<commit_message>
make the html reasonable
make the html reasonable
</commit_message>
<xml_diff>
--- a/AL/MarkovChain/doc/markov chain design spec.docx
+++ b/AL/MarkovChain/doc/markov chain design spec.docx
@@ -6,6 +6,2131 @@
       <w:pPr>
         <w:rPr>
           <w:rFonts w:ascii="Arial" w:hAnsi="Arial" w:cs="Arial"/>
+          <w:sz w:val="48"/>
+          <w:szCs w:val="48"/>
+          <w:lang w:val="en-AU"/>
+        </w:rPr>
+      </w:pPr>
+    </w:p>
+    <w:p>
+      <w:pPr>
+        <w:rPr>
+          <w:rFonts w:ascii="Arial" w:hAnsi="Arial" w:cs="Arial"/>
+          <w:sz w:val="48"/>
+          <w:szCs w:val="48"/>
+          <w:lang w:val="en-AU"/>
+        </w:rPr>
+      </w:pPr>
+    </w:p>
+    <w:p>
+      <w:pPr>
+        <w:rPr>
+          <w:rFonts w:ascii="Arial" w:hAnsi="Arial" w:cs="Arial"/>
+          <w:sz w:val="48"/>
+          <w:szCs w:val="48"/>
+          <w:lang w:val="en-AU"/>
+        </w:rPr>
+      </w:pPr>
+    </w:p>
+    <w:p>
+      <w:pPr>
+        <w:jc w:val="center"/>
+        <w:rPr>
+          <w:rFonts w:ascii="Arial" w:hAnsi="Arial" w:cs="Arial"/>
+          <w:sz w:val="40"/>
+          <w:szCs w:val="40"/>
+          <w:lang w:val="en-AU"/>
+        </w:rPr>
+      </w:pPr>
+      <w:r>
+        <w:rPr>
+          <w:rFonts w:ascii="Arial" w:hAnsi="Arial" w:cs="Arial"/>
+          <w:sz w:val="40"/>
+          <w:szCs w:val="40"/>
+          <w:lang w:val="en-AU"/>
+        </w:rPr>
+        <w:t>Markov Chain Algorithm Project</w:t>
+      </w:r>
+    </w:p>
+    <w:p>
+      <w:pPr>
+        <w:rPr>
+          <w:rFonts w:ascii="Arial" w:hAnsi="Arial" w:cs="Arial"/>
+          <w:sz w:val="48"/>
+          <w:szCs w:val="48"/>
+          <w:lang w:val="en-AU"/>
+        </w:rPr>
+      </w:pPr>
+    </w:p>
+    <w:p>
+      <w:pPr>
+        <w:rPr>
+          <w:rFonts w:ascii="Arial" w:hAnsi="Arial" w:cs="Arial"/>
+          <w:sz w:val="48"/>
+          <w:szCs w:val="48"/>
+          <w:lang w:val="en-AU"/>
+        </w:rPr>
+      </w:pPr>
+    </w:p>
+    <w:p>
+      <w:pPr>
+        <w:rPr>
+          <w:rFonts w:ascii="Arial" w:hAnsi="Arial" w:cs="Arial"/>
+          <w:sz w:val="48"/>
+          <w:szCs w:val="48"/>
+          <w:lang w:val="en-AU"/>
+        </w:rPr>
+      </w:pPr>
+    </w:p>
+    <w:p>
+      <w:pPr>
+        <w:rPr>
+          <w:rFonts w:ascii="Arial" w:hAnsi="Arial" w:cs="Arial"/>
+          <w:sz w:val="48"/>
+          <w:szCs w:val="48"/>
+          <w:lang w:val="en-AU"/>
+        </w:rPr>
+      </w:pPr>
+    </w:p>
+    <w:p>
+      <w:pPr>
+        <w:rPr>
+          <w:rFonts w:ascii="Arial" w:hAnsi="Arial" w:cs="Arial"/>
+          <w:sz w:val="48"/>
+          <w:szCs w:val="48"/>
+          <w:lang w:val="en-AU"/>
+        </w:rPr>
+      </w:pPr>
+    </w:p>
+    <w:p>
+      <w:pPr>
+        <w:jc w:val="center"/>
+        <w:rPr>
+          <w:rFonts w:ascii="Arial" w:hAnsi="Arial" w:cs="Arial"/>
+          <w:sz w:val="28"/>
+          <w:szCs w:val="28"/>
+          <w:lang w:val="en-AU"/>
+        </w:rPr>
+      </w:pPr>
+      <w:r>
+        <w:rPr>
+          <w:rFonts w:ascii="Arial" w:hAnsi="Arial" w:cs="Arial"/>
+          <w:sz w:val="28"/>
+          <w:szCs w:val="28"/>
+          <w:lang w:val="en-AU"/>
+        </w:rPr>
+        <w:t>Animal Logic</w:t>
+      </w:r>
+    </w:p>
+    <w:p>
+      <w:pPr>
+        <w:jc w:val="center"/>
+        <w:rPr>
+          <w:rFonts w:ascii="Arial" w:hAnsi="Arial" w:cs="Arial"/>
+          <w:sz w:val="28"/>
+          <w:szCs w:val="28"/>
+          <w:lang w:val="en-AU"/>
+        </w:rPr>
+      </w:pPr>
+      <w:r>
+        <w:rPr>
+          <w:rFonts w:ascii="Arial" w:hAnsi="Arial" w:cs="Arial"/>
+          <w:sz w:val="28"/>
+          <w:szCs w:val="28"/>
+          <w:lang w:val="en-AU"/>
+        </w:rPr>
+        <w:t>Tony Li</w:t>
+      </w:r>
+    </w:p>
+    <w:p>
+      <w:pPr>
+        <w:jc w:val="center"/>
+        <w:rPr>
+          <w:rFonts w:ascii="Arial" w:hAnsi="Arial" w:cs="Arial"/>
+          <w:sz w:val="28"/>
+          <w:szCs w:val="28"/>
+          <w:lang w:val="en-AU"/>
+        </w:rPr>
+      </w:pPr>
+      <w:r>
+        <w:rPr>
+          <w:rFonts w:ascii="Arial" w:hAnsi="Arial" w:cs="Arial"/>
+          <w:sz w:val="28"/>
+          <w:szCs w:val="28"/>
+          <w:lang w:val="en-AU"/>
+        </w:rPr>
+        <w:t>Nov 2014</w:t>
+      </w:r>
+    </w:p>
+    <w:p>
+      <w:pPr>
+        <w:rPr>
+          <w:rFonts w:ascii="Arial" w:hAnsi="Arial" w:cs="Arial"/>
+          <w:sz w:val="28"/>
+          <w:szCs w:val="28"/>
+          <w:lang w:val="en-AU"/>
+        </w:rPr>
+      </w:pPr>
+    </w:p>
+    <w:p>
+      <w:pPr>
+        <w:widowControl/>
+        <w:jc w:val="left"/>
+        <w:rPr>
+          <w:rFonts w:ascii="Arial" w:hAnsi="Arial" w:cs="Arial"/>
+          <w:sz w:val="28"/>
+          <w:szCs w:val="28"/>
+          <w:lang w:val="en-AU"/>
+        </w:rPr>
+      </w:pPr>
+      <w:r>
+        <w:rPr>
+          <w:rFonts w:ascii="Arial" w:hAnsi="Arial" w:cs="Arial"/>
+          <w:kern w:val="0"/>
+          <w:sz w:val="28"/>
+          <w:szCs w:val="28"/>
+          <w:lang w:val="en-AU"/>
+        </w:rPr>
+        <w:br w:type="page"/>
+      </w:r>
+    </w:p>
+    <w:p>
+      <w:pPr>
+        <w:jc w:val="center"/>
+        <w:rPr>
+          <w:rFonts w:ascii="Arial" w:hAnsi="Arial" w:cs="Arial"/>
+          <w:sz w:val="44"/>
+          <w:szCs w:val="44"/>
+          <w:lang w:val="en-AU"/>
+        </w:rPr>
+      </w:pPr>
+      <w:r>
+        <w:rPr>
+          <w:rFonts w:ascii="Arial" w:hAnsi="Arial" w:cs="Arial"/>
+          <w:sz w:val="44"/>
+          <w:szCs w:val="44"/>
+          <w:lang w:val="en-AU"/>
+        </w:rPr>
+        <w:lastRenderedPageBreak/>
+        <w:t>Index</w:t>
+      </w:r>
+    </w:p>
+    <w:p>
+      <w:pPr>
+        <w:rPr>
+          <w:lang w:val="en-AU"/>
+        </w:rPr>
+      </w:pPr>
+    </w:p>
+    <w:p>
+      <w:pPr>
+        <w:pStyle w:val="10"/>
+        <w:tabs>
+          <w:tab w:val="left" w:pos="420"/>
+          <w:tab w:val="right" w:leader="dot" w:pos="8296"/>
+        </w:tabs>
+        <w:rPr>
+          <w:noProof/>
+        </w:rPr>
+      </w:pPr>
+      <w:r>
+        <w:rPr>
+          <w:lang w:val="en-AU"/>
+        </w:rPr>
+        <w:fldChar w:fldCharType="begin"/>
+      </w:r>
+      <w:r>
+        <w:rPr>
+          <w:lang w:val="en-AU"/>
+        </w:rPr>
+        <w:instrText xml:space="preserve"> TOC \o "1-3" \h \z \u </w:instrText>
+      </w:r>
+      <w:r>
+        <w:rPr>
+          <w:lang w:val="en-AU"/>
+        </w:rPr>
+        <w:fldChar w:fldCharType="separate"/>
+      </w:r>
+      <w:hyperlink r:id="rId5" w:anchor="_Toc404157966" w:history="1">
+        <w:r>
+          <w:rPr>
+            <w:rStyle w:val="a5"/>
+            <w:noProof/>
+            <w:lang w:val="en-AU"/>
+          </w:rPr>
+          <w:t>1.</w:t>
+        </w:r>
+        <w:r>
+          <w:rPr>
+            <w:rStyle w:val="a5"/>
+            <w:noProof/>
+          </w:rPr>
+          <w:tab/>
+        </w:r>
+        <w:r>
+          <w:rPr>
+            <w:rStyle w:val="a5"/>
+            <w:noProof/>
+            <w:lang w:val="en-AU"/>
+          </w:rPr>
+          <w:t>Requirement</w:t>
+        </w:r>
+        <w:r>
+          <w:rPr>
+            <w:rStyle w:val="a5"/>
+            <w:noProof/>
+            <w:webHidden/>
+          </w:rPr>
+          <w:tab/>
+        </w:r>
+        <w:r>
+          <w:rPr>
+            <w:rStyle w:val="a5"/>
+            <w:noProof/>
+            <w:webHidden/>
+          </w:rPr>
+          <w:fldChar w:fldCharType="begin"/>
+        </w:r>
+        <w:r>
+          <w:rPr>
+            <w:rStyle w:val="a5"/>
+            <w:noProof/>
+            <w:webHidden/>
+          </w:rPr>
+          <w:instrText xml:space="preserve"> PAGEREF _Toc404157966 \h </w:instrText>
+        </w:r>
+        <w:r>
+          <w:rPr>
+            <w:rStyle w:val="a5"/>
+            <w:noProof/>
+            <w:webHidden/>
+          </w:rPr>
+        </w:r>
+        <w:r>
+          <w:rPr>
+            <w:rStyle w:val="a5"/>
+            <w:noProof/>
+            <w:webHidden/>
+          </w:rPr>
+          <w:fldChar w:fldCharType="separate"/>
+        </w:r>
+        <w:r>
+          <w:rPr>
+            <w:rStyle w:val="a5"/>
+            <w:noProof/>
+            <w:webHidden/>
+          </w:rPr>
+          <w:t>3</w:t>
+        </w:r>
+        <w:r>
+          <w:rPr>
+            <w:rStyle w:val="a5"/>
+            <w:noProof/>
+            <w:webHidden/>
+          </w:rPr>
+          <w:fldChar w:fldCharType="end"/>
+        </w:r>
+      </w:hyperlink>
+    </w:p>
+    <w:p>
+      <w:pPr>
+        <w:pStyle w:val="20"/>
+        <w:tabs>
+          <w:tab w:val="left" w:pos="1050"/>
+          <w:tab w:val="right" w:leader="dot" w:pos="8296"/>
+        </w:tabs>
+        <w:rPr>
+          <w:noProof/>
+        </w:rPr>
+      </w:pPr>
+      <w:hyperlink r:id="rId6" w:anchor="_Toc404157967" w:history="1">
+        <w:r>
+          <w:rPr>
+            <w:rStyle w:val="a5"/>
+            <w:noProof/>
+            <w:lang w:val="en-AU"/>
+          </w:rPr>
+          <w:t>1.1</w:t>
+        </w:r>
+        <w:r>
+          <w:rPr>
+            <w:rStyle w:val="a5"/>
+            <w:noProof/>
+          </w:rPr>
+          <w:tab/>
+        </w:r>
+        <w:r>
+          <w:rPr>
+            <w:rStyle w:val="a5"/>
+            <w:noProof/>
+            <w:lang w:val="en-AU"/>
+          </w:rPr>
+          <w:t>Backend</w:t>
+        </w:r>
+        <w:r>
+          <w:rPr>
+            <w:rStyle w:val="a5"/>
+            <w:noProof/>
+            <w:webHidden/>
+          </w:rPr>
+          <w:tab/>
+        </w:r>
+        <w:r>
+          <w:rPr>
+            <w:rStyle w:val="a5"/>
+            <w:noProof/>
+            <w:webHidden/>
+          </w:rPr>
+          <w:fldChar w:fldCharType="begin"/>
+        </w:r>
+        <w:r>
+          <w:rPr>
+            <w:rStyle w:val="a5"/>
+            <w:noProof/>
+            <w:webHidden/>
+          </w:rPr>
+          <w:instrText xml:space="preserve"> PAGEREF _Toc404157967 \h </w:instrText>
+        </w:r>
+        <w:r>
+          <w:rPr>
+            <w:rStyle w:val="a5"/>
+            <w:noProof/>
+            <w:webHidden/>
+          </w:rPr>
+        </w:r>
+        <w:r>
+          <w:rPr>
+            <w:rStyle w:val="a5"/>
+            <w:noProof/>
+            <w:webHidden/>
+          </w:rPr>
+          <w:fldChar w:fldCharType="separate"/>
+        </w:r>
+        <w:r>
+          <w:rPr>
+            <w:rStyle w:val="a5"/>
+            <w:noProof/>
+            <w:webHidden/>
+          </w:rPr>
+          <w:t>3</w:t>
+        </w:r>
+        <w:r>
+          <w:rPr>
+            <w:rStyle w:val="a5"/>
+            <w:noProof/>
+            <w:webHidden/>
+          </w:rPr>
+          <w:fldChar w:fldCharType="end"/>
+        </w:r>
+      </w:hyperlink>
+    </w:p>
+    <w:p>
+      <w:pPr>
+        <w:pStyle w:val="20"/>
+        <w:tabs>
+          <w:tab w:val="left" w:pos="1050"/>
+          <w:tab w:val="right" w:leader="dot" w:pos="8296"/>
+        </w:tabs>
+        <w:rPr>
+          <w:noProof/>
+        </w:rPr>
+      </w:pPr>
+      <w:hyperlink r:id="rId7" w:anchor="_Toc404157968" w:history="1">
+        <w:r>
+          <w:rPr>
+            <w:rStyle w:val="a5"/>
+            <w:noProof/>
+            <w:lang w:val="en-AU"/>
+          </w:rPr>
+          <w:t>1.2</w:t>
+        </w:r>
+        <w:r>
+          <w:rPr>
+            <w:rStyle w:val="a5"/>
+            <w:noProof/>
+          </w:rPr>
+          <w:tab/>
+        </w:r>
+        <w:r>
+          <w:rPr>
+            <w:rStyle w:val="a5"/>
+            <w:noProof/>
+            <w:lang w:val="en-AU"/>
+          </w:rPr>
+          <w:t>Frontend</w:t>
+        </w:r>
+        <w:r>
+          <w:rPr>
+            <w:rStyle w:val="a5"/>
+            <w:noProof/>
+            <w:webHidden/>
+          </w:rPr>
+          <w:tab/>
+        </w:r>
+        <w:r>
+          <w:rPr>
+            <w:rStyle w:val="a5"/>
+            <w:noProof/>
+            <w:webHidden/>
+          </w:rPr>
+          <w:fldChar w:fldCharType="begin"/>
+        </w:r>
+        <w:r>
+          <w:rPr>
+            <w:rStyle w:val="a5"/>
+            <w:noProof/>
+            <w:webHidden/>
+          </w:rPr>
+          <w:instrText xml:space="preserve"> PAGEREF _Toc404157968 \h </w:instrText>
+        </w:r>
+        <w:r>
+          <w:rPr>
+            <w:rStyle w:val="a5"/>
+            <w:noProof/>
+            <w:webHidden/>
+          </w:rPr>
+        </w:r>
+        <w:r>
+          <w:rPr>
+            <w:rStyle w:val="a5"/>
+            <w:noProof/>
+            <w:webHidden/>
+          </w:rPr>
+          <w:fldChar w:fldCharType="separate"/>
+        </w:r>
+        <w:r>
+          <w:rPr>
+            <w:rStyle w:val="a5"/>
+            <w:noProof/>
+            <w:webHidden/>
+          </w:rPr>
+          <w:t>3</w:t>
+        </w:r>
+        <w:r>
+          <w:rPr>
+            <w:rStyle w:val="a5"/>
+            <w:noProof/>
+            <w:webHidden/>
+          </w:rPr>
+          <w:fldChar w:fldCharType="end"/>
+        </w:r>
+      </w:hyperlink>
+    </w:p>
+    <w:p>
+      <w:pPr>
+        <w:pStyle w:val="10"/>
+        <w:tabs>
+          <w:tab w:val="left" w:pos="420"/>
+          <w:tab w:val="right" w:leader="dot" w:pos="8296"/>
+        </w:tabs>
+        <w:rPr>
+          <w:noProof/>
+        </w:rPr>
+      </w:pPr>
+      <w:hyperlink r:id="rId8" w:anchor="_Toc404157969" w:history="1">
+        <w:r>
+          <w:rPr>
+            <w:rStyle w:val="a5"/>
+            <w:noProof/>
+            <w:lang w:val="en-AU"/>
+          </w:rPr>
+          <w:t>2.</w:t>
+        </w:r>
+        <w:r>
+          <w:rPr>
+            <w:rStyle w:val="a5"/>
+            <w:noProof/>
+          </w:rPr>
+          <w:tab/>
+        </w:r>
+        <w:r>
+          <w:rPr>
+            <w:rStyle w:val="a5"/>
+            <w:noProof/>
+            <w:lang w:val="en-AU"/>
+          </w:rPr>
+          <w:t>Project management</w:t>
+        </w:r>
+        <w:r>
+          <w:rPr>
+            <w:rStyle w:val="a5"/>
+            <w:noProof/>
+            <w:webHidden/>
+          </w:rPr>
+          <w:tab/>
+        </w:r>
+        <w:r>
+          <w:rPr>
+            <w:rStyle w:val="a5"/>
+            <w:noProof/>
+            <w:webHidden/>
+          </w:rPr>
+          <w:fldChar w:fldCharType="begin"/>
+        </w:r>
+        <w:r>
+          <w:rPr>
+            <w:rStyle w:val="a5"/>
+            <w:noProof/>
+            <w:webHidden/>
+          </w:rPr>
+          <w:instrText xml:space="preserve"> PAGEREF _Toc404157969 \h </w:instrText>
+        </w:r>
+        <w:r>
+          <w:rPr>
+            <w:rStyle w:val="a5"/>
+            <w:noProof/>
+            <w:webHidden/>
+          </w:rPr>
+        </w:r>
+        <w:r>
+          <w:rPr>
+            <w:rStyle w:val="a5"/>
+            <w:noProof/>
+            <w:webHidden/>
+          </w:rPr>
+          <w:fldChar w:fldCharType="separate"/>
+        </w:r>
+        <w:r>
+          <w:rPr>
+            <w:rStyle w:val="a5"/>
+            <w:noProof/>
+            <w:webHidden/>
+          </w:rPr>
+          <w:t>3</w:t>
+        </w:r>
+        <w:r>
+          <w:rPr>
+            <w:rStyle w:val="a5"/>
+            <w:noProof/>
+            <w:webHidden/>
+          </w:rPr>
+          <w:fldChar w:fldCharType="end"/>
+        </w:r>
+      </w:hyperlink>
+    </w:p>
+    <w:p>
+      <w:pPr>
+        <w:pStyle w:val="20"/>
+        <w:tabs>
+          <w:tab w:val="left" w:pos="1050"/>
+          <w:tab w:val="right" w:leader="dot" w:pos="8296"/>
+        </w:tabs>
+        <w:rPr>
+          <w:noProof/>
+        </w:rPr>
+      </w:pPr>
+      <w:hyperlink r:id="rId9" w:anchor="_Toc404157970" w:history="1">
+        <w:r>
+          <w:rPr>
+            <w:rStyle w:val="a5"/>
+            <w:noProof/>
+            <w:lang w:val="en-AU"/>
+          </w:rPr>
+          <w:t>2.1</w:t>
+        </w:r>
+        <w:r>
+          <w:rPr>
+            <w:rStyle w:val="a5"/>
+            <w:noProof/>
+          </w:rPr>
+          <w:tab/>
+        </w:r>
+        <w:r>
+          <w:rPr>
+            <w:rStyle w:val="a5"/>
+            <w:noProof/>
+            <w:lang w:val="en-AU"/>
+          </w:rPr>
+          <w:t>Plan</w:t>
+        </w:r>
+        <w:r>
+          <w:rPr>
+            <w:rStyle w:val="a5"/>
+            <w:noProof/>
+            <w:webHidden/>
+          </w:rPr>
+          <w:tab/>
+        </w:r>
+        <w:r>
+          <w:rPr>
+            <w:rStyle w:val="a5"/>
+            <w:noProof/>
+            <w:webHidden/>
+          </w:rPr>
+          <w:fldChar w:fldCharType="begin"/>
+        </w:r>
+        <w:r>
+          <w:rPr>
+            <w:rStyle w:val="a5"/>
+            <w:noProof/>
+            <w:webHidden/>
+          </w:rPr>
+          <w:instrText xml:space="preserve"> PAGEREF _Toc404157970 \h </w:instrText>
+        </w:r>
+        <w:r>
+          <w:rPr>
+            <w:rStyle w:val="a5"/>
+            <w:noProof/>
+            <w:webHidden/>
+          </w:rPr>
+        </w:r>
+        <w:r>
+          <w:rPr>
+            <w:rStyle w:val="a5"/>
+            <w:noProof/>
+            <w:webHidden/>
+          </w:rPr>
+          <w:fldChar w:fldCharType="separate"/>
+        </w:r>
+        <w:r>
+          <w:rPr>
+            <w:rStyle w:val="a5"/>
+            <w:noProof/>
+            <w:webHidden/>
+          </w:rPr>
+          <w:t>3</w:t>
+        </w:r>
+        <w:r>
+          <w:rPr>
+            <w:rStyle w:val="a5"/>
+            <w:noProof/>
+            <w:webHidden/>
+          </w:rPr>
+          <w:fldChar w:fldCharType="end"/>
+        </w:r>
+      </w:hyperlink>
+    </w:p>
+    <w:p>
+      <w:pPr>
+        <w:pStyle w:val="20"/>
+        <w:tabs>
+          <w:tab w:val="left" w:pos="1050"/>
+          <w:tab w:val="right" w:leader="dot" w:pos="8296"/>
+        </w:tabs>
+        <w:rPr>
+          <w:noProof/>
+        </w:rPr>
+      </w:pPr>
+      <w:hyperlink r:id="rId10" w:anchor="_Toc404157971" w:history="1">
+        <w:r>
+          <w:rPr>
+            <w:rStyle w:val="a5"/>
+            <w:noProof/>
+            <w:lang w:val="en-AU"/>
+          </w:rPr>
+          <w:t>2.2</w:t>
+        </w:r>
+        <w:r>
+          <w:rPr>
+            <w:rStyle w:val="a5"/>
+            <w:noProof/>
+          </w:rPr>
+          <w:tab/>
+        </w:r>
+        <w:r>
+          <w:rPr>
+            <w:rStyle w:val="a5"/>
+            <w:noProof/>
+            <w:lang w:val="en-AU"/>
+          </w:rPr>
+          <w:t>Milestone</w:t>
+        </w:r>
+        <w:r>
+          <w:rPr>
+            <w:rStyle w:val="a5"/>
+            <w:noProof/>
+            <w:webHidden/>
+          </w:rPr>
+          <w:tab/>
+        </w:r>
+        <w:r>
+          <w:rPr>
+            <w:rStyle w:val="a5"/>
+            <w:noProof/>
+            <w:webHidden/>
+          </w:rPr>
+          <w:fldChar w:fldCharType="begin"/>
+        </w:r>
+        <w:r>
+          <w:rPr>
+            <w:rStyle w:val="a5"/>
+            <w:noProof/>
+            <w:webHidden/>
+          </w:rPr>
+          <w:instrText xml:space="preserve"> PAGEREF _Toc404157971 \h </w:instrText>
+        </w:r>
+        <w:r>
+          <w:rPr>
+            <w:rStyle w:val="a5"/>
+            <w:noProof/>
+            <w:webHidden/>
+          </w:rPr>
+        </w:r>
+        <w:r>
+          <w:rPr>
+            <w:rStyle w:val="a5"/>
+            <w:noProof/>
+            <w:webHidden/>
+          </w:rPr>
+          <w:fldChar w:fldCharType="separate"/>
+        </w:r>
+        <w:r>
+          <w:rPr>
+            <w:rStyle w:val="a5"/>
+            <w:noProof/>
+            <w:webHidden/>
+          </w:rPr>
+          <w:t>3</w:t>
+        </w:r>
+        <w:r>
+          <w:rPr>
+            <w:rStyle w:val="a5"/>
+            <w:noProof/>
+            <w:webHidden/>
+          </w:rPr>
+          <w:fldChar w:fldCharType="end"/>
+        </w:r>
+      </w:hyperlink>
+    </w:p>
+    <w:p>
+      <w:pPr>
+        <w:pStyle w:val="30"/>
+        <w:tabs>
+          <w:tab w:val="left" w:pos="1680"/>
+          <w:tab w:val="right" w:leader="dot" w:pos="8296"/>
+        </w:tabs>
+        <w:rPr>
+          <w:noProof/>
+        </w:rPr>
+      </w:pPr>
+      <w:hyperlink r:id="rId11" w:anchor="_Toc404157972" w:history="1">
+        <w:r>
+          <w:rPr>
+            <w:rStyle w:val="a5"/>
+            <w:noProof/>
+            <w:lang w:val="en-AU"/>
+          </w:rPr>
+          <w:t>2.2.1</w:t>
+        </w:r>
+        <w:r>
+          <w:rPr>
+            <w:rStyle w:val="a5"/>
+            <w:noProof/>
+          </w:rPr>
+          <w:tab/>
+        </w:r>
+        <w:r>
+          <w:rPr>
+            <w:rStyle w:val="a5"/>
+            <w:noProof/>
+            <w:lang w:val="en-AU"/>
+          </w:rPr>
+          <w:t>Complete first runnable version(10:30 19 Nov 2014)</w:t>
+        </w:r>
+        <w:r>
+          <w:rPr>
+            <w:rStyle w:val="a5"/>
+            <w:noProof/>
+            <w:webHidden/>
+          </w:rPr>
+          <w:tab/>
+        </w:r>
+        <w:r>
+          <w:rPr>
+            <w:rStyle w:val="a5"/>
+            <w:noProof/>
+            <w:webHidden/>
+          </w:rPr>
+          <w:fldChar w:fldCharType="begin"/>
+        </w:r>
+        <w:r>
+          <w:rPr>
+            <w:rStyle w:val="a5"/>
+            <w:noProof/>
+            <w:webHidden/>
+          </w:rPr>
+          <w:instrText xml:space="preserve"> PAGEREF _Toc404157972 \h </w:instrText>
+        </w:r>
+        <w:r>
+          <w:rPr>
+            <w:rStyle w:val="a5"/>
+            <w:noProof/>
+            <w:webHidden/>
+          </w:rPr>
+        </w:r>
+        <w:r>
+          <w:rPr>
+            <w:rStyle w:val="a5"/>
+            <w:noProof/>
+            <w:webHidden/>
+          </w:rPr>
+          <w:fldChar w:fldCharType="separate"/>
+        </w:r>
+        <w:r>
+          <w:rPr>
+            <w:rStyle w:val="a5"/>
+            <w:noProof/>
+            <w:webHidden/>
+          </w:rPr>
+          <w:t>3</w:t>
+        </w:r>
+        <w:r>
+          <w:rPr>
+            <w:rStyle w:val="a5"/>
+            <w:noProof/>
+            <w:webHidden/>
+          </w:rPr>
+          <w:fldChar w:fldCharType="end"/>
+        </w:r>
+      </w:hyperlink>
+    </w:p>
+    <w:p>
+      <w:pPr>
+        <w:pStyle w:val="10"/>
+        <w:tabs>
+          <w:tab w:val="left" w:pos="420"/>
+          <w:tab w:val="right" w:leader="dot" w:pos="8296"/>
+        </w:tabs>
+        <w:rPr>
+          <w:noProof/>
+        </w:rPr>
+      </w:pPr>
+      <w:hyperlink r:id="rId12" w:anchor="_Toc404157973" w:history="1">
+        <w:r>
+          <w:rPr>
+            <w:rStyle w:val="a5"/>
+            <w:noProof/>
+            <w:lang w:val="en-AU"/>
+          </w:rPr>
+          <w:t>3.</w:t>
+        </w:r>
+        <w:r>
+          <w:rPr>
+            <w:rStyle w:val="a5"/>
+            <w:noProof/>
+          </w:rPr>
+          <w:tab/>
+        </w:r>
+        <w:r>
+          <w:rPr>
+            <w:rStyle w:val="a5"/>
+            <w:noProof/>
+            <w:lang w:val="en-AU"/>
+          </w:rPr>
+          <w:t>Design</w:t>
+        </w:r>
+        <w:r>
+          <w:rPr>
+            <w:rStyle w:val="a5"/>
+            <w:noProof/>
+            <w:webHidden/>
+          </w:rPr>
+          <w:tab/>
+        </w:r>
+        <w:r>
+          <w:rPr>
+            <w:rStyle w:val="a5"/>
+            <w:noProof/>
+            <w:webHidden/>
+          </w:rPr>
+          <w:fldChar w:fldCharType="begin"/>
+        </w:r>
+        <w:r>
+          <w:rPr>
+            <w:rStyle w:val="a5"/>
+            <w:noProof/>
+            <w:webHidden/>
+          </w:rPr>
+          <w:instrText xml:space="preserve"> PAGEREF _Toc404157973 \h </w:instrText>
+        </w:r>
+        <w:r>
+          <w:rPr>
+            <w:rStyle w:val="a5"/>
+            <w:noProof/>
+            <w:webHidden/>
+          </w:rPr>
+        </w:r>
+        <w:r>
+          <w:rPr>
+            <w:rStyle w:val="a5"/>
+            <w:noProof/>
+            <w:webHidden/>
+          </w:rPr>
+          <w:fldChar w:fldCharType="separate"/>
+        </w:r>
+        <w:r>
+          <w:rPr>
+            <w:rStyle w:val="a5"/>
+            <w:noProof/>
+            <w:webHidden/>
+          </w:rPr>
+          <w:t>4</w:t>
+        </w:r>
+        <w:r>
+          <w:rPr>
+            <w:rStyle w:val="a5"/>
+            <w:noProof/>
+            <w:webHidden/>
+          </w:rPr>
+          <w:fldChar w:fldCharType="end"/>
+        </w:r>
+      </w:hyperlink>
+    </w:p>
+    <w:p>
+      <w:pPr>
+        <w:pStyle w:val="20"/>
+        <w:tabs>
+          <w:tab w:val="left" w:pos="1050"/>
+          <w:tab w:val="right" w:leader="dot" w:pos="8296"/>
+        </w:tabs>
+        <w:rPr>
+          <w:noProof/>
+        </w:rPr>
+      </w:pPr>
+      <w:hyperlink r:id="rId13" w:anchor="_Toc404157974" w:history="1">
+        <w:r>
+          <w:rPr>
+            <w:rStyle w:val="a5"/>
+            <w:noProof/>
+            <w:lang w:val="en-AU"/>
+          </w:rPr>
+          <w:t>3.1</w:t>
+        </w:r>
+        <w:r>
+          <w:rPr>
+            <w:rStyle w:val="a5"/>
+            <w:noProof/>
+          </w:rPr>
+          <w:tab/>
+        </w:r>
+        <w:r>
+          <w:rPr>
+            <w:rStyle w:val="a5"/>
+            <w:noProof/>
+            <w:lang w:val="en-AU"/>
+          </w:rPr>
+          <w:t>System Design</w:t>
+        </w:r>
+        <w:r>
+          <w:rPr>
+            <w:rStyle w:val="a5"/>
+            <w:noProof/>
+            <w:webHidden/>
+          </w:rPr>
+          <w:tab/>
+        </w:r>
+        <w:r>
+          <w:rPr>
+            <w:rStyle w:val="a5"/>
+            <w:noProof/>
+            <w:webHidden/>
+          </w:rPr>
+          <w:fldChar w:fldCharType="begin"/>
+        </w:r>
+        <w:r>
+          <w:rPr>
+            <w:rStyle w:val="a5"/>
+            <w:noProof/>
+            <w:webHidden/>
+          </w:rPr>
+          <w:instrText xml:space="preserve"> PAGEREF _Toc404157974 \h </w:instrText>
+        </w:r>
+        <w:r>
+          <w:rPr>
+            <w:rStyle w:val="a5"/>
+            <w:noProof/>
+            <w:webHidden/>
+          </w:rPr>
+        </w:r>
+        <w:r>
+          <w:rPr>
+            <w:rStyle w:val="a5"/>
+            <w:noProof/>
+            <w:webHidden/>
+          </w:rPr>
+          <w:fldChar w:fldCharType="separate"/>
+        </w:r>
+        <w:r>
+          <w:rPr>
+            <w:rStyle w:val="a5"/>
+            <w:noProof/>
+            <w:webHidden/>
+          </w:rPr>
+          <w:t>4</w:t>
+        </w:r>
+        <w:r>
+          <w:rPr>
+            <w:rStyle w:val="a5"/>
+            <w:noProof/>
+            <w:webHidden/>
+          </w:rPr>
+          <w:fldChar w:fldCharType="end"/>
+        </w:r>
+      </w:hyperlink>
+    </w:p>
+    <w:p>
+      <w:pPr>
+        <w:pStyle w:val="20"/>
+        <w:tabs>
+          <w:tab w:val="left" w:pos="1050"/>
+          <w:tab w:val="right" w:leader="dot" w:pos="8296"/>
+        </w:tabs>
+        <w:rPr>
+          <w:noProof/>
+        </w:rPr>
+      </w:pPr>
+      <w:hyperlink r:id="rId14" w:anchor="_Toc404157975" w:history="1">
+        <w:r>
+          <w:rPr>
+            <w:rStyle w:val="a5"/>
+            <w:noProof/>
+            <w:lang w:val="en-AU"/>
+          </w:rPr>
+          <w:t>3.2</w:t>
+        </w:r>
+        <w:r>
+          <w:rPr>
+            <w:rStyle w:val="a5"/>
+            <w:noProof/>
+          </w:rPr>
+          <w:tab/>
+        </w:r>
+        <w:r>
+          <w:rPr>
+            <w:rStyle w:val="a5"/>
+            <w:noProof/>
+            <w:lang w:val="en-AU"/>
+          </w:rPr>
+          <w:t>UI Design</w:t>
+        </w:r>
+        <w:r>
+          <w:rPr>
+            <w:rStyle w:val="a5"/>
+            <w:noProof/>
+            <w:webHidden/>
+          </w:rPr>
+          <w:tab/>
+        </w:r>
+        <w:r>
+          <w:rPr>
+            <w:rStyle w:val="a5"/>
+            <w:noProof/>
+            <w:webHidden/>
+          </w:rPr>
+          <w:fldChar w:fldCharType="begin"/>
+        </w:r>
+        <w:r>
+          <w:rPr>
+            <w:rStyle w:val="a5"/>
+            <w:noProof/>
+            <w:webHidden/>
+          </w:rPr>
+          <w:instrText xml:space="preserve"> PAGEREF _Toc404157975 \h </w:instrText>
+        </w:r>
+        <w:r>
+          <w:rPr>
+            <w:rStyle w:val="a5"/>
+            <w:noProof/>
+            <w:webHidden/>
+          </w:rPr>
+        </w:r>
+        <w:r>
+          <w:rPr>
+            <w:rStyle w:val="a5"/>
+            <w:noProof/>
+            <w:webHidden/>
+          </w:rPr>
+          <w:fldChar w:fldCharType="separate"/>
+        </w:r>
+        <w:r>
+          <w:rPr>
+            <w:rStyle w:val="a5"/>
+            <w:noProof/>
+            <w:webHidden/>
+          </w:rPr>
+          <w:t>4</w:t>
+        </w:r>
+        <w:r>
+          <w:rPr>
+            <w:rStyle w:val="a5"/>
+            <w:noProof/>
+            <w:webHidden/>
+          </w:rPr>
+          <w:fldChar w:fldCharType="end"/>
+        </w:r>
+      </w:hyperlink>
+    </w:p>
+    <w:p>
+      <w:pPr>
+        <w:pStyle w:val="10"/>
+        <w:tabs>
+          <w:tab w:val="left" w:pos="420"/>
+          <w:tab w:val="right" w:leader="dot" w:pos="8296"/>
+        </w:tabs>
+        <w:rPr>
+          <w:noProof/>
+        </w:rPr>
+      </w:pPr>
+      <w:hyperlink r:id="rId15" w:anchor="_Toc404157976" w:history="1">
+        <w:r>
+          <w:rPr>
+            <w:rStyle w:val="a5"/>
+            <w:noProof/>
+            <w:lang w:val="en-AU"/>
+          </w:rPr>
+          <w:t>4.</w:t>
+        </w:r>
+        <w:r>
+          <w:rPr>
+            <w:rStyle w:val="a5"/>
+            <w:noProof/>
+          </w:rPr>
+          <w:tab/>
+        </w:r>
+        <w:r>
+          <w:rPr>
+            <w:rStyle w:val="a5"/>
+            <w:noProof/>
+            <w:lang w:val="en-AU"/>
+          </w:rPr>
+          <w:t>Reference</w:t>
+        </w:r>
+        <w:r>
+          <w:rPr>
+            <w:rStyle w:val="a5"/>
+            <w:noProof/>
+            <w:webHidden/>
+          </w:rPr>
+          <w:tab/>
+        </w:r>
+        <w:r>
+          <w:rPr>
+            <w:rStyle w:val="a5"/>
+            <w:noProof/>
+            <w:webHidden/>
+          </w:rPr>
+          <w:fldChar w:fldCharType="begin"/>
+        </w:r>
+        <w:r>
+          <w:rPr>
+            <w:rStyle w:val="a5"/>
+            <w:noProof/>
+            <w:webHidden/>
+          </w:rPr>
+          <w:instrText xml:space="preserve"> PAGEREF _Toc404157976 \h </w:instrText>
+        </w:r>
+        <w:r>
+          <w:rPr>
+            <w:rStyle w:val="a5"/>
+            <w:noProof/>
+            <w:webHidden/>
+          </w:rPr>
+        </w:r>
+        <w:r>
+          <w:rPr>
+            <w:rStyle w:val="a5"/>
+            <w:noProof/>
+            <w:webHidden/>
+          </w:rPr>
+          <w:fldChar w:fldCharType="separate"/>
+        </w:r>
+        <w:r>
+          <w:rPr>
+            <w:rStyle w:val="a5"/>
+            <w:noProof/>
+            <w:webHidden/>
+          </w:rPr>
+          <w:t>5</w:t>
+        </w:r>
+        <w:r>
+          <w:rPr>
+            <w:rStyle w:val="a5"/>
+            <w:noProof/>
+            <w:webHidden/>
+          </w:rPr>
+          <w:fldChar w:fldCharType="end"/>
+        </w:r>
+      </w:hyperlink>
+    </w:p>
+    <w:p>
+      <w:pPr>
+        <w:pStyle w:val="20"/>
+        <w:tabs>
+          <w:tab w:val="left" w:pos="1050"/>
+          <w:tab w:val="right" w:leader="dot" w:pos="8296"/>
+        </w:tabs>
+        <w:rPr>
+          <w:noProof/>
+        </w:rPr>
+      </w:pPr>
+      <w:hyperlink r:id="rId16" w:anchor="_Toc404157977" w:history="1">
+        <w:r>
+          <w:rPr>
+            <w:rStyle w:val="a5"/>
+            <w:noProof/>
+            <w:lang w:val="en-AU"/>
+          </w:rPr>
+          <w:t>4.1</w:t>
+        </w:r>
+        <w:r>
+          <w:rPr>
+            <w:rStyle w:val="a5"/>
+            <w:noProof/>
+          </w:rPr>
+          <w:tab/>
+        </w:r>
+        <w:r>
+          <w:rPr>
+            <w:rStyle w:val="a5"/>
+            <w:noProof/>
+            <w:lang w:val="en-AU"/>
+          </w:rPr>
+          <w:t>Markov Chain</w:t>
+        </w:r>
+        <w:r>
+          <w:rPr>
+            <w:rStyle w:val="a5"/>
+            <w:noProof/>
+            <w:webHidden/>
+          </w:rPr>
+          <w:tab/>
+        </w:r>
+        <w:r>
+          <w:rPr>
+            <w:rStyle w:val="a5"/>
+            <w:noProof/>
+            <w:webHidden/>
+          </w:rPr>
+          <w:fldChar w:fldCharType="begin"/>
+        </w:r>
+        <w:r>
+          <w:rPr>
+            <w:rStyle w:val="a5"/>
+            <w:noProof/>
+            <w:webHidden/>
+          </w:rPr>
+          <w:instrText xml:space="preserve"> PAGEREF _Toc404157977 \h </w:instrText>
+        </w:r>
+        <w:r>
+          <w:rPr>
+            <w:rStyle w:val="a5"/>
+            <w:noProof/>
+            <w:webHidden/>
+          </w:rPr>
+        </w:r>
+        <w:r>
+          <w:rPr>
+            <w:rStyle w:val="a5"/>
+            <w:noProof/>
+            <w:webHidden/>
+          </w:rPr>
+          <w:fldChar w:fldCharType="separate"/>
+        </w:r>
+        <w:r>
+          <w:rPr>
+            <w:rStyle w:val="a5"/>
+            <w:noProof/>
+            <w:webHidden/>
+          </w:rPr>
+          <w:t>5</w:t>
+        </w:r>
+        <w:r>
+          <w:rPr>
+            <w:rStyle w:val="a5"/>
+            <w:noProof/>
+            <w:webHidden/>
+          </w:rPr>
+          <w:fldChar w:fldCharType="end"/>
+        </w:r>
+      </w:hyperlink>
+    </w:p>
+    <w:p>
+      <w:pPr>
+        <w:pStyle w:val="20"/>
+        <w:tabs>
+          <w:tab w:val="left" w:pos="1050"/>
+          <w:tab w:val="right" w:leader="dot" w:pos="8296"/>
+        </w:tabs>
+        <w:rPr>
+          <w:noProof/>
+        </w:rPr>
+      </w:pPr>
+      <w:hyperlink r:id="rId17" w:anchor="_Toc404157978" w:history="1">
+        <w:r>
+          <w:rPr>
+            <w:rStyle w:val="a5"/>
+            <w:noProof/>
+            <w:lang w:val="en-AU"/>
+          </w:rPr>
+          <w:t>4.2</w:t>
+        </w:r>
+        <w:r>
+          <w:rPr>
+            <w:rStyle w:val="a5"/>
+            <w:noProof/>
+          </w:rPr>
+          <w:tab/>
+        </w:r>
+        <w:r>
+          <w:rPr>
+            <w:rStyle w:val="a5"/>
+            <w:noProof/>
+            <w:lang w:val="en-AU"/>
+          </w:rPr>
+          <w:t>Poems</w:t>
+        </w:r>
+        <w:r>
+          <w:rPr>
+            <w:rStyle w:val="a5"/>
+            <w:noProof/>
+            <w:webHidden/>
+          </w:rPr>
+          <w:tab/>
+        </w:r>
+        <w:r>
+          <w:rPr>
+            <w:rStyle w:val="a5"/>
+            <w:noProof/>
+            <w:webHidden/>
+          </w:rPr>
+          <w:fldChar w:fldCharType="begin"/>
+        </w:r>
+        <w:r>
+          <w:rPr>
+            <w:rStyle w:val="a5"/>
+            <w:noProof/>
+            <w:webHidden/>
+          </w:rPr>
+          <w:instrText xml:space="preserve"> PAGEREF _Toc404157978 \h </w:instrText>
+        </w:r>
+        <w:r>
+          <w:rPr>
+            <w:rStyle w:val="a5"/>
+            <w:noProof/>
+            <w:webHidden/>
+          </w:rPr>
+        </w:r>
+        <w:r>
+          <w:rPr>
+            <w:rStyle w:val="a5"/>
+            <w:noProof/>
+            <w:webHidden/>
+          </w:rPr>
+          <w:fldChar w:fldCharType="separate"/>
+        </w:r>
+        <w:r>
+          <w:rPr>
+            <w:rStyle w:val="a5"/>
+            <w:noProof/>
+            <w:webHidden/>
+          </w:rPr>
+          <w:t>5</w:t>
+        </w:r>
+        <w:r>
+          <w:rPr>
+            <w:rStyle w:val="a5"/>
+            <w:noProof/>
+            <w:webHidden/>
+          </w:rPr>
+          <w:fldChar w:fldCharType="end"/>
+        </w:r>
+      </w:hyperlink>
+    </w:p>
+    <w:p>
+      <w:pPr>
+        <w:pStyle w:val="30"/>
+        <w:tabs>
+          <w:tab w:val="left" w:pos="1680"/>
+          <w:tab w:val="right" w:leader="dot" w:pos="8296"/>
+        </w:tabs>
+        <w:rPr>
+          <w:noProof/>
+        </w:rPr>
+      </w:pPr>
+      <w:hyperlink r:id="rId18" w:anchor="_Toc404157979" w:history="1">
+        <w:r>
+          <w:rPr>
+            <w:rStyle w:val="a5"/>
+            <w:noProof/>
+            <w:lang w:val="en-AU"/>
+          </w:rPr>
+          <w:t>4.2.1</w:t>
+        </w:r>
+        <w:r>
+          <w:rPr>
+            <w:rStyle w:val="a5"/>
+            <w:noProof/>
+          </w:rPr>
+          <w:tab/>
+        </w:r>
+        <w:r>
+          <w:rPr>
+            <w:rStyle w:val="a5"/>
+            <w:rFonts w:ascii="Arial" w:hAnsi="Arial" w:cs="Arial"/>
+            <w:noProof/>
+            <w:shd w:val="clear" w:color="auto" w:fill="CCF6F6"/>
+          </w:rPr>
+          <w:t>William Shakespeare</w:t>
+        </w:r>
+        <w:r>
+          <w:rPr>
+            <w:rStyle w:val="a5"/>
+            <w:noProof/>
+            <w:webHidden/>
+          </w:rPr>
+          <w:tab/>
+        </w:r>
+        <w:r>
+          <w:rPr>
+            <w:rStyle w:val="a5"/>
+            <w:noProof/>
+            <w:webHidden/>
+          </w:rPr>
+          <w:fldChar w:fldCharType="begin"/>
+        </w:r>
+        <w:r>
+          <w:rPr>
+            <w:rStyle w:val="a5"/>
+            <w:noProof/>
+            <w:webHidden/>
+          </w:rPr>
+          <w:instrText xml:space="preserve"> PAGEREF _Toc404157979 \h </w:instrText>
+        </w:r>
+        <w:r>
+          <w:rPr>
+            <w:rStyle w:val="a5"/>
+            <w:noProof/>
+            <w:webHidden/>
+          </w:rPr>
+        </w:r>
+        <w:r>
+          <w:rPr>
+            <w:rStyle w:val="a5"/>
+            <w:noProof/>
+            <w:webHidden/>
+          </w:rPr>
+          <w:fldChar w:fldCharType="separate"/>
+        </w:r>
+        <w:r>
+          <w:rPr>
+            <w:rStyle w:val="a5"/>
+            <w:noProof/>
+            <w:webHidden/>
+          </w:rPr>
+          <w:t>5</w:t>
+        </w:r>
+        <w:r>
+          <w:rPr>
+            <w:rStyle w:val="a5"/>
+            <w:noProof/>
+            <w:webHidden/>
+          </w:rPr>
+          <w:fldChar w:fldCharType="end"/>
+        </w:r>
+      </w:hyperlink>
+    </w:p>
+    <w:p>
+      <w:pPr>
+        <w:pStyle w:val="20"/>
+        <w:tabs>
+          <w:tab w:val="left" w:pos="1050"/>
+          <w:tab w:val="right" w:leader="dot" w:pos="8296"/>
+        </w:tabs>
+        <w:rPr>
+          <w:noProof/>
+        </w:rPr>
+      </w:pPr>
+      <w:hyperlink r:id="rId19" w:anchor="_Toc404157980" w:history="1">
+        <w:r>
+          <w:rPr>
+            <w:rStyle w:val="a5"/>
+            <w:noProof/>
+            <w:lang w:val="en-AU"/>
+          </w:rPr>
+          <w:t>4.3</w:t>
+        </w:r>
+        <w:r>
+          <w:rPr>
+            <w:rStyle w:val="a5"/>
+            <w:noProof/>
+          </w:rPr>
+          <w:tab/>
+        </w:r>
+        <w:r>
+          <w:rPr>
+            <w:rStyle w:val="a5"/>
+            <w:noProof/>
+            <w:lang w:val="en-AU"/>
+          </w:rPr>
+          <w:t>UI design</w:t>
+        </w:r>
+        <w:r>
+          <w:rPr>
+            <w:rStyle w:val="a5"/>
+            <w:noProof/>
+            <w:webHidden/>
+          </w:rPr>
+          <w:tab/>
+        </w:r>
+        <w:r>
+          <w:rPr>
+            <w:rStyle w:val="a5"/>
+            <w:noProof/>
+            <w:webHidden/>
+          </w:rPr>
+          <w:fldChar w:fldCharType="begin"/>
+        </w:r>
+        <w:r>
+          <w:rPr>
+            <w:rStyle w:val="a5"/>
+            <w:noProof/>
+            <w:webHidden/>
+          </w:rPr>
+          <w:instrText xml:space="preserve"> PAGEREF _Toc404157980 \h </w:instrText>
+        </w:r>
+        <w:r>
+          <w:rPr>
+            <w:rStyle w:val="a5"/>
+            <w:noProof/>
+            <w:webHidden/>
+          </w:rPr>
+        </w:r>
+        <w:r>
+          <w:rPr>
+            <w:rStyle w:val="a5"/>
+            <w:noProof/>
+            <w:webHidden/>
+          </w:rPr>
+          <w:fldChar w:fldCharType="separate"/>
+        </w:r>
+        <w:r>
+          <w:rPr>
+            <w:rStyle w:val="a5"/>
+            <w:noProof/>
+            <w:webHidden/>
+          </w:rPr>
+          <w:t>5</w:t>
+        </w:r>
+        <w:r>
+          <w:rPr>
+            <w:rStyle w:val="a5"/>
+            <w:noProof/>
+            <w:webHidden/>
+          </w:rPr>
+          <w:fldChar w:fldCharType="end"/>
+        </w:r>
+      </w:hyperlink>
+    </w:p>
+    <w:p>
+      <w:pPr>
+        <w:rPr>
+          <w:lang w:val="en-AU"/>
+        </w:rPr>
+      </w:pPr>
+      <w:r>
+        <w:rPr>
+          <w:lang w:val="en-AU"/>
+        </w:rPr>
+        <w:fldChar w:fldCharType="end"/>
+      </w:r>
+    </w:p>
+    <w:p>
+      <w:pPr>
+        <w:widowControl/>
+        <w:jc w:val="left"/>
+        <w:rPr>
+          <w:lang w:val="en-AU"/>
+        </w:rPr>
+      </w:pPr>
+      <w:r>
+        <w:rPr>
+          <w:kern w:val="0"/>
+          <w:lang w:val="en-AU"/>
+        </w:rPr>
+        <w:br w:type="page"/>
+      </w:r>
+    </w:p>
+    <w:p>
+      <w:pPr>
+        <w:pStyle w:val="1"/>
+        <w:numPr>
+          <w:ilvl w:val="0"/>
+          <w:numId w:val="3"/>
+        </w:numPr>
+        <w:spacing w:line="576" w:lineRule="auto"/>
+        <w:rPr>
+          <w:lang w:val="en-AU"/>
+        </w:rPr>
+      </w:pPr>
+      <w:bookmarkStart w:id="0" w:name="_Toc404157966"/>
+      <w:r>
+        <w:rPr>
+          <w:lang w:val="en-AU"/>
+        </w:rPr>
+        <w:lastRenderedPageBreak/>
+        <w:t>Requirement</w:t>
+      </w:r>
+      <w:bookmarkEnd w:id="0"/>
+    </w:p>
+    <w:p>
+      <w:pPr>
+        <w:pStyle w:val="2"/>
+        <w:numPr>
+          <w:ilvl w:val="1"/>
+          <w:numId w:val="3"/>
+        </w:numPr>
+        <w:spacing w:line="408" w:lineRule="auto"/>
+        <w:rPr>
+          <w:lang w:val="en-AU"/>
+        </w:rPr>
+      </w:pPr>
+      <w:bookmarkStart w:id="1" w:name="_Toc404157967"/>
+      <w:r>
+        <w:rPr>
+          <w:lang w:val="en-AU"/>
+        </w:rPr>
+        <w:t>Backend</w:t>
+      </w:r>
+      <w:bookmarkEnd w:id="1"/>
+    </w:p>
+    <w:p>
+      <w:pPr>
+        <w:rPr>
+          <w:lang w:val="en-AU"/>
+        </w:rPr>
+      </w:pPr>
+      <w:r>
+        <w:rPr>
+          <w:lang w:val="en-AU"/>
+        </w:rPr>
+        <w:t>Implement a Java application to allow a user to transform the contents of a text file using a Markov chain algorithm. The application should allow the selection of a source text file, and input parameters for the algorithm (typically prefix/suffix parameters).</w:t>
+      </w:r>
+    </w:p>
+    <w:p>
+      <w:pPr>
+        <w:pStyle w:val="a4"/>
+        <w:ind w:left="360" w:firstLineChars="0" w:firstLine="0"/>
+        <w:rPr>
+          <w:lang w:val="en-AU"/>
+        </w:rPr>
+      </w:pPr>
+    </w:p>
+    <w:p>
+      <w:pPr>
+        <w:pStyle w:val="2"/>
+        <w:numPr>
+          <w:ilvl w:val="1"/>
+          <w:numId w:val="3"/>
+        </w:numPr>
+        <w:spacing w:line="408" w:lineRule="auto"/>
+        <w:rPr>
+          <w:lang w:val="en-AU"/>
+        </w:rPr>
+      </w:pPr>
+      <w:bookmarkStart w:id="2" w:name="_Toc404157968"/>
+      <w:r>
+        <w:rPr>
+          <w:lang w:val="en-AU"/>
+        </w:rPr>
+        <w:t>Frontend</w:t>
+      </w:r>
+      <w:bookmarkEnd w:id="2"/>
+    </w:p>
+    <w:p>
+      <w:pPr>
+        <w:rPr>
+          <w:lang w:val="en-AU"/>
+        </w:rPr>
+      </w:pPr>
+      <w:r>
+        <w:rPr>
+          <w:lang w:val="en-AU"/>
+        </w:rPr>
+        <w:t>Also, please design a simple Web UI that could be used for this application. This doesn’t need to be integrated with the Java code and could be sent to us as HTML, or just an image, or Photoshop file.</w:t>
+      </w:r>
+    </w:p>
+    <w:p>
+      <w:pPr>
+        <w:rPr>
+          <w:lang w:val="en-AU"/>
+        </w:rPr>
+      </w:pPr>
+    </w:p>
+    <w:p>
+      <w:pPr>
+        <w:rPr>
+          <w:lang w:val="en-AU"/>
+        </w:rPr>
+      </w:pPr>
+    </w:p>
+    <w:p>
+      <w:pPr>
+        <w:pStyle w:val="1"/>
+        <w:numPr>
+          <w:ilvl w:val="0"/>
+          <w:numId w:val="3"/>
+        </w:numPr>
+        <w:spacing w:line="576" w:lineRule="auto"/>
+        <w:rPr>
+          <w:lang w:val="en-AU"/>
+        </w:rPr>
+      </w:pPr>
+      <w:bookmarkStart w:id="3" w:name="_Toc404157969"/>
+      <w:r>
+        <w:rPr>
+          <w:lang w:val="en-AU"/>
+        </w:rPr>
+        <w:t>Project management</w:t>
+      </w:r>
+      <w:bookmarkEnd w:id="3"/>
+    </w:p>
+    <w:p>
+      <w:pPr>
+        <w:pStyle w:val="2"/>
+        <w:numPr>
+          <w:ilvl w:val="1"/>
+          <w:numId w:val="3"/>
+        </w:numPr>
+        <w:spacing w:line="408" w:lineRule="auto"/>
+        <w:rPr>
+          <w:lang w:val="en-AU"/>
+        </w:rPr>
+      </w:pPr>
+      <w:bookmarkStart w:id="4" w:name="_Toc404157970"/>
+      <w:r>
+        <w:rPr>
+          <w:lang w:val="en-AU"/>
+        </w:rPr>
+        <w:t>Plan</w:t>
+      </w:r>
+      <w:bookmarkEnd w:id="4"/>
+    </w:p>
+    <w:p>
+      <w:pPr>
+        <w:rPr>
+          <w:lang w:val="en-AU"/>
+        </w:rPr>
+      </w:pPr>
+    </w:p>
+    <w:p>
+      <w:pPr>
+        <w:pStyle w:val="2"/>
+        <w:numPr>
+          <w:ilvl w:val="1"/>
+          <w:numId w:val="3"/>
+        </w:numPr>
+        <w:spacing w:line="408" w:lineRule="auto"/>
+        <w:rPr>
+          <w:lang w:val="en-AU"/>
+        </w:rPr>
+      </w:pPr>
+      <w:bookmarkStart w:id="5" w:name="_Toc404157971"/>
+      <w:r>
+        <w:rPr>
+          <w:lang w:val="en-AU"/>
+        </w:rPr>
+        <w:t>Milestone</w:t>
+      </w:r>
+      <w:bookmarkEnd w:id="5"/>
+    </w:p>
+    <w:p>
+      <w:pPr>
+        <w:rPr>
+          <w:lang w:val="en-AU"/>
+        </w:rPr>
+      </w:pPr>
+      <w:r>
+        <w:rPr>
+          <w:lang w:val="en-AU"/>
+        </w:rPr>
+        <w:t>https://github.com/FonyLi/tonyli/tree/master/AL/MarkovChain</w:t>
+      </w:r>
+    </w:p>
+    <w:p>
+      <w:pPr>
+        <w:pStyle w:val="3"/>
+        <w:numPr>
+          <w:ilvl w:val="2"/>
+          <w:numId w:val="3"/>
+        </w:numPr>
+        <w:spacing w:line="408" w:lineRule="auto"/>
+        <w:rPr>
+          <w:lang w:val="en-AU"/>
+        </w:rPr>
+      </w:pPr>
+      <w:bookmarkStart w:id="6" w:name="_Toc404157972"/>
+      <w:r>
+        <w:rPr>
+          <w:lang w:val="en-AU"/>
+        </w:rPr>
+        <w:t>Complete first runnable version(10:30 19 Nov 2014)</w:t>
+      </w:r>
+      <w:bookmarkEnd w:id="6"/>
+    </w:p>
+    <w:p>
+      <w:pPr>
+        <w:ind w:firstLine="420"/>
+        <w:rPr>
+          <w:lang w:val="en-AU"/>
+        </w:rPr>
+      </w:pPr>
+      <w:r>
+        <w:rPr>
+          <w:lang w:val="en-AU"/>
+        </w:rPr>
+        <w:t>https://github.com/FonyLi/tonyli/commit/b62102eade335baddea16633e44d55dffbc17f36</w:t>
+      </w:r>
+    </w:p>
+    <w:p>
+      <w:pPr>
+        <w:ind w:firstLine="420"/>
+        <w:rPr>
+          <w:lang w:val="en-AU"/>
+        </w:rPr>
+      </w:pPr>
+      <w:r>
+        <w:rPr>
+          <w:lang w:val="en-AU"/>
+        </w:rPr>
+        <w:t>This version satisfies backend requirement, with a simple html.</w:t>
+      </w:r>
+    </w:p>
+    <w:p>
+      <w:pPr>
+        <w:rPr>
+          <w:lang w:val="en-AU"/>
+        </w:rPr>
+      </w:pPr>
+    </w:p>
+    <w:p>
+      <w:pPr>
+        <w:ind w:firstLine="420"/>
+        <w:rPr>
+          <w:lang w:val="en-AU"/>
+        </w:rPr>
+      </w:pPr>
+      <w:r>
+        <w:rPr>
+          <w:lang w:val="en-AU"/>
+        </w:rPr>
+        <w:t xml:space="preserve">Next step: </w:t>
+      </w:r>
+    </w:p>
+    <w:p>
+      <w:pPr>
+        <w:ind w:left="420" w:firstLine="420"/>
+        <w:rPr>
+          <w:lang w:val="en-AU"/>
+        </w:rPr>
+      </w:pPr>
+      <w:r>
+        <w:rPr>
+          <w:lang w:val="en-AU"/>
+        </w:rPr>
+        <w:t>Add more comments in detail</w:t>
+      </w:r>
+    </w:p>
+    <w:p>
+      <w:pPr>
+        <w:ind w:left="420" w:firstLine="420"/>
+        <w:rPr>
+          <w:lang w:val="en-AU"/>
+        </w:rPr>
+      </w:pPr>
+      <w:r>
+        <w:rPr>
+          <w:lang w:val="en-AU"/>
+        </w:rPr>
+        <w:t>Implement html more beautiful</w:t>
+      </w:r>
+    </w:p>
+    <w:p>
+      <w:pPr>
+        <w:rPr>
+          <w:lang w:val="en-AU"/>
+        </w:rPr>
+      </w:pPr>
+      <w:r>
+        <w:rPr>
+          <w:lang w:val="en-AU"/>
+        </w:rPr>
+        <w:tab/>
+      </w:r>
+    </w:p>
+    <w:p>
+      <w:pPr>
+        <w:pStyle w:val="a4"/>
+        <w:numPr>
+          <w:ilvl w:val="2"/>
+          <w:numId w:val="3"/>
+        </w:numPr>
+        <w:ind w:firstLineChars="0"/>
+        <w:rPr>
+          <w:lang w:val="en-AU"/>
+        </w:rPr>
+      </w:pPr>
+      <w:r>
+        <w:rPr>
+          <w:lang w:val="en-AU"/>
+        </w:rPr>
+        <w:t>Modify the simple html page</w:t>
+      </w:r>
+    </w:p>
+    <w:p>
+      <w:pPr>
+        <w:pStyle w:val="a4"/>
+        <w:numPr>
+          <w:ilvl w:val="2"/>
+          <w:numId w:val="3"/>
+        </w:numPr>
+        <w:ind w:firstLineChars="0"/>
+        <w:rPr>
+          <w:lang w:val="en-AU"/>
+        </w:rPr>
+      </w:pPr>
+      <w:r>
+        <w:rPr>
+          <w:lang w:val="en-AU"/>
+        </w:rPr>
+        <w:t>integrate</w:t>
+      </w:r>
+    </w:p>
+    <w:p>
+      <w:pPr>
+        <w:pStyle w:val="a4"/>
+        <w:numPr>
+          <w:ilvl w:val="2"/>
+          <w:numId w:val="3"/>
+        </w:numPr>
+        <w:ind w:firstLineChars="0"/>
+        <w:rPr>
+          <w:lang w:val="en-AU"/>
+        </w:rPr>
+      </w:pPr>
+    </w:p>
+    <w:p>
+      <w:pPr>
+        <w:rPr>
+          <w:lang w:val="en-AU"/>
+        </w:rPr>
+      </w:pPr>
+    </w:p>
+    <w:p>
+      <w:pPr>
+        <w:pStyle w:val="1"/>
+        <w:numPr>
+          <w:ilvl w:val="0"/>
+          <w:numId w:val="3"/>
+        </w:numPr>
+        <w:spacing w:line="576" w:lineRule="auto"/>
+        <w:rPr>
+          <w:lang w:val="en-AU"/>
+        </w:rPr>
+      </w:pPr>
+      <w:bookmarkStart w:id="7" w:name="_Toc404157973"/>
+      <w:r>
+        <w:rPr>
+          <w:lang w:val="en-AU"/>
+        </w:rPr>
+        <w:t>Design</w:t>
+      </w:r>
+      <w:bookmarkEnd w:id="7"/>
+    </w:p>
+    <w:p>
+      <w:pPr>
+        <w:pStyle w:val="2"/>
+        <w:numPr>
+          <w:ilvl w:val="1"/>
+          <w:numId w:val="3"/>
+        </w:numPr>
+        <w:spacing w:line="408" w:lineRule="auto"/>
+        <w:rPr>
+          <w:lang w:val="en-AU"/>
+        </w:rPr>
+      </w:pPr>
+      <w:bookmarkStart w:id="8" w:name="_Toc404157974"/>
+      <w:r>
+        <w:rPr>
+          <w:lang w:val="en-AU"/>
+        </w:rPr>
+        <w:t>System Design</w:t>
+      </w:r>
+      <w:bookmarkEnd w:id="8"/>
+    </w:p>
+    <w:p>
+      <w:pPr>
+        <w:rPr>
+          <w:lang w:val="en-AU"/>
+        </w:rPr>
+      </w:pPr>
+      <w:r>
+        <w:rPr>
+          <w:lang w:val="en-AU"/>
+        </w:rPr>
+        <w:t>Simple html page + java servlet server</w:t>
+      </w:r>
+    </w:p>
+    <w:p>
+      <w:pPr>
+        <w:rPr>
+          <w:lang w:val="en-AU"/>
+        </w:rPr>
+      </w:pPr>
+      <w:r>
+        <w:rPr>
+          <w:lang w:val="en-AU"/>
+        </w:rPr>
+        <w:t>Markov Chain Algorithm</w:t>
+      </w:r>
+    </w:p>
+    <w:p>
+      <w:pPr>
+        <w:rPr>
+          <w:lang w:val="en-AU"/>
+        </w:rPr>
+      </w:pPr>
+      <w:hyperlink r:id="rId20" w:anchor="v=onepage&amp;q&amp;f=false" w:history="1">
+        <w:r>
+          <w:rPr>
+            <w:rStyle w:val="a5"/>
+            <w:lang w:val="en-AU"/>
+          </w:rPr>
+          <w:t>http://books.google.com/books?id=to6M9_dbjosC&amp;pg=PA61&amp;source=gbs_toc_r&amp;cad=4#v=onepage&amp;q&amp;f=false</w:t>
+        </w:r>
+      </w:hyperlink>
+    </w:p>
+    <w:p>
+      <w:pPr>
+        <w:rPr>
+          <w:lang w:val="en-AU"/>
+        </w:rPr>
+      </w:pPr>
+    </w:p>
+    <w:p>
+      <w:pPr>
+        <w:pStyle w:val="2"/>
+        <w:numPr>
+          <w:ilvl w:val="1"/>
+          <w:numId w:val="3"/>
+        </w:numPr>
+        <w:spacing w:line="408" w:lineRule="auto"/>
+        <w:rPr>
+          <w:lang w:val="en-AU"/>
+        </w:rPr>
+      </w:pPr>
+      <w:bookmarkStart w:id="9" w:name="_Toc404157975"/>
+      <w:r>
+        <w:rPr>
+          <w:lang w:val="en-AU"/>
+        </w:rPr>
+        <w:t>UI Design</w:t>
+      </w:r>
+      <w:bookmarkEnd w:id="9"/>
+    </w:p>
+    <w:p>
+      <w:pPr>
+        <w:rPr>
+          <w:rFonts w:ascii="Arial" w:hAnsi="Arial" w:cs="Arial"/>
           <w:sz w:val="20"/>
           <w:szCs w:val="20"/>
           <w:lang w:val="en-AU"/>
@@ -340,13 +2465,220 @@
         </w:rPr>
       </w:pPr>
     </w:p>
-    <w:p>
-      <w:pPr>
-        <w:rPr>
-          <w:szCs w:val="20"/>
-        </w:rPr>
-      </w:pPr>
-    </w:p>
+    <w:p/>
+    <w:p/>
+    <w:p>
+      <w:pPr>
+        <w:pStyle w:val="1"/>
+        <w:numPr>
+          <w:ilvl w:val="0"/>
+          <w:numId w:val="3"/>
+        </w:numPr>
+        <w:spacing w:line="576" w:lineRule="auto"/>
+        <w:rPr>
+          <w:lang w:val="en-AU"/>
+        </w:rPr>
+      </w:pPr>
+      <w:bookmarkStart w:id="10" w:name="_Toc404157976"/>
+      <w:r>
+        <w:rPr>
+          <w:lang w:val="en-AU"/>
+        </w:rPr>
+        <w:lastRenderedPageBreak/>
+        <w:t>Reference</w:t>
+      </w:r>
+      <w:bookmarkEnd w:id="10"/>
+    </w:p>
+    <w:p>
+      <w:pPr>
+        <w:pStyle w:val="2"/>
+        <w:numPr>
+          <w:ilvl w:val="1"/>
+          <w:numId w:val="3"/>
+        </w:numPr>
+        <w:spacing w:line="412" w:lineRule="auto"/>
+        <w:rPr>
+          <w:lang w:val="en-AU"/>
+        </w:rPr>
+      </w:pPr>
+      <w:bookmarkStart w:id="11" w:name="_Toc404157977"/>
+      <w:r>
+        <w:rPr>
+          <w:lang w:val="en-AU"/>
+        </w:rPr>
+        <w:t>Markov Chain</w:t>
+      </w:r>
+      <w:bookmarkEnd w:id="11"/>
+    </w:p>
+    <w:p>
+      <w:pPr>
+        <w:rPr>
+          <w:lang w:val="en-AU"/>
+        </w:rPr>
+      </w:pPr>
+      <w:r>
+        <w:rPr>
+          <w:lang w:val="en-AU"/>
+        </w:rPr>
+        <w:t>http://books.google.com/books?id=to6M9_dbjosC&amp;pg=PA61&amp;source=gbs_toc_r&amp;cad=4#v=onepage&amp;q&amp;f=false</w:t>
+      </w:r>
+    </w:p>
+    <w:p>
+      <w:pPr>
+        <w:pStyle w:val="2"/>
+        <w:numPr>
+          <w:ilvl w:val="1"/>
+          <w:numId w:val="3"/>
+        </w:numPr>
+        <w:spacing w:line="412" w:lineRule="auto"/>
+        <w:rPr>
+          <w:lang w:val="en-AU"/>
+        </w:rPr>
+      </w:pPr>
+      <w:bookmarkStart w:id="12" w:name="_Toc404157978"/>
+      <w:r>
+        <w:rPr>
+          <w:lang w:val="en-AU"/>
+        </w:rPr>
+        <w:t>Poems</w:t>
+      </w:r>
+      <w:bookmarkEnd w:id="12"/>
+    </w:p>
+    <w:p>
+      <w:pPr>
+        <w:pStyle w:val="a4"/>
+        <w:ind w:left="840" w:firstLineChars="0" w:firstLine="0"/>
+        <w:rPr>
+          <w:lang w:val="en-AU"/>
+        </w:rPr>
+      </w:pPr>
+      <w:r>
+        <w:rPr>
+          <w:lang w:val="en-AU"/>
+        </w:rPr>
+        <w:t>List resources of all the sample txts</w:t>
+      </w:r>
+    </w:p>
+    <w:p>
+      <w:pPr>
+        <w:pStyle w:val="a4"/>
+        <w:ind w:left="840" w:firstLineChars="0" w:firstLine="0"/>
+        <w:rPr>
+          <w:lang w:val="en-AU"/>
+        </w:rPr>
+      </w:pPr>
+    </w:p>
+    <w:p>
+      <w:pPr>
+        <w:pStyle w:val="a4"/>
+        <w:numPr>
+          <w:ilvl w:val="2"/>
+          <w:numId w:val="3"/>
+        </w:numPr>
+        <w:ind w:firstLineChars="0"/>
+        <w:rPr>
+          <w:lang w:val="en-AU"/>
+        </w:rPr>
+      </w:pPr>
+      <w:bookmarkStart w:id="13" w:name="_Toc404157979"/>
+      <w:r>
+        <w:rPr>
+          <w:lang w:val="en-AU"/>
+        </w:rPr>
+        <w:t>William Shakespeare</w:t>
+      </w:r>
+      <w:bookmarkEnd w:id="13"/>
+    </w:p>
+    <w:p>
+      <w:pPr>
+        <w:rPr>
+          <w:lang w:val="en-AU"/>
+        </w:rPr>
+      </w:pPr>
+      <w:hyperlink r:id="rId21" w:history="1">
+        <w:r>
+          <w:rPr>
+            <w:rStyle w:val="a5"/>
+            <w:lang w:val="en-AU"/>
+          </w:rPr>
+          <w:t>http://shakespeare.mit.edu/</w:t>
+        </w:r>
+      </w:hyperlink>
+    </w:p>
+    <w:p>
+      <w:pPr>
+        <w:rPr>
+          <w:lang w:val="en-AU"/>
+        </w:rPr>
+      </w:pPr>
+      <w:hyperlink r:id="rId22" w:history="1">
+        <w:r>
+          <w:rPr>
+            <w:rStyle w:val="a5"/>
+            <w:lang w:val="en-AU"/>
+          </w:rPr>
+          <w:t>http://shakespeare.mit.edu/romeo_juliet/romeo_juliet.1.1.html</w:t>
+        </w:r>
+      </w:hyperlink>
+    </w:p>
+    <w:p>
+      <w:pPr>
+        <w:rPr>
+          <w:lang w:val="en-AU"/>
+        </w:rPr>
+      </w:pPr>
+    </w:p>
+    <w:p>
+      <w:pPr>
+        <w:pStyle w:val="a4"/>
+        <w:numPr>
+          <w:ilvl w:val="2"/>
+          <w:numId w:val="3"/>
+        </w:numPr>
+        <w:ind w:firstLineChars="0"/>
+        <w:rPr>
+          <w:lang w:val="en-AU"/>
+        </w:rPr>
+      </w:pPr>
+      <w:r>
+        <w:rPr>
+          <w:lang w:val="en-AU"/>
+        </w:rPr>
+        <w:t>Aleksandr Pushkin</w:t>
+      </w:r>
+    </w:p>
+    <w:p>
+      <w:pPr>
+        <w:pStyle w:val="a4"/>
+        <w:ind w:left="840" w:firstLineChars="0" w:firstLine="0"/>
+        <w:rPr>
+          <w:lang w:val="en-AU"/>
+        </w:rPr>
+      </w:pPr>
+    </w:p>
+    <w:p>
+      <w:pPr>
+        <w:pStyle w:val="2"/>
+        <w:numPr>
+          <w:ilvl w:val="1"/>
+          <w:numId w:val="3"/>
+        </w:numPr>
+        <w:spacing w:line="412" w:lineRule="auto"/>
+        <w:rPr>
+          <w:lang w:val="en-AU"/>
+        </w:rPr>
+      </w:pPr>
+      <w:bookmarkStart w:id="14" w:name="_Toc404157980"/>
+      <w:r>
+        <w:rPr>
+          <w:lang w:val="en-AU"/>
+        </w:rPr>
+        <w:t>UI design</w:t>
+      </w:r>
+      <w:bookmarkEnd w:id="14"/>
+    </w:p>
+    <w:p/>
+    <w:p/>
     <w:sectPr>
       <w:pgSz w:w="11906" w:h="16838"/>
       <w:pgMar w:top="1440" w:right="1800" w:bottom="1440" w:left="1800" w:header="851" w:footer="992" w:gutter="0"/>
@@ -355,6 +2687,311 @@
     </w:sectPr>
   </w:body>
 </w:document>
+</file>
+
+<file path=word/numbering.xml><?xml version="1.0" encoding="utf-8"?>
+<w:numbering xmlns:ve="http://schemas.openxmlformats.org/markup-compatibility/2006" xmlns:o="urn:schemas-microsoft-com:office:office" xmlns:r="http://schemas.openxmlformats.org/officeDocument/2006/relationships" xmlns:m="http://schemas.openxmlformats.org/officeDocument/2006/math" xmlns:v="urn:schemas-microsoft-com:vml" xmlns:wp="http://schemas.openxmlformats.org/drawingml/2006/wordprocessingDrawing" xmlns:w10="urn:schemas-microsoft-com:office:word" xmlns:w="http://schemas.openxmlformats.org/wordprocessingml/2006/main" xmlns:wne="http://schemas.microsoft.com/office/word/2006/wordml">
+  <w:abstractNum w:abstractNumId="0">
+    <w:nsid w:val="200B715C"/>
+    <w:multiLevelType w:val="multilevel"/>
+    <w:tmpl w:val="2378F67A"/>
+    <w:lvl w:ilvl="0">
+      <w:start w:val="1"/>
+      <w:numFmt w:val="decimal"/>
+      <w:lvlText w:val="%1."/>
+      <w:lvlJc w:val="left"/>
+      <w:pPr>
+        <w:ind w:left="360" w:hanging="360"/>
+      </w:pPr>
+      <w:rPr>
+        <w:rFonts w:hint="default"/>
+      </w:rPr>
+    </w:lvl>
+    <w:lvl w:ilvl="1">
+      <w:start w:val="1"/>
+      <w:numFmt w:val="decimal"/>
+      <w:isLgl/>
+      <w:lvlText w:val="%1.%2"/>
+      <w:lvlJc w:val="left"/>
+      <w:pPr>
+        <w:ind w:left="840" w:hanging="840"/>
+      </w:pPr>
+      <w:rPr>
+        <w:rFonts w:hint="default"/>
+      </w:rPr>
+    </w:lvl>
+    <w:lvl w:ilvl="2">
+      <w:start w:val="1"/>
+      <w:numFmt w:val="decimal"/>
+      <w:isLgl/>
+      <w:lvlText w:val="%1.%2.%3"/>
+      <w:lvlJc w:val="left"/>
+      <w:pPr>
+        <w:ind w:left="840" w:hanging="840"/>
+      </w:pPr>
+      <w:rPr>
+        <w:rFonts w:hint="default"/>
+      </w:rPr>
+    </w:lvl>
+    <w:lvl w:ilvl="3">
+      <w:start w:val="1"/>
+      <w:numFmt w:val="decimal"/>
+      <w:isLgl/>
+      <w:lvlText w:val="%1.%2.%3.%4"/>
+      <w:lvlJc w:val="left"/>
+      <w:pPr>
+        <w:ind w:left="840" w:hanging="840"/>
+      </w:pPr>
+      <w:rPr>
+        <w:rFonts w:hint="default"/>
+      </w:rPr>
+    </w:lvl>
+    <w:lvl w:ilvl="4">
+      <w:start w:val="1"/>
+      <w:numFmt w:val="decimal"/>
+      <w:isLgl/>
+      <w:lvlText w:val="%1.%2.%3.%4.%5"/>
+      <w:lvlJc w:val="left"/>
+      <w:pPr>
+        <w:ind w:left="1080" w:hanging="1080"/>
+      </w:pPr>
+      <w:rPr>
+        <w:rFonts w:hint="default"/>
+      </w:rPr>
+    </w:lvl>
+    <w:lvl w:ilvl="5">
+      <w:start w:val="1"/>
+      <w:numFmt w:val="decimal"/>
+      <w:isLgl/>
+      <w:lvlText w:val="%1.%2.%3.%4.%5.%6"/>
+      <w:lvlJc w:val="left"/>
+      <w:pPr>
+        <w:ind w:left="1080" w:hanging="1080"/>
+      </w:pPr>
+      <w:rPr>
+        <w:rFonts w:hint="default"/>
+      </w:rPr>
+    </w:lvl>
+    <w:lvl w:ilvl="6">
+      <w:start w:val="1"/>
+      <w:numFmt w:val="decimal"/>
+      <w:isLgl/>
+      <w:lvlText w:val="%1.%2.%3.%4.%5.%6.%7"/>
+      <w:lvlJc w:val="left"/>
+      <w:pPr>
+        <w:ind w:left="1080" w:hanging="1080"/>
+      </w:pPr>
+      <w:rPr>
+        <w:rFonts w:hint="default"/>
+      </w:rPr>
+    </w:lvl>
+    <w:lvl w:ilvl="7">
+      <w:start w:val="1"/>
+      <w:numFmt w:val="decimal"/>
+      <w:isLgl/>
+      <w:lvlText w:val="%1.%2.%3.%4.%5.%6.%7.%8"/>
+      <w:lvlJc w:val="left"/>
+      <w:pPr>
+        <w:ind w:left="1440" w:hanging="1440"/>
+      </w:pPr>
+      <w:rPr>
+        <w:rFonts w:hint="default"/>
+      </w:rPr>
+    </w:lvl>
+    <w:lvl w:ilvl="8">
+      <w:start w:val="1"/>
+      <w:numFmt w:val="decimal"/>
+      <w:isLgl/>
+      <w:lvlText w:val="%1.%2.%3.%4.%5.%6.%7.%8.%9"/>
+      <w:lvlJc w:val="left"/>
+      <w:pPr>
+        <w:ind w:left="1440" w:hanging="1440"/>
+      </w:pPr>
+      <w:rPr>
+        <w:rFonts w:hint="default"/>
+      </w:rPr>
+    </w:lvl>
+  </w:abstractNum>
+  <w:abstractNum w:abstractNumId="1">
+    <w:nsid w:val="7D8E0874"/>
+    <w:multiLevelType w:val="multilevel"/>
+    <w:tmpl w:val="D458ADB8"/>
+    <w:lvl w:ilvl="0">
+      <w:start w:val="1"/>
+      <w:numFmt w:val="decimal"/>
+      <w:lvlText w:val="%1"/>
+      <w:lvlJc w:val="left"/>
+      <w:pPr>
+        <w:ind w:left="840" w:hanging="840"/>
+      </w:pPr>
+      <w:rPr>
+        <w:rFonts w:hint="default"/>
+      </w:rPr>
+    </w:lvl>
+    <w:lvl w:ilvl="1">
+      <w:start w:val="1"/>
+      <w:numFmt w:val="decimal"/>
+      <w:lvlText w:val="%1.%2"/>
+      <w:lvlJc w:val="left"/>
+      <w:pPr>
+        <w:ind w:left="840" w:hanging="840"/>
+      </w:pPr>
+      <w:rPr>
+        <w:rFonts w:hint="default"/>
+      </w:rPr>
+    </w:lvl>
+    <w:lvl w:ilvl="2">
+      <w:start w:val="1"/>
+      <w:numFmt w:val="decimal"/>
+      <w:lvlText w:val="%1.%2.%3"/>
+      <w:lvlJc w:val="left"/>
+      <w:pPr>
+        <w:ind w:left="840" w:hanging="840"/>
+      </w:pPr>
+      <w:rPr>
+        <w:rFonts w:hint="default"/>
+      </w:rPr>
+    </w:lvl>
+    <w:lvl w:ilvl="3">
+      <w:start w:val="1"/>
+      <w:numFmt w:val="decimal"/>
+      <w:lvlText w:val="%1.%2.%3.%4"/>
+      <w:lvlJc w:val="left"/>
+      <w:pPr>
+        <w:ind w:left="840" w:hanging="840"/>
+      </w:pPr>
+      <w:rPr>
+        <w:rFonts w:hint="default"/>
+      </w:rPr>
+    </w:lvl>
+    <w:lvl w:ilvl="4">
+      <w:start w:val="1"/>
+      <w:numFmt w:val="decimal"/>
+      <w:lvlText w:val="%1.%2.%3.%4.%5"/>
+      <w:lvlJc w:val="left"/>
+      <w:pPr>
+        <w:ind w:left="1080" w:hanging="1080"/>
+      </w:pPr>
+      <w:rPr>
+        <w:rFonts w:hint="default"/>
+      </w:rPr>
+    </w:lvl>
+    <w:lvl w:ilvl="5">
+      <w:start w:val="1"/>
+      <w:numFmt w:val="decimal"/>
+      <w:lvlText w:val="%1.%2.%3.%4.%5.%6"/>
+      <w:lvlJc w:val="left"/>
+      <w:pPr>
+        <w:ind w:left="1080" w:hanging="1080"/>
+      </w:pPr>
+      <w:rPr>
+        <w:rFonts w:hint="default"/>
+      </w:rPr>
+    </w:lvl>
+    <w:lvl w:ilvl="6">
+      <w:start w:val="1"/>
+      <w:numFmt w:val="decimal"/>
+      <w:lvlText w:val="%1.%2.%3.%4.%5.%6.%7"/>
+      <w:lvlJc w:val="left"/>
+      <w:pPr>
+        <w:ind w:left="1080" w:hanging="1080"/>
+      </w:pPr>
+      <w:rPr>
+        <w:rFonts w:hint="default"/>
+      </w:rPr>
+    </w:lvl>
+    <w:lvl w:ilvl="7">
+      <w:start w:val="1"/>
+      <w:numFmt w:val="decimal"/>
+      <w:lvlText w:val="%1.%2.%3.%4.%5.%6.%7.%8"/>
+      <w:lvlJc w:val="left"/>
+      <w:pPr>
+        <w:ind w:left="1440" w:hanging="1440"/>
+      </w:pPr>
+      <w:rPr>
+        <w:rFonts w:hint="default"/>
+      </w:rPr>
+    </w:lvl>
+    <w:lvl w:ilvl="8">
+      <w:start w:val="1"/>
+      <w:numFmt w:val="decimal"/>
+      <w:lvlText w:val="%1.%2.%3.%4.%5.%6.%7.%8.%9"/>
+      <w:lvlJc w:val="left"/>
+      <w:pPr>
+        <w:ind w:left="1440" w:hanging="1440"/>
+      </w:pPr>
+      <w:rPr>
+        <w:rFonts w:hint="default"/>
+      </w:rPr>
+    </w:lvl>
+  </w:abstractNum>
+  <w:num w:numId="1">
+    <w:abstractNumId w:val="1"/>
+  </w:num>
+  <w:num w:numId="2">
+    <w:abstractNumId w:val="0"/>
+  </w:num>
+  <w:num w:numId="3">
+    <w:abstractNumId w:val="0"/>
+    <w:lvlOverride w:ilvl="0">
+      <w:startOverride w:val="1"/>
+    </w:lvlOverride>
+    <w:lvlOverride w:ilvl="1">
+      <w:startOverride w:val="1"/>
+    </w:lvlOverride>
+    <w:lvlOverride w:ilvl="2">
+      <w:startOverride w:val="1"/>
+    </w:lvlOverride>
+    <w:lvlOverride w:ilvl="3">
+      <w:startOverride w:val="1"/>
+    </w:lvlOverride>
+    <w:lvlOverride w:ilvl="4">
+      <w:startOverride w:val="1"/>
+    </w:lvlOverride>
+    <w:lvlOverride w:ilvl="5">
+      <w:startOverride w:val="1"/>
+    </w:lvlOverride>
+    <w:lvlOverride w:ilvl="6">
+      <w:startOverride w:val="1"/>
+    </w:lvlOverride>
+    <w:lvlOverride w:ilvl="7">
+      <w:startOverride w:val="1"/>
+    </w:lvlOverride>
+    <w:lvlOverride w:ilvl="8">
+      <w:startOverride w:val="1"/>
+    </w:lvlOverride>
+  </w:num>
+  <w:num w:numId="4">
+    <w:abstractNumId w:val="1"/>
+    <w:lvlOverride w:ilvl="0">
+      <w:startOverride w:val="1"/>
+    </w:lvlOverride>
+    <w:lvlOverride w:ilvl="1">
+      <w:startOverride w:val="1"/>
+    </w:lvlOverride>
+    <w:lvlOverride w:ilvl="2">
+      <w:startOverride w:val="1"/>
+    </w:lvlOverride>
+    <w:lvlOverride w:ilvl="3">
+      <w:startOverride w:val="1"/>
+    </w:lvlOverride>
+    <w:lvlOverride w:ilvl="4">
+      <w:startOverride w:val="1"/>
+    </w:lvlOverride>
+    <w:lvlOverride w:ilvl="5">
+      <w:startOverride w:val="1"/>
+    </w:lvlOverride>
+    <w:lvlOverride w:ilvl="6">
+      <w:startOverride w:val="1"/>
+    </w:lvlOverride>
+    <w:lvlOverride w:ilvl="7">
+      <w:startOverride w:val="1"/>
+    </w:lvlOverride>
+    <w:lvlOverride w:ilvl="8">
+      <w:startOverride w:val="1"/>
+    </w:lvlOverride>
+  </w:num>
+</w:numbering>
 </file>
 
 <file path=word/styles.xml><?xml version="1.0" encoding="utf-8"?>
@@ -513,11 +3150,80 @@
   <w:style w:type="paragraph" w:default="1" w:styleId="a">
     <w:name w:val="Normal"/>
     <w:qFormat/>
-    <w:rsid w:val="00C21E2D"/>
+    <w:rsid w:val="00276EE6"/>
     <w:pPr>
       <w:widowControl w:val="0"/>
       <w:jc w:val="both"/>
     </w:pPr>
+  </w:style>
+  <w:style w:type="paragraph" w:styleId="1">
+    <w:name w:val="heading 1"/>
+    <w:basedOn w:val="a"/>
+    <w:next w:val="a"/>
+    <w:link w:val="1Char"/>
+    <w:uiPriority w:val="9"/>
+    <w:qFormat/>
+    <w:rsid w:val="00657267"/>
+    <w:pPr>
+      <w:keepNext/>
+      <w:keepLines/>
+      <w:spacing w:before="340" w:after="330" w:line="578" w:lineRule="auto"/>
+      <w:outlineLvl w:val="0"/>
+    </w:pPr>
+    <w:rPr>
+      <w:b/>
+      <w:bCs/>
+      <w:kern w:val="44"/>
+      <w:sz w:val="44"/>
+      <w:szCs w:val="44"/>
+    </w:rPr>
+  </w:style>
+  <w:style w:type="paragraph" w:styleId="2">
+    <w:name w:val="heading 2"/>
+    <w:basedOn w:val="a"/>
+    <w:next w:val="a"/>
+    <w:link w:val="2Char"/>
+    <w:uiPriority w:val="9"/>
+    <w:unhideWhenUsed/>
+    <w:qFormat/>
+    <w:rsid w:val="004C1C25"/>
+    <w:pPr>
+      <w:keepNext/>
+      <w:keepLines/>
+      <w:spacing w:before="260" w:after="260" w:line="416" w:lineRule="auto"/>
+      <w:outlineLvl w:val="1"/>
+    </w:pPr>
+    <w:rPr>
+      <w:rFonts w:asciiTheme="majorHAnsi" w:eastAsiaTheme="majorEastAsia" w:hAnsiTheme="majorHAnsi" w:cstheme="majorBidi"/>
+      <w:b/>
+      <w:bCs/>
+      <w:sz w:val="32"/>
+      <w:szCs w:val="32"/>
+    </w:rPr>
+  </w:style>
+  <w:style w:type="paragraph" w:styleId="3">
+    <w:name w:val="heading 3"/>
+    <w:basedOn w:val="a"/>
+    <w:next w:val="a"/>
+    <w:link w:val="3Char"/>
+    <w:uiPriority w:val="9"/>
+    <w:semiHidden/>
+    <w:unhideWhenUsed/>
+    <w:qFormat/>
+    <w:rsid w:val="00FB49D5"/>
+    <w:pPr>
+      <w:keepNext/>
+      <w:keepLines/>
+      <w:spacing w:before="260" w:after="260" w:line="415" w:lineRule="auto"/>
+      <w:outlineLvl w:val="2"/>
+    </w:pPr>
+    <w:rPr>
+      <w:rFonts w:eastAsia="宋体" w:cs="宋体"/>
+      <w:b/>
+      <w:bCs/>
+      <w:sz w:val="32"/>
+      <w:szCs w:val="32"/>
+    </w:rPr>
   </w:style>
   <w:style w:type="character" w:default="1" w:styleId="a0">
     <w:name w:val="Default Paragraph Font"/>
@@ -573,6 +3279,103 @@
       <w:sz w:val="18"/>
       <w:szCs w:val="18"/>
     </w:rPr>
+  </w:style>
+  <w:style w:type="character" w:customStyle="1" w:styleId="2Char">
+    <w:name w:val="标题 2 Char"/>
+    <w:basedOn w:val="a0"/>
+    <w:link w:val="2"/>
+    <w:uiPriority w:val="9"/>
+    <w:rsid w:val="004C1C25"/>
+    <w:rPr>
+      <w:rFonts w:asciiTheme="majorHAnsi" w:eastAsiaTheme="majorEastAsia" w:hAnsiTheme="majorHAnsi" w:cstheme="majorBidi"/>
+      <w:b/>
+      <w:bCs/>
+      <w:sz w:val="32"/>
+      <w:szCs w:val="32"/>
+    </w:rPr>
+  </w:style>
+  <w:style w:type="character" w:customStyle="1" w:styleId="1Char">
+    <w:name w:val="标题 1 Char"/>
+    <w:basedOn w:val="a0"/>
+    <w:link w:val="1"/>
+    <w:uiPriority w:val="9"/>
+    <w:rsid w:val="00657267"/>
+    <w:rPr>
+      <w:b/>
+      <w:bCs/>
+      <w:kern w:val="44"/>
+      <w:sz w:val="44"/>
+      <w:szCs w:val="44"/>
+    </w:rPr>
+  </w:style>
+  <w:style w:type="paragraph" w:styleId="a4">
+    <w:name w:val="List Paragraph"/>
+    <w:basedOn w:val="a"/>
+    <w:uiPriority w:val="34"/>
+    <w:qFormat/>
+    <w:rsid w:val="00657267"/>
+    <w:pPr>
+      <w:ind w:firstLineChars="200" w:firstLine="420"/>
+    </w:pPr>
+  </w:style>
+  <w:style w:type="character" w:customStyle="1" w:styleId="3Char">
+    <w:name w:val="标题 3 Char"/>
+    <w:basedOn w:val="a0"/>
+    <w:link w:val="3"/>
+    <w:uiPriority w:val="9"/>
+    <w:semiHidden/>
+    <w:rsid w:val="00FB49D5"/>
+    <w:rPr>
+      <w:rFonts w:eastAsia="宋体" w:cs="宋体"/>
+      <w:b/>
+      <w:bCs/>
+      <w:sz w:val="32"/>
+      <w:szCs w:val="32"/>
+    </w:rPr>
+  </w:style>
+  <w:style w:type="character" w:styleId="a5">
+    <w:name w:val="Hyperlink"/>
+    <w:basedOn w:val="a0"/>
+    <w:uiPriority w:val="99"/>
+    <w:unhideWhenUsed/>
+    <w:rsid w:val="00FB49D5"/>
+    <w:rPr>
+      <w:color w:val="0000FF" w:themeColor="hyperlink"/>
+      <w:u w:val="single"/>
+    </w:rPr>
+  </w:style>
+  <w:style w:type="paragraph" w:styleId="10">
+    <w:name w:val="toc 1"/>
+    <w:basedOn w:val="a"/>
+    <w:next w:val="a"/>
+    <w:autoRedefine/>
+    <w:uiPriority w:val="39"/>
+    <w:unhideWhenUsed/>
+    <w:rsid w:val="00FB49D5"/>
+  </w:style>
+  <w:style w:type="paragraph" w:styleId="20">
+    <w:name w:val="toc 2"/>
+    <w:basedOn w:val="a"/>
+    <w:next w:val="a"/>
+    <w:autoRedefine/>
+    <w:uiPriority w:val="39"/>
+    <w:unhideWhenUsed/>
+    <w:rsid w:val="00FB49D5"/>
+    <w:pPr>
+      <w:ind w:leftChars="200" w:left="420"/>
+    </w:pPr>
+  </w:style>
+  <w:style w:type="paragraph" w:styleId="30">
+    <w:name w:val="toc 3"/>
+    <w:basedOn w:val="a"/>
+    <w:next w:val="a"/>
+    <w:autoRedefine/>
+    <w:uiPriority w:val="39"/>
+    <w:unhideWhenUsed/>
+    <w:rsid w:val="00FB49D5"/>
+    <w:pPr>
+      <w:ind w:leftChars="400" w:left="840"/>
+    </w:pPr>
   </w:style>
 </w:styles>
 </file>

</xml_diff>

<commit_message>
can select teacher and write poem
start a glassfish server to serve http request.
can select teacher and write poem, but can't upload file.
the Uploading operation will be implemented in the next version.
</commit_message>
<xml_diff>
--- a/AL/MarkovChain/doc/markov chain design spec.docx
+++ b/AL/MarkovChain/doc/markov chain design spec.docx
@@ -251,7 +251,7 @@
         </w:rPr>
         <w:fldChar w:fldCharType="separate"/>
       </w:r>
-      <w:hyperlink r:id="rId5" w:anchor="_Toc404157966" w:history="1">
+      <w:hyperlink w:anchor="_Toc404227960" w:history="1">
         <w:r>
           <w:rPr>
             <w:rStyle w:val="a5"/>
@@ -262,30 +262,27 @@
         </w:r>
         <w:r>
           <w:rPr>
+            <w:noProof/>
+          </w:rPr>
+          <w:tab/>
+        </w:r>
+        <w:r>
+          <w:rPr>
             <w:rStyle w:val="a5"/>
             <w:noProof/>
+            <w:lang w:val="en-AU"/>
+          </w:rPr>
+          <w:t>Requirement</w:t>
+        </w:r>
+        <w:r>
+          <w:rPr>
+            <w:noProof/>
+            <w:webHidden/>
           </w:rPr>
           <w:tab/>
         </w:r>
         <w:r>
           <w:rPr>
-            <w:rStyle w:val="a5"/>
-            <w:noProof/>
-            <w:lang w:val="en-AU"/>
-          </w:rPr>
-          <w:t>Requirement</w:t>
-        </w:r>
-        <w:r>
-          <w:rPr>
-            <w:rStyle w:val="a5"/>
-            <w:noProof/>
-            <w:webHidden/>
-          </w:rPr>
-          <w:tab/>
-        </w:r>
-        <w:r>
-          <w:rPr>
-            <w:rStyle w:val="a5"/>
             <w:noProof/>
             <w:webHidden/>
           </w:rPr>
@@ -293,22 +290,19 @@
         </w:r>
         <w:r>
           <w:rPr>
-            <w:rStyle w:val="a5"/>
-            <w:noProof/>
-            <w:webHidden/>
-          </w:rPr>
-          <w:instrText xml:space="preserve"> PAGEREF _Toc404157966 \h </w:instrText>
-        </w:r>
-        <w:r>
-          <w:rPr>
-            <w:rStyle w:val="a5"/>
-            <w:noProof/>
-            <w:webHidden/>
-          </w:rPr>
-        </w:r>
-        <w:r>
-          <w:rPr>
-            <w:rStyle w:val="a5"/>
+            <w:noProof/>
+            <w:webHidden/>
+          </w:rPr>
+          <w:instrText xml:space="preserve"> PAGEREF _Toc404227960 \h </w:instrText>
+        </w:r>
+        <w:r>
+          <w:rPr>
+            <w:noProof/>
+            <w:webHidden/>
+          </w:rPr>
+        </w:r>
+        <w:r>
+          <w:rPr>
             <w:noProof/>
             <w:webHidden/>
           </w:rPr>
@@ -316,7 +310,6 @@
         </w:r>
         <w:r>
           <w:rPr>
-            <w:rStyle w:val="a5"/>
             <w:noProof/>
             <w:webHidden/>
           </w:rPr>
@@ -324,7 +317,6 @@
         </w:r>
         <w:r>
           <w:rPr>
-            <w:rStyle w:val="a5"/>
             <w:noProof/>
             <w:webHidden/>
           </w:rPr>
@@ -343,7 +335,7 @@
           <w:noProof/>
         </w:rPr>
       </w:pPr>
-      <w:hyperlink r:id="rId6" w:anchor="_Toc404157967" w:history="1">
+      <w:hyperlink w:anchor="_Toc404227961" w:history="1">
         <w:r>
           <w:rPr>
             <w:rStyle w:val="a5"/>
@@ -354,30 +346,27 @@
         </w:r>
         <w:r>
           <w:rPr>
+            <w:noProof/>
+          </w:rPr>
+          <w:tab/>
+        </w:r>
+        <w:r>
+          <w:rPr>
             <w:rStyle w:val="a5"/>
             <w:noProof/>
+            <w:lang w:val="en-AU"/>
+          </w:rPr>
+          <w:t>Backend</w:t>
+        </w:r>
+        <w:r>
+          <w:rPr>
+            <w:noProof/>
+            <w:webHidden/>
           </w:rPr>
           <w:tab/>
         </w:r>
         <w:r>
           <w:rPr>
-            <w:rStyle w:val="a5"/>
-            <w:noProof/>
-            <w:lang w:val="en-AU"/>
-          </w:rPr>
-          <w:t>Backend</w:t>
-        </w:r>
-        <w:r>
-          <w:rPr>
-            <w:rStyle w:val="a5"/>
-            <w:noProof/>
-            <w:webHidden/>
-          </w:rPr>
-          <w:tab/>
-        </w:r>
-        <w:r>
-          <w:rPr>
-            <w:rStyle w:val="a5"/>
             <w:noProof/>
             <w:webHidden/>
           </w:rPr>
@@ -385,22 +374,19 @@
         </w:r>
         <w:r>
           <w:rPr>
-            <w:rStyle w:val="a5"/>
-            <w:noProof/>
-            <w:webHidden/>
-          </w:rPr>
-          <w:instrText xml:space="preserve"> PAGEREF _Toc404157967 \h </w:instrText>
-        </w:r>
-        <w:r>
-          <w:rPr>
-            <w:rStyle w:val="a5"/>
-            <w:noProof/>
-            <w:webHidden/>
-          </w:rPr>
-        </w:r>
-        <w:r>
-          <w:rPr>
-            <w:rStyle w:val="a5"/>
+            <w:noProof/>
+            <w:webHidden/>
+          </w:rPr>
+          <w:instrText xml:space="preserve"> PAGEREF _Toc404227961 \h </w:instrText>
+        </w:r>
+        <w:r>
+          <w:rPr>
+            <w:noProof/>
+            <w:webHidden/>
+          </w:rPr>
+        </w:r>
+        <w:r>
+          <w:rPr>
             <w:noProof/>
             <w:webHidden/>
           </w:rPr>
@@ -408,7 +394,6 @@
         </w:r>
         <w:r>
           <w:rPr>
-            <w:rStyle w:val="a5"/>
             <w:noProof/>
             <w:webHidden/>
           </w:rPr>
@@ -416,7 +401,6 @@
         </w:r>
         <w:r>
           <w:rPr>
-            <w:rStyle w:val="a5"/>
             <w:noProof/>
             <w:webHidden/>
           </w:rPr>
@@ -435,7 +419,7 @@
           <w:noProof/>
         </w:rPr>
       </w:pPr>
-      <w:hyperlink r:id="rId7" w:anchor="_Toc404157968" w:history="1">
+      <w:hyperlink w:anchor="_Toc404227962" w:history="1">
         <w:r>
           <w:rPr>
             <w:rStyle w:val="a5"/>
@@ -446,30 +430,27 @@
         </w:r>
         <w:r>
           <w:rPr>
+            <w:noProof/>
+          </w:rPr>
+          <w:tab/>
+        </w:r>
+        <w:r>
+          <w:rPr>
             <w:rStyle w:val="a5"/>
             <w:noProof/>
+            <w:lang w:val="en-AU"/>
+          </w:rPr>
+          <w:t>Frontend</w:t>
+        </w:r>
+        <w:r>
+          <w:rPr>
+            <w:noProof/>
+            <w:webHidden/>
           </w:rPr>
           <w:tab/>
         </w:r>
         <w:r>
           <w:rPr>
-            <w:rStyle w:val="a5"/>
-            <w:noProof/>
-            <w:lang w:val="en-AU"/>
-          </w:rPr>
-          <w:t>Frontend</w:t>
-        </w:r>
-        <w:r>
-          <w:rPr>
-            <w:rStyle w:val="a5"/>
-            <w:noProof/>
-            <w:webHidden/>
-          </w:rPr>
-          <w:tab/>
-        </w:r>
-        <w:r>
-          <w:rPr>
-            <w:rStyle w:val="a5"/>
             <w:noProof/>
             <w:webHidden/>
           </w:rPr>
@@ -477,22 +458,19 @@
         </w:r>
         <w:r>
           <w:rPr>
-            <w:rStyle w:val="a5"/>
-            <w:noProof/>
-            <w:webHidden/>
-          </w:rPr>
-          <w:instrText xml:space="preserve"> PAGEREF _Toc404157968 \h </w:instrText>
-        </w:r>
-        <w:r>
-          <w:rPr>
-            <w:rStyle w:val="a5"/>
-            <w:noProof/>
-            <w:webHidden/>
-          </w:rPr>
-        </w:r>
-        <w:r>
-          <w:rPr>
-            <w:rStyle w:val="a5"/>
+            <w:noProof/>
+            <w:webHidden/>
+          </w:rPr>
+          <w:instrText xml:space="preserve"> PAGEREF _Toc404227962 \h </w:instrText>
+        </w:r>
+        <w:r>
+          <w:rPr>
+            <w:noProof/>
+            <w:webHidden/>
+          </w:rPr>
+        </w:r>
+        <w:r>
+          <w:rPr>
             <w:noProof/>
             <w:webHidden/>
           </w:rPr>
@@ -500,7 +478,6 @@
         </w:r>
         <w:r>
           <w:rPr>
-            <w:rStyle w:val="a5"/>
             <w:noProof/>
             <w:webHidden/>
           </w:rPr>
@@ -508,7 +485,6 @@
         </w:r>
         <w:r>
           <w:rPr>
-            <w:rStyle w:val="a5"/>
             <w:noProof/>
             <w:webHidden/>
           </w:rPr>
@@ -527,7 +503,7 @@
           <w:noProof/>
         </w:rPr>
       </w:pPr>
-      <w:hyperlink r:id="rId8" w:anchor="_Toc404157969" w:history="1">
+      <w:hyperlink w:anchor="_Toc404227963" w:history="1">
         <w:r>
           <w:rPr>
             <w:rStyle w:val="a5"/>
@@ -538,30 +514,27 @@
         </w:r>
         <w:r>
           <w:rPr>
+            <w:noProof/>
+          </w:rPr>
+          <w:tab/>
+        </w:r>
+        <w:r>
+          <w:rPr>
             <w:rStyle w:val="a5"/>
             <w:noProof/>
+            <w:lang w:val="en-AU"/>
+          </w:rPr>
+          <w:t>Project management</w:t>
+        </w:r>
+        <w:r>
+          <w:rPr>
+            <w:noProof/>
+            <w:webHidden/>
           </w:rPr>
           <w:tab/>
         </w:r>
         <w:r>
           <w:rPr>
-            <w:rStyle w:val="a5"/>
-            <w:noProof/>
-            <w:lang w:val="en-AU"/>
-          </w:rPr>
-          <w:t>Project management</w:t>
-        </w:r>
-        <w:r>
-          <w:rPr>
-            <w:rStyle w:val="a5"/>
-            <w:noProof/>
-            <w:webHidden/>
-          </w:rPr>
-          <w:tab/>
-        </w:r>
-        <w:r>
-          <w:rPr>
-            <w:rStyle w:val="a5"/>
             <w:noProof/>
             <w:webHidden/>
           </w:rPr>
@@ -569,22 +542,19 @@
         </w:r>
         <w:r>
           <w:rPr>
-            <w:rStyle w:val="a5"/>
-            <w:noProof/>
-            <w:webHidden/>
-          </w:rPr>
-          <w:instrText xml:space="preserve"> PAGEREF _Toc404157969 \h </w:instrText>
-        </w:r>
-        <w:r>
-          <w:rPr>
-            <w:rStyle w:val="a5"/>
-            <w:noProof/>
-            <w:webHidden/>
-          </w:rPr>
-        </w:r>
-        <w:r>
-          <w:rPr>
-            <w:rStyle w:val="a5"/>
+            <w:noProof/>
+            <w:webHidden/>
+          </w:rPr>
+          <w:instrText xml:space="preserve"> PAGEREF _Toc404227963 \h </w:instrText>
+        </w:r>
+        <w:r>
+          <w:rPr>
+            <w:noProof/>
+            <w:webHidden/>
+          </w:rPr>
+        </w:r>
+        <w:r>
+          <w:rPr>
             <w:noProof/>
             <w:webHidden/>
           </w:rPr>
@@ -592,7 +562,6 @@
         </w:r>
         <w:r>
           <w:rPr>
-            <w:rStyle w:val="a5"/>
             <w:noProof/>
             <w:webHidden/>
           </w:rPr>
@@ -600,7 +569,6 @@
         </w:r>
         <w:r>
           <w:rPr>
-            <w:rStyle w:val="a5"/>
             <w:noProof/>
             <w:webHidden/>
           </w:rPr>
@@ -619,7 +587,7 @@
           <w:noProof/>
         </w:rPr>
       </w:pPr>
-      <w:hyperlink r:id="rId9" w:anchor="_Toc404157970" w:history="1">
+      <w:hyperlink w:anchor="_Toc404227964" w:history="1">
         <w:r>
           <w:rPr>
             <w:rStyle w:val="a5"/>
@@ -630,30 +598,27 @@
         </w:r>
         <w:r>
           <w:rPr>
+            <w:noProof/>
+          </w:rPr>
+          <w:tab/>
+        </w:r>
+        <w:r>
+          <w:rPr>
             <w:rStyle w:val="a5"/>
             <w:noProof/>
+            <w:lang w:val="en-AU"/>
+          </w:rPr>
+          <w:t>Plan</w:t>
+        </w:r>
+        <w:r>
+          <w:rPr>
+            <w:noProof/>
+            <w:webHidden/>
           </w:rPr>
           <w:tab/>
         </w:r>
         <w:r>
           <w:rPr>
-            <w:rStyle w:val="a5"/>
-            <w:noProof/>
-            <w:lang w:val="en-AU"/>
-          </w:rPr>
-          <w:t>Plan</w:t>
-        </w:r>
-        <w:r>
-          <w:rPr>
-            <w:rStyle w:val="a5"/>
-            <w:noProof/>
-            <w:webHidden/>
-          </w:rPr>
-          <w:tab/>
-        </w:r>
-        <w:r>
-          <w:rPr>
-            <w:rStyle w:val="a5"/>
             <w:noProof/>
             <w:webHidden/>
           </w:rPr>
@@ -661,22 +626,19 @@
         </w:r>
         <w:r>
           <w:rPr>
-            <w:rStyle w:val="a5"/>
-            <w:noProof/>
-            <w:webHidden/>
-          </w:rPr>
-          <w:instrText xml:space="preserve"> PAGEREF _Toc404157970 \h </w:instrText>
-        </w:r>
-        <w:r>
-          <w:rPr>
-            <w:rStyle w:val="a5"/>
-            <w:noProof/>
-            <w:webHidden/>
-          </w:rPr>
-        </w:r>
-        <w:r>
-          <w:rPr>
-            <w:rStyle w:val="a5"/>
+            <w:noProof/>
+            <w:webHidden/>
+          </w:rPr>
+          <w:instrText xml:space="preserve"> PAGEREF _Toc404227964 \h </w:instrText>
+        </w:r>
+        <w:r>
+          <w:rPr>
+            <w:noProof/>
+            <w:webHidden/>
+          </w:rPr>
+        </w:r>
+        <w:r>
+          <w:rPr>
             <w:noProof/>
             <w:webHidden/>
           </w:rPr>
@@ -684,7 +646,6 @@
         </w:r>
         <w:r>
           <w:rPr>
-            <w:rStyle w:val="a5"/>
             <w:noProof/>
             <w:webHidden/>
           </w:rPr>
@@ -692,7 +653,6 @@
         </w:r>
         <w:r>
           <w:rPr>
-            <w:rStyle w:val="a5"/>
             <w:noProof/>
             <w:webHidden/>
           </w:rPr>
@@ -711,7 +671,7 @@
           <w:noProof/>
         </w:rPr>
       </w:pPr>
-      <w:hyperlink r:id="rId10" w:anchor="_Toc404157971" w:history="1">
+      <w:hyperlink w:anchor="_Toc404227965" w:history="1">
         <w:r>
           <w:rPr>
             <w:rStyle w:val="a5"/>
@@ -722,30 +682,27 @@
         </w:r>
         <w:r>
           <w:rPr>
+            <w:noProof/>
+          </w:rPr>
+          <w:tab/>
+        </w:r>
+        <w:r>
+          <w:rPr>
             <w:rStyle w:val="a5"/>
             <w:noProof/>
+            <w:lang w:val="en-AU"/>
+          </w:rPr>
+          <w:t>Milestone</w:t>
+        </w:r>
+        <w:r>
+          <w:rPr>
+            <w:noProof/>
+            <w:webHidden/>
           </w:rPr>
           <w:tab/>
         </w:r>
         <w:r>
           <w:rPr>
-            <w:rStyle w:val="a5"/>
-            <w:noProof/>
-            <w:lang w:val="en-AU"/>
-          </w:rPr>
-          <w:t>Milestone</w:t>
-        </w:r>
-        <w:r>
-          <w:rPr>
-            <w:rStyle w:val="a5"/>
-            <w:noProof/>
-            <w:webHidden/>
-          </w:rPr>
-          <w:tab/>
-        </w:r>
-        <w:r>
-          <w:rPr>
-            <w:rStyle w:val="a5"/>
             <w:noProof/>
             <w:webHidden/>
           </w:rPr>
@@ -753,22 +710,19 @@
         </w:r>
         <w:r>
           <w:rPr>
-            <w:rStyle w:val="a5"/>
-            <w:noProof/>
-            <w:webHidden/>
-          </w:rPr>
-          <w:instrText xml:space="preserve"> PAGEREF _Toc404157971 \h </w:instrText>
-        </w:r>
-        <w:r>
-          <w:rPr>
-            <w:rStyle w:val="a5"/>
-            <w:noProof/>
-            <w:webHidden/>
-          </w:rPr>
-        </w:r>
-        <w:r>
-          <w:rPr>
-            <w:rStyle w:val="a5"/>
+            <w:noProof/>
+            <w:webHidden/>
+          </w:rPr>
+          <w:instrText xml:space="preserve"> PAGEREF _Toc404227965 \h </w:instrText>
+        </w:r>
+        <w:r>
+          <w:rPr>
+            <w:noProof/>
+            <w:webHidden/>
+          </w:rPr>
+        </w:r>
+        <w:r>
+          <w:rPr>
             <w:noProof/>
             <w:webHidden/>
           </w:rPr>
@@ -776,7 +730,6 @@
         </w:r>
         <w:r>
           <w:rPr>
-            <w:rStyle w:val="a5"/>
             <w:noProof/>
             <w:webHidden/>
           </w:rPr>
@@ -784,7 +737,6 @@
         </w:r>
         <w:r>
           <w:rPr>
-            <w:rStyle w:val="a5"/>
             <w:noProof/>
             <w:webHidden/>
           </w:rPr>
@@ -803,7 +755,7 @@
           <w:noProof/>
         </w:rPr>
       </w:pPr>
-      <w:hyperlink r:id="rId11" w:anchor="_Toc404157972" w:history="1">
+      <w:hyperlink w:anchor="_Toc404227966" w:history="1">
         <w:r>
           <w:rPr>
             <w:rStyle w:val="a5"/>
@@ -814,30 +766,111 @@
         </w:r>
         <w:r>
           <w:rPr>
+            <w:noProof/>
+          </w:rPr>
+          <w:tab/>
+        </w:r>
+        <w:r>
+          <w:rPr>
             <w:rStyle w:val="a5"/>
             <w:noProof/>
+            <w:lang w:val="en-AU"/>
+          </w:rPr>
+          <w:t>Complete first runnable version(10:30 19 Nov 2014)</w:t>
+        </w:r>
+        <w:r>
+          <w:rPr>
+            <w:noProof/>
+            <w:webHidden/>
           </w:rPr>
           <w:tab/>
         </w:r>
         <w:r>
           <w:rPr>
+            <w:noProof/>
+            <w:webHidden/>
+          </w:rPr>
+          <w:fldChar w:fldCharType="begin"/>
+        </w:r>
+        <w:r>
+          <w:rPr>
+            <w:noProof/>
+            <w:webHidden/>
+          </w:rPr>
+          <w:instrText xml:space="preserve"> PAGEREF _Toc404227966 \h </w:instrText>
+        </w:r>
+        <w:r>
+          <w:rPr>
+            <w:noProof/>
+            <w:webHidden/>
+          </w:rPr>
+        </w:r>
+        <w:r>
+          <w:rPr>
+            <w:noProof/>
+            <w:webHidden/>
+          </w:rPr>
+          <w:fldChar w:fldCharType="separate"/>
+        </w:r>
+        <w:r>
+          <w:rPr>
+            <w:noProof/>
+            <w:webHidden/>
+          </w:rPr>
+          <w:t>3</w:t>
+        </w:r>
+        <w:r>
+          <w:rPr>
+            <w:noProof/>
+            <w:webHidden/>
+          </w:rPr>
+          <w:fldChar w:fldCharType="end"/>
+        </w:r>
+      </w:hyperlink>
+    </w:p>
+    <w:p>
+      <w:pPr>
+        <w:pStyle w:val="30"/>
+        <w:tabs>
+          <w:tab w:val="left" w:pos="1680"/>
+          <w:tab w:val="right" w:leader="dot" w:pos="8296"/>
+        </w:tabs>
+        <w:rPr>
+          <w:noProof/>
+        </w:rPr>
+      </w:pPr>
+      <w:hyperlink w:anchor="_Toc404227967" w:history="1">
+        <w:r>
+          <w:rPr>
             <w:rStyle w:val="a5"/>
             <w:noProof/>
             <w:lang w:val="en-AU"/>
           </w:rPr>
-          <w:t>Complete first runnable version(10:30 19 Nov 2014)</w:t>
+          <w:t>2.2.2</w:t>
+        </w:r>
+        <w:r>
+          <w:rPr>
+            <w:noProof/>
+          </w:rPr>
+          <w:tab/>
         </w:r>
         <w:r>
           <w:rPr>
             <w:rStyle w:val="a5"/>
             <w:noProof/>
+            <w:lang w:val="en-AU"/>
+          </w:rPr>
+          <w:t>Modify the simple html page(12:30 19 Nov 2014)</w:t>
+        </w:r>
+        <w:r>
+          <w:rPr>
+            <w:noProof/>
             <w:webHidden/>
           </w:rPr>
           <w:tab/>
         </w:r>
         <w:r>
           <w:rPr>
-            <w:rStyle w:val="a5"/>
             <w:noProof/>
             <w:webHidden/>
           </w:rPr>
@@ -845,22 +878,19 @@
         </w:r>
         <w:r>
           <w:rPr>
-            <w:rStyle w:val="a5"/>
-            <w:noProof/>
-            <w:webHidden/>
-          </w:rPr>
-          <w:instrText xml:space="preserve"> PAGEREF _Toc404157972 \h </w:instrText>
-        </w:r>
-        <w:r>
-          <w:rPr>
-            <w:rStyle w:val="a5"/>
-            <w:noProof/>
-            <w:webHidden/>
-          </w:rPr>
-        </w:r>
-        <w:r>
-          <w:rPr>
-            <w:rStyle w:val="a5"/>
+            <w:noProof/>
+            <w:webHidden/>
+          </w:rPr>
+          <w:instrText xml:space="preserve"> PAGEREF _Toc404227967 \h </w:instrText>
+        </w:r>
+        <w:r>
+          <w:rPr>
+            <w:noProof/>
+            <w:webHidden/>
+          </w:rPr>
+        </w:r>
+        <w:r>
+          <w:rPr>
             <w:noProof/>
             <w:webHidden/>
           </w:rPr>
@@ -868,15 +898,13 @@
         </w:r>
         <w:r>
           <w:rPr>
-            <w:rStyle w:val="a5"/>
-            <w:noProof/>
-            <w:webHidden/>
-          </w:rPr>
-          <w:t>3</w:t>
-        </w:r>
-        <w:r>
-          <w:rPr>
-            <w:rStyle w:val="a5"/>
+            <w:noProof/>
+            <w:webHidden/>
+          </w:rPr>
+          <w:t>4</w:t>
+        </w:r>
+        <w:r>
+          <w:rPr>
             <w:noProof/>
             <w:webHidden/>
           </w:rPr>
@@ -895,7 +923,7 @@
           <w:noProof/>
         </w:rPr>
       </w:pPr>
-      <w:hyperlink r:id="rId12" w:anchor="_Toc404157973" w:history="1">
+      <w:hyperlink w:anchor="_Toc404227968" w:history="1">
         <w:r>
           <w:rPr>
             <w:rStyle w:val="a5"/>
@@ -906,30 +934,27 @@
         </w:r>
         <w:r>
           <w:rPr>
+            <w:noProof/>
+          </w:rPr>
+          <w:tab/>
+        </w:r>
+        <w:r>
+          <w:rPr>
             <w:rStyle w:val="a5"/>
             <w:noProof/>
+            <w:lang w:val="en-AU"/>
+          </w:rPr>
+          <w:t>Design</w:t>
+        </w:r>
+        <w:r>
+          <w:rPr>
+            <w:noProof/>
+            <w:webHidden/>
           </w:rPr>
           <w:tab/>
         </w:r>
         <w:r>
           <w:rPr>
-            <w:rStyle w:val="a5"/>
-            <w:noProof/>
-            <w:lang w:val="en-AU"/>
-          </w:rPr>
-          <w:t>Design</w:t>
-        </w:r>
-        <w:r>
-          <w:rPr>
-            <w:rStyle w:val="a5"/>
-            <w:noProof/>
-            <w:webHidden/>
-          </w:rPr>
-          <w:tab/>
-        </w:r>
-        <w:r>
-          <w:rPr>
-            <w:rStyle w:val="a5"/>
             <w:noProof/>
             <w:webHidden/>
           </w:rPr>
@@ -937,22 +962,19 @@
         </w:r>
         <w:r>
           <w:rPr>
-            <w:rStyle w:val="a5"/>
-            <w:noProof/>
-            <w:webHidden/>
-          </w:rPr>
-          <w:instrText xml:space="preserve"> PAGEREF _Toc404157973 \h </w:instrText>
-        </w:r>
-        <w:r>
-          <w:rPr>
-            <w:rStyle w:val="a5"/>
-            <w:noProof/>
-            <w:webHidden/>
-          </w:rPr>
-        </w:r>
-        <w:r>
-          <w:rPr>
-            <w:rStyle w:val="a5"/>
+            <w:noProof/>
+            <w:webHidden/>
+          </w:rPr>
+          <w:instrText xml:space="preserve"> PAGEREF _Toc404227968 \h </w:instrText>
+        </w:r>
+        <w:r>
+          <w:rPr>
+            <w:noProof/>
+            <w:webHidden/>
+          </w:rPr>
+        </w:r>
+        <w:r>
+          <w:rPr>
             <w:noProof/>
             <w:webHidden/>
           </w:rPr>
@@ -960,7 +982,6 @@
         </w:r>
         <w:r>
           <w:rPr>
-            <w:rStyle w:val="a5"/>
             <w:noProof/>
             <w:webHidden/>
           </w:rPr>
@@ -968,7 +989,6 @@
         </w:r>
         <w:r>
           <w:rPr>
-            <w:rStyle w:val="a5"/>
             <w:noProof/>
             <w:webHidden/>
           </w:rPr>
@@ -987,7 +1007,7 @@
           <w:noProof/>
         </w:rPr>
       </w:pPr>
-      <w:hyperlink r:id="rId13" w:anchor="_Toc404157974" w:history="1">
+      <w:hyperlink w:anchor="_Toc404227969" w:history="1">
         <w:r>
           <w:rPr>
             <w:rStyle w:val="a5"/>
@@ -998,30 +1018,27 @@
         </w:r>
         <w:r>
           <w:rPr>
+            <w:noProof/>
+          </w:rPr>
+          <w:tab/>
+        </w:r>
+        <w:r>
+          <w:rPr>
             <w:rStyle w:val="a5"/>
             <w:noProof/>
+            <w:lang w:val="en-AU"/>
+          </w:rPr>
+          <w:t>System Design</w:t>
+        </w:r>
+        <w:r>
+          <w:rPr>
+            <w:noProof/>
+            <w:webHidden/>
           </w:rPr>
           <w:tab/>
         </w:r>
         <w:r>
           <w:rPr>
-            <w:rStyle w:val="a5"/>
-            <w:noProof/>
-            <w:lang w:val="en-AU"/>
-          </w:rPr>
-          <w:t>System Design</w:t>
-        </w:r>
-        <w:r>
-          <w:rPr>
-            <w:rStyle w:val="a5"/>
-            <w:noProof/>
-            <w:webHidden/>
-          </w:rPr>
-          <w:tab/>
-        </w:r>
-        <w:r>
-          <w:rPr>
-            <w:rStyle w:val="a5"/>
             <w:noProof/>
             <w:webHidden/>
           </w:rPr>
@@ -1029,22 +1046,19 @@
         </w:r>
         <w:r>
           <w:rPr>
-            <w:rStyle w:val="a5"/>
-            <w:noProof/>
-            <w:webHidden/>
-          </w:rPr>
-          <w:instrText xml:space="preserve"> PAGEREF _Toc404157974 \h </w:instrText>
-        </w:r>
-        <w:r>
-          <w:rPr>
-            <w:rStyle w:val="a5"/>
-            <w:noProof/>
-            <w:webHidden/>
-          </w:rPr>
-        </w:r>
-        <w:r>
-          <w:rPr>
-            <w:rStyle w:val="a5"/>
+            <w:noProof/>
+            <w:webHidden/>
+          </w:rPr>
+          <w:instrText xml:space="preserve"> PAGEREF _Toc404227969 \h </w:instrText>
+        </w:r>
+        <w:r>
+          <w:rPr>
+            <w:noProof/>
+            <w:webHidden/>
+          </w:rPr>
+        </w:r>
+        <w:r>
+          <w:rPr>
             <w:noProof/>
             <w:webHidden/>
           </w:rPr>
@@ -1052,7 +1066,6 @@
         </w:r>
         <w:r>
           <w:rPr>
-            <w:rStyle w:val="a5"/>
             <w:noProof/>
             <w:webHidden/>
           </w:rPr>
@@ -1060,7 +1073,6 @@
         </w:r>
         <w:r>
           <w:rPr>
-            <w:rStyle w:val="a5"/>
             <w:noProof/>
             <w:webHidden/>
           </w:rPr>
@@ -1079,7 +1091,7 @@
           <w:noProof/>
         </w:rPr>
       </w:pPr>
-      <w:hyperlink r:id="rId14" w:anchor="_Toc404157975" w:history="1">
+      <w:hyperlink w:anchor="_Toc404227970" w:history="1">
         <w:r>
           <w:rPr>
             <w:rStyle w:val="a5"/>
@@ -1090,30 +1102,27 @@
         </w:r>
         <w:r>
           <w:rPr>
+            <w:noProof/>
+          </w:rPr>
+          <w:tab/>
+        </w:r>
+        <w:r>
+          <w:rPr>
             <w:rStyle w:val="a5"/>
             <w:noProof/>
+            <w:lang w:val="en-AU"/>
+          </w:rPr>
+          <w:t>UI Design</w:t>
+        </w:r>
+        <w:r>
+          <w:rPr>
+            <w:noProof/>
+            <w:webHidden/>
           </w:rPr>
           <w:tab/>
         </w:r>
         <w:r>
           <w:rPr>
-            <w:rStyle w:val="a5"/>
-            <w:noProof/>
-            <w:lang w:val="en-AU"/>
-          </w:rPr>
-          <w:t>UI Design</w:t>
-        </w:r>
-        <w:r>
-          <w:rPr>
-            <w:rStyle w:val="a5"/>
-            <w:noProof/>
-            <w:webHidden/>
-          </w:rPr>
-          <w:tab/>
-        </w:r>
-        <w:r>
-          <w:rPr>
-            <w:rStyle w:val="a5"/>
             <w:noProof/>
             <w:webHidden/>
           </w:rPr>
@@ -1121,22 +1130,19 @@
         </w:r>
         <w:r>
           <w:rPr>
-            <w:rStyle w:val="a5"/>
-            <w:noProof/>
-            <w:webHidden/>
-          </w:rPr>
-          <w:instrText xml:space="preserve"> PAGEREF _Toc404157975 \h </w:instrText>
-        </w:r>
-        <w:r>
-          <w:rPr>
-            <w:rStyle w:val="a5"/>
-            <w:noProof/>
-            <w:webHidden/>
-          </w:rPr>
-        </w:r>
-        <w:r>
-          <w:rPr>
-            <w:rStyle w:val="a5"/>
+            <w:noProof/>
+            <w:webHidden/>
+          </w:rPr>
+          <w:instrText xml:space="preserve"> PAGEREF _Toc404227970 \h </w:instrText>
+        </w:r>
+        <w:r>
+          <w:rPr>
+            <w:noProof/>
+            <w:webHidden/>
+          </w:rPr>
+        </w:r>
+        <w:r>
+          <w:rPr>
             <w:noProof/>
             <w:webHidden/>
           </w:rPr>
@@ -1144,7 +1150,6 @@
         </w:r>
         <w:r>
           <w:rPr>
-            <w:rStyle w:val="a5"/>
             <w:noProof/>
             <w:webHidden/>
           </w:rPr>
@@ -1152,7 +1157,6 @@
         </w:r>
         <w:r>
           <w:rPr>
-            <w:rStyle w:val="a5"/>
             <w:noProof/>
             <w:webHidden/>
           </w:rPr>
@@ -1171,7 +1175,7 @@
           <w:noProof/>
         </w:rPr>
       </w:pPr>
-      <w:hyperlink r:id="rId15" w:anchor="_Toc404157976" w:history="1">
+      <w:hyperlink w:anchor="_Toc404227971" w:history="1">
         <w:r>
           <w:rPr>
             <w:rStyle w:val="a5"/>
@@ -1182,30 +1186,27 @@
         </w:r>
         <w:r>
           <w:rPr>
+            <w:noProof/>
+          </w:rPr>
+          <w:tab/>
+        </w:r>
+        <w:r>
+          <w:rPr>
             <w:rStyle w:val="a5"/>
             <w:noProof/>
+            <w:lang w:val="en-AU"/>
+          </w:rPr>
+          <w:t>Reference</w:t>
+        </w:r>
+        <w:r>
+          <w:rPr>
+            <w:noProof/>
+            <w:webHidden/>
           </w:rPr>
           <w:tab/>
         </w:r>
         <w:r>
           <w:rPr>
-            <w:rStyle w:val="a5"/>
-            <w:noProof/>
-            <w:lang w:val="en-AU"/>
-          </w:rPr>
-          <w:t>Reference</w:t>
-        </w:r>
-        <w:r>
-          <w:rPr>
-            <w:rStyle w:val="a5"/>
-            <w:noProof/>
-            <w:webHidden/>
-          </w:rPr>
-          <w:tab/>
-        </w:r>
-        <w:r>
-          <w:rPr>
-            <w:rStyle w:val="a5"/>
             <w:noProof/>
             <w:webHidden/>
           </w:rPr>
@@ -1213,22 +1214,19 @@
         </w:r>
         <w:r>
           <w:rPr>
-            <w:rStyle w:val="a5"/>
-            <w:noProof/>
-            <w:webHidden/>
-          </w:rPr>
-          <w:instrText xml:space="preserve"> PAGEREF _Toc404157976 \h </w:instrText>
-        </w:r>
-        <w:r>
-          <w:rPr>
-            <w:rStyle w:val="a5"/>
-            <w:noProof/>
-            <w:webHidden/>
-          </w:rPr>
-        </w:r>
-        <w:r>
-          <w:rPr>
-            <w:rStyle w:val="a5"/>
+            <w:noProof/>
+            <w:webHidden/>
+          </w:rPr>
+          <w:instrText xml:space="preserve"> PAGEREF _Toc404227971 \h </w:instrText>
+        </w:r>
+        <w:r>
+          <w:rPr>
+            <w:noProof/>
+            <w:webHidden/>
+          </w:rPr>
+        </w:r>
+        <w:r>
+          <w:rPr>
             <w:noProof/>
             <w:webHidden/>
           </w:rPr>
@@ -1236,7 +1234,6 @@
         </w:r>
         <w:r>
           <w:rPr>
-            <w:rStyle w:val="a5"/>
             <w:noProof/>
             <w:webHidden/>
           </w:rPr>
@@ -1244,7 +1241,6 @@
         </w:r>
         <w:r>
           <w:rPr>
-            <w:rStyle w:val="a5"/>
             <w:noProof/>
             <w:webHidden/>
           </w:rPr>
@@ -1263,7 +1259,7 @@
           <w:noProof/>
         </w:rPr>
       </w:pPr>
-      <w:hyperlink r:id="rId16" w:anchor="_Toc404157977" w:history="1">
+      <w:hyperlink w:anchor="_Toc404227972" w:history="1">
         <w:r>
           <w:rPr>
             <w:rStyle w:val="a5"/>
@@ -1274,30 +1270,27 @@
         </w:r>
         <w:r>
           <w:rPr>
+            <w:noProof/>
+          </w:rPr>
+          <w:tab/>
+        </w:r>
+        <w:r>
+          <w:rPr>
             <w:rStyle w:val="a5"/>
             <w:noProof/>
+            <w:lang w:val="en-AU"/>
+          </w:rPr>
+          <w:t>Markov Chain</w:t>
+        </w:r>
+        <w:r>
+          <w:rPr>
+            <w:noProof/>
+            <w:webHidden/>
           </w:rPr>
           <w:tab/>
         </w:r>
         <w:r>
           <w:rPr>
-            <w:rStyle w:val="a5"/>
-            <w:noProof/>
-            <w:lang w:val="en-AU"/>
-          </w:rPr>
-          <w:t>Markov Chain</w:t>
-        </w:r>
-        <w:r>
-          <w:rPr>
-            <w:rStyle w:val="a5"/>
-            <w:noProof/>
-            <w:webHidden/>
-          </w:rPr>
-          <w:tab/>
-        </w:r>
-        <w:r>
-          <w:rPr>
-            <w:rStyle w:val="a5"/>
             <w:noProof/>
             <w:webHidden/>
           </w:rPr>
@@ -1305,22 +1298,19 @@
         </w:r>
         <w:r>
           <w:rPr>
-            <w:rStyle w:val="a5"/>
-            <w:noProof/>
-            <w:webHidden/>
-          </w:rPr>
-          <w:instrText xml:space="preserve"> PAGEREF _Toc404157977 \h </w:instrText>
-        </w:r>
-        <w:r>
-          <w:rPr>
-            <w:rStyle w:val="a5"/>
-            <w:noProof/>
-            <w:webHidden/>
-          </w:rPr>
-        </w:r>
-        <w:r>
-          <w:rPr>
-            <w:rStyle w:val="a5"/>
+            <w:noProof/>
+            <w:webHidden/>
+          </w:rPr>
+          <w:instrText xml:space="preserve"> PAGEREF _Toc404227972 \h </w:instrText>
+        </w:r>
+        <w:r>
+          <w:rPr>
+            <w:noProof/>
+            <w:webHidden/>
+          </w:rPr>
+        </w:r>
+        <w:r>
+          <w:rPr>
             <w:noProof/>
             <w:webHidden/>
           </w:rPr>
@@ -1328,7 +1318,6 @@
         </w:r>
         <w:r>
           <w:rPr>
-            <w:rStyle w:val="a5"/>
             <w:noProof/>
             <w:webHidden/>
           </w:rPr>
@@ -1336,7 +1325,6 @@
         </w:r>
         <w:r>
           <w:rPr>
-            <w:rStyle w:val="a5"/>
             <w:noProof/>
             <w:webHidden/>
           </w:rPr>
@@ -1355,7 +1343,7 @@
           <w:noProof/>
         </w:rPr>
       </w:pPr>
-      <w:hyperlink r:id="rId17" w:anchor="_Toc404157978" w:history="1">
+      <w:hyperlink w:anchor="_Toc404227973" w:history="1">
         <w:r>
           <w:rPr>
             <w:rStyle w:val="a5"/>
@@ -1366,30 +1354,27 @@
         </w:r>
         <w:r>
           <w:rPr>
+            <w:noProof/>
+          </w:rPr>
+          <w:tab/>
+        </w:r>
+        <w:r>
+          <w:rPr>
             <w:rStyle w:val="a5"/>
             <w:noProof/>
+            <w:lang w:val="en-AU"/>
+          </w:rPr>
+          <w:t>Poems</w:t>
+        </w:r>
+        <w:r>
+          <w:rPr>
+            <w:noProof/>
+            <w:webHidden/>
           </w:rPr>
           <w:tab/>
         </w:r>
         <w:r>
           <w:rPr>
-            <w:rStyle w:val="a5"/>
-            <w:noProof/>
-            <w:lang w:val="en-AU"/>
-          </w:rPr>
-          <w:t>Poems</w:t>
-        </w:r>
-        <w:r>
-          <w:rPr>
-            <w:rStyle w:val="a5"/>
-            <w:noProof/>
-            <w:webHidden/>
-          </w:rPr>
-          <w:tab/>
-        </w:r>
-        <w:r>
-          <w:rPr>
-            <w:rStyle w:val="a5"/>
             <w:noProof/>
             <w:webHidden/>
           </w:rPr>
@@ -1397,22 +1382,19 @@
         </w:r>
         <w:r>
           <w:rPr>
-            <w:rStyle w:val="a5"/>
-            <w:noProof/>
-            <w:webHidden/>
-          </w:rPr>
-          <w:instrText xml:space="preserve"> PAGEREF _Toc404157978 \h </w:instrText>
-        </w:r>
-        <w:r>
-          <w:rPr>
-            <w:rStyle w:val="a5"/>
-            <w:noProof/>
-            <w:webHidden/>
-          </w:rPr>
-        </w:r>
-        <w:r>
-          <w:rPr>
-            <w:rStyle w:val="a5"/>
+            <w:noProof/>
+            <w:webHidden/>
+          </w:rPr>
+          <w:instrText xml:space="preserve"> PAGEREF _Toc404227973 \h </w:instrText>
+        </w:r>
+        <w:r>
+          <w:rPr>
+            <w:noProof/>
+            <w:webHidden/>
+          </w:rPr>
+        </w:r>
+        <w:r>
+          <w:rPr>
             <w:noProof/>
             <w:webHidden/>
           </w:rPr>
@@ -1420,7 +1402,6 @@
         </w:r>
         <w:r>
           <w:rPr>
-            <w:rStyle w:val="a5"/>
             <w:noProof/>
             <w:webHidden/>
           </w:rPr>
@@ -1428,100 +1409,6 @@
         </w:r>
         <w:r>
           <w:rPr>
-            <w:rStyle w:val="a5"/>
-            <w:noProof/>
-            <w:webHidden/>
-          </w:rPr>
-          <w:fldChar w:fldCharType="end"/>
-        </w:r>
-      </w:hyperlink>
-    </w:p>
-    <w:p>
-      <w:pPr>
-        <w:pStyle w:val="30"/>
-        <w:tabs>
-          <w:tab w:val="left" w:pos="1680"/>
-          <w:tab w:val="right" w:leader="dot" w:pos="8296"/>
-        </w:tabs>
-        <w:rPr>
-          <w:noProof/>
-        </w:rPr>
-      </w:pPr>
-      <w:hyperlink r:id="rId18" w:anchor="_Toc404157979" w:history="1">
-        <w:r>
-          <w:rPr>
-            <w:rStyle w:val="a5"/>
-            <w:noProof/>
-            <w:lang w:val="en-AU"/>
-          </w:rPr>
-          <w:t>4.2.1</w:t>
-        </w:r>
-        <w:r>
-          <w:rPr>
-            <w:rStyle w:val="a5"/>
-            <w:noProof/>
-          </w:rPr>
-          <w:tab/>
-        </w:r>
-        <w:r>
-          <w:rPr>
-            <w:rStyle w:val="a5"/>
-            <w:rFonts w:ascii="Arial" w:hAnsi="Arial" w:cs="Arial"/>
-            <w:noProof/>
-            <w:shd w:val="clear" w:color="auto" w:fill="CCF6F6"/>
-          </w:rPr>
-          <w:t>William Shakespeare</w:t>
-        </w:r>
-        <w:r>
-          <w:rPr>
-            <w:rStyle w:val="a5"/>
-            <w:noProof/>
-            <w:webHidden/>
-          </w:rPr>
-          <w:tab/>
-        </w:r>
-        <w:r>
-          <w:rPr>
-            <w:rStyle w:val="a5"/>
-            <w:noProof/>
-            <w:webHidden/>
-          </w:rPr>
-          <w:fldChar w:fldCharType="begin"/>
-        </w:r>
-        <w:r>
-          <w:rPr>
-            <w:rStyle w:val="a5"/>
-            <w:noProof/>
-            <w:webHidden/>
-          </w:rPr>
-          <w:instrText xml:space="preserve"> PAGEREF _Toc404157979 \h </w:instrText>
-        </w:r>
-        <w:r>
-          <w:rPr>
-            <w:rStyle w:val="a5"/>
-            <w:noProof/>
-            <w:webHidden/>
-          </w:rPr>
-        </w:r>
-        <w:r>
-          <w:rPr>
-            <w:rStyle w:val="a5"/>
-            <w:noProof/>
-            <w:webHidden/>
-          </w:rPr>
-          <w:fldChar w:fldCharType="separate"/>
-        </w:r>
-        <w:r>
-          <w:rPr>
-            <w:rStyle w:val="a5"/>
-            <w:noProof/>
-            <w:webHidden/>
-          </w:rPr>
-          <w:t>5</w:t>
-        </w:r>
-        <w:r>
-          <w:rPr>
-            <w:rStyle w:val="a5"/>
             <w:noProof/>
             <w:webHidden/>
           </w:rPr>
@@ -1540,7 +1427,7 @@
           <w:noProof/>
         </w:rPr>
       </w:pPr>
-      <w:hyperlink r:id="rId19" w:anchor="_Toc404157980" w:history="1">
+      <w:hyperlink w:anchor="_Toc404227974" w:history="1">
         <w:r>
           <w:rPr>
             <w:rStyle w:val="a5"/>
@@ -1551,30 +1438,27 @@
         </w:r>
         <w:r>
           <w:rPr>
+            <w:noProof/>
+          </w:rPr>
+          <w:tab/>
+        </w:r>
+        <w:r>
+          <w:rPr>
             <w:rStyle w:val="a5"/>
             <w:noProof/>
+            <w:lang w:val="en-AU"/>
+          </w:rPr>
+          <w:t>UI design</w:t>
+        </w:r>
+        <w:r>
+          <w:rPr>
+            <w:noProof/>
+            <w:webHidden/>
           </w:rPr>
           <w:tab/>
         </w:r>
         <w:r>
           <w:rPr>
-            <w:rStyle w:val="a5"/>
-            <w:noProof/>
-            <w:lang w:val="en-AU"/>
-          </w:rPr>
-          <w:t>UI design</w:t>
-        </w:r>
-        <w:r>
-          <w:rPr>
-            <w:rStyle w:val="a5"/>
-            <w:noProof/>
-            <w:webHidden/>
-          </w:rPr>
-          <w:tab/>
-        </w:r>
-        <w:r>
-          <w:rPr>
-            <w:rStyle w:val="a5"/>
             <w:noProof/>
             <w:webHidden/>
           </w:rPr>
@@ -1582,22 +1466,19 @@
         </w:r>
         <w:r>
           <w:rPr>
-            <w:rStyle w:val="a5"/>
-            <w:noProof/>
-            <w:webHidden/>
-          </w:rPr>
-          <w:instrText xml:space="preserve"> PAGEREF _Toc404157980 \h </w:instrText>
-        </w:r>
-        <w:r>
-          <w:rPr>
-            <w:rStyle w:val="a5"/>
-            <w:noProof/>
-            <w:webHidden/>
-          </w:rPr>
-        </w:r>
-        <w:r>
-          <w:rPr>
-            <w:rStyle w:val="a5"/>
+            <w:noProof/>
+            <w:webHidden/>
+          </w:rPr>
+          <w:instrText xml:space="preserve"> PAGEREF _Toc404227974 \h </w:instrText>
+        </w:r>
+        <w:r>
+          <w:rPr>
+            <w:noProof/>
+            <w:webHidden/>
+          </w:rPr>
+        </w:r>
+        <w:r>
+          <w:rPr>
             <w:noProof/>
             <w:webHidden/>
           </w:rPr>
@@ -1605,7 +1486,6 @@
         </w:r>
         <w:r>
           <w:rPr>
-            <w:rStyle w:val="a5"/>
             <w:noProof/>
             <w:webHidden/>
           </w:rPr>
@@ -1613,7 +1493,6 @@
         </w:r>
         <w:r>
           <w:rPr>
-            <w:rStyle w:val="a5"/>
             <w:noProof/>
             <w:webHidden/>
           </w:rPr>
@@ -1662,7 +1541,7 @@
           <w:lang w:val="en-AU"/>
         </w:rPr>
       </w:pPr>
-      <w:bookmarkStart w:id="0" w:name="_Toc404157966"/>
+      <w:bookmarkStart w:id="0" w:name="_Toc404227960"/>
       <w:r>
         <w:rPr>
           <w:lang w:val="en-AU"/>
@@ -1684,7 +1563,7 @@
           <w:lang w:val="en-AU"/>
         </w:rPr>
       </w:pPr>
-      <w:bookmarkStart w:id="1" w:name="_Toc404157967"/>
+      <w:bookmarkStart w:id="1" w:name="_Toc404227961"/>
       <w:r>
         <w:rPr>
           <w:lang w:val="en-AU"/>
@@ -1727,7 +1606,7 @@
           <w:lang w:val="en-AU"/>
         </w:rPr>
       </w:pPr>
-      <w:bookmarkStart w:id="2" w:name="_Toc404157968"/>
+      <w:bookmarkStart w:id="2" w:name="_Toc404227962"/>
       <w:r>
         <w:rPr>
           <w:lang w:val="en-AU"/>
@@ -1775,7 +1654,7 @@
           <w:lang w:val="en-AU"/>
         </w:rPr>
       </w:pPr>
-      <w:bookmarkStart w:id="3" w:name="_Toc404157969"/>
+      <w:bookmarkStart w:id="3" w:name="_Toc404227963"/>
       <w:r>
         <w:rPr>
           <w:lang w:val="en-AU"/>
@@ -1796,7 +1675,7 @@
           <w:lang w:val="en-AU"/>
         </w:rPr>
       </w:pPr>
-      <w:bookmarkStart w:id="4" w:name="_Toc404157970"/>
+      <w:bookmarkStart w:id="4" w:name="_Toc404227964"/>
       <w:r>
         <w:rPr>
           <w:lang w:val="en-AU"/>
@@ -1824,7 +1703,7 @@
           <w:lang w:val="en-AU"/>
         </w:rPr>
       </w:pPr>
-      <w:bookmarkStart w:id="5" w:name="_Toc404157971"/>
+      <w:bookmarkStart w:id="5" w:name="_Toc404227965"/>
       <w:r>
         <w:rPr>
           <w:lang w:val="en-AU"/>
@@ -1858,7 +1737,7 @@
           <w:lang w:val="en-AU"/>
         </w:rPr>
       </w:pPr>
-      <w:bookmarkStart w:id="6" w:name="_Toc404157972"/>
+      <w:bookmarkStart w:id="6" w:name="_Toc404227966"/>
       <w:r>
         <w:rPr>
           <w:lang w:val="en-AU"/>
@@ -1874,12 +1753,15 @@
           <w:lang w:val="en-AU"/>
         </w:rPr>
       </w:pPr>
-      <w:r>
-        <w:rPr>
-          <w:lang w:val="en-AU"/>
-        </w:rPr>
-        <w:t>https://github.com/FonyLi/tonyli/commit/b62102eade335baddea16633e44d55dffbc17f36</w:t>
-      </w:r>
+      <w:hyperlink r:id="rId6" w:history="1">
+        <w:r>
+          <w:rPr>
+            <w:rStyle w:val="a5"/>
+            <w:lang w:val="en-AU"/>
+          </w:rPr>
+          <w:t>https://github.com/FonyLi/tonyli/commit/b62102eade335baddea16633e44d55dffbc17f36</w:t>
+        </w:r>
+      </w:hyperlink>
     </w:p>
     <w:p>
       <w:pPr>
@@ -1955,6 +1837,89 @@
           <w:lang w:val="en-AU"/>
         </w:rPr>
         <w:tab/>
+      </w:r>
+    </w:p>
+    <w:p>
+      <w:pPr>
+        <w:pStyle w:val="3"/>
+        <w:numPr>
+          <w:ilvl w:val="2"/>
+          <w:numId w:val="3"/>
+        </w:numPr>
+        <w:spacing w:line="408" w:lineRule="auto"/>
+        <w:rPr>
+          <w:lang w:val="en-AU"/>
+        </w:rPr>
+      </w:pPr>
+      <w:bookmarkStart w:id="7" w:name="_Toc404227967"/>
+      <w:r>
+        <w:rPr>
+          <w:lang w:val="en-AU"/>
+        </w:rPr>
+        <w:lastRenderedPageBreak/>
+        <w:t>Modify the simple html page</w:t>
+      </w:r>
+      <w:r>
+        <w:rPr>
+          <w:lang w:val="en-AU"/>
+        </w:rPr>
+        <w:t>(12:30 19 Nov 2014)</w:t>
+      </w:r>
+      <w:bookmarkEnd w:id="7"/>
+    </w:p>
+    <w:p>
+      <w:pPr>
+        <w:rPr>
+          <w:lang w:val="en-AU"/>
+        </w:rPr>
+      </w:pPr>
+      <w:hyperlink r:id="rId7" w:history="1">
+        <w:r>
+          <w:rPr>
+            <w:rStyle w:val="a5"/>
+            <w:lang w:val="en-AU"/>
+          </w:rPr>
+          <w:t>https://github.com/FonyLi/tonyli/commit/3b321bc94f7f9959bf41bcf1300a821b127a19b1</w:t>
+        </w:r>
+      </w:hyperlink>
+    </w:p>
+    <w:p>
+      <w:pPr>
+        <w:rPr>
+          <w:lang w:val="en-AU"/>
+        </w:rPr>
+      </w:pPr>
+      <w:r>
+        <w:rPr>
+          <w:lang w:val="en-AU"/>
+        </w:rPr>
+        <w:t>the web page is reasonable</w:t>
+      </w:r>
+    </w:p>
+    <w:p>
+      <w:pPr>
+        <w:rPr>
+          <w:lang w:val="en-AU"/>
+        </w:rPr>
+      </w:pPr>
+      <w:r>
+        <w:rPr>
+          <w:lang w:val="en-AU"/>
+        </w:rPr>
+        <w:t>Next step:</w:t>
+      </w:r>
+    </w:p>
+    <w:p>
+      <w:pPr>
+        <w:rPr>
+          <w:lang w:val="en-AU"/>
+        </w:rPr>
+      </w:pPr>
+      <w:r>
+        <w:rPr>
+          <w:lang w:val="en-AU"/>
+        </w:rPr>
+        <w:t>Make the server run as a http server</w:t>
       </w:r>
     </w:p>
     <w:p>
@@ -1973,7 +1938,7 @@
         <w:rPr>
           <w:lang w:val="en-AU"/>
         </w:rPr>
-        <w:t>Modify the simple html page</w:t>
+        <w:t>integrate</w:t>
       </w:r>
     </w:p>
     <w:p>
@@ -1988,12 +1953,565 @@
           <w:lang w:val="en-AU"/>
         </w:rPr>
       </w:pPr>
-      <w:r>
-        <w:rPr>
-          <w:lang w:val="en-AU"/>
-        </w:rPr>
-        <w:t>integrate</w:t>
-      </w:r>
+    </w:p>
+    <w:p>
+      <w:pPr>
+        <w:rPr>
+          <w:lang w:val="en-AU"/>
+        </w:rPr>
+      </w:pPr>
+    </w:p>
+    <w:p>
+      <w:pPr>
+        <w:pStyle w:val="1"/>
+        <w:numPr>
+          <w:ilvl w:val="0"/>
+          <w:numId w:val="3"/>
+        </w:numPr>
+        <w:spacing w:line="576" w:lineRule="auto"/>
+        <w:rPr>
+          <w:lang w:val="en-AU"/>
+        </w:rPr>
+      </w:pPr>
+      <w:bookmarkStart w:id="8" w:name="_Toc404227968"/>
+      <w:r>
+        <w:rPr>
+          <w:lang w:val="en-AU"/>
+        </w:rPr>
+        <w:t>Design</w:t>
+      </w:r>
+      <w:bookmarkEnd w:id="8"/>
+    </w:p>
+    <w:p>
+      <w:pPr>
+        <w:pStyle w:val="2"/>
+        <w:numPr>
+          <w:ilvl w:val="1"/>
+          <w:numId w:val="3"/>
+        </w:numPr>
+        <w:spacing w:line="408" w:lineRule="auto"/>
+        <w:rPr>
+          <w:lang w:val="en-AU"/>
+        </w:rPr>
+      </w:pPr>
+      <w:bookmarkStart w:id="9" w:name="_Toc404227969"/>
+      <w:r>
+        <w:rPr>
+          <w:lang w:val="en-AU"/>
+        </w:rPr>
+        <w:t>System Design</w:t>
+      </w:r>
+      <w:bookmarkEnd w:id="9"/>
+    </w:p>
+    <w:p>
+      <w:pPr>
+        <w:rPr>
+          <w:lang w:val="en-AU"/>
+        </w:rPr>
+      </w:pPr>
+      <w:r>
+        <w:rPr>
+          <w:lang w:val="en-AU"/>
+        </w:rPr>
+        <w:t>Simple html page + java servlet server</w:t>
+      </w:r>
+    </w:p>
+    <w:p>
+      <w:pPr>
+        <w:rPr>
+          <w:lang w:val="en-AU"/>
+        </w:rPr>
+      </w:pPr>
+      <w:r>
+        <w:rPr>
+          <w:lang w:val="en-AU"/>
+        </w:rPr>
+        <w:t>Markov Chain Algorithm</w:t>
+      </w:r>
+    </w:p>
+    <w:p>
+      <w:pPr>
+        <w:rPr>
+          <w:lang w:val="en-AU"/>
+        </w:rPr>
+      </w:pPr>
+      <w:hyperlink r:id="rId8" w:anchor="v=onepage&amp;q&amp;f=false" w:history="1">
+        <w:r>
+          <w:rPr>
+            <w:rStyle w:val="a5"/>
+            <w:lang w:val="en-AU"/>
+          </w:rPr>
+          <w:t>http://books.google.com/books?id=to6M9_dbjosC&amp;pg=PA61&amp;source=gbs_toc_r&amp;cad=4#v=onepage&amp;q&amp;f=false</w:t>
+        </w:r>
+      </w:hyperlink>
+    </w:p>
+    <w:p>
+      <w:pPr>
+        <w:rPr>
+          <w:lang w:val="en-AU"/>
+        </w:rPr>
+      </w:pPr>
+    </w:p>
+    <w:p>
+      <w:pPr>
+        <w:pStyle w:val="2"/>
+        <w:numPr>
+          <w:ilvl w:val="1"/>
+          <w:numId w:val="3"/>
+        </w:numPr>
+        <w:spacing w:line="408" w:lineRule="auto"/>
+        <w:rPr>
+          <w:lang w:val="en-AU"/>
+        </w:rPr>
+      </w:pPr>
+      <w:bookmarkStart w:id="10" w:name="_Toc404227970"/>
+      <w:r>
+        <w:rPr>
+          <w:lang w:val="en-AU"/>
+        </w:rPr>
+        <w:t>UI Design</w:t>
+      </w:r>
+      <w:bookmarkEnd w:id="10"/>
+    </w:p>
+    <w:p>
+      <w:pPr>
+        <w:rPr>
+          <w:rFonts w:ascii="Arial" w:hAnsi="Arial" w:cs="Arial"/>
+          <w:sz w:val="20"/>
+          <w:szCs w:val="20"/>
+          <w:lang w:val="en-AU"/>
+        </w:rPr>
+      </w:pPr>
+      <w:r>
+        <w:rPr>
+          <w:rFonts w:ascii="Arial" w:hAnsi="Arial" w:cs="Arial"/>
+          <w:sz w:val="20"/>
+          <w:szCs w:val="20"/>
+          <w:lang w:val="en-AU"/>
+        </w:rPr>
+        <w:t>You will become a famous POET!</w:t>
+      </w:r>
+    </w:p>
+    <w:p>
+      <w:pPr>
+        <w:rPr>
+          <w:rFonts w:ascii="Arial" w:hAnsi="Arial" w:cs="Arial"/>
+          <w:sz w:val="20"/>
+          <w:szCs w:val="20"/>
+          <w:lang w:val="en-AU"/>
+        </w:rPr>
+      </w:pPr>
+      <w:r>
+        <w:rPr>
+          <w:rFonts w:ascii="Arial" w:hAnsi="Arial" w:cs="Arial"/>
+          <w:sz w:val="20"/>
+          <w:szCs w:val="20"/>
+          <w:lang w:val="en-AU"/>
+        </w:rPr>
+        <w:t>How? Two ways:</w:t>
+      </w:r>
+    </w:p>
+    <w:p>
+      <w:pPr>
+        <w:rPr>
+          <w:rFonts w:ascii="Arial" w:hAnsi="Arial" w:cs="Arial"/>
+          <w:sz w:val="20"/>
+          <w:szCs w:val="20"/>
+          <w:lang w:val="en-AU"/>
+        </w:rPr>
+      </w:pPr>
+    </w:p>
+    <w:p>
+      <w:pPr>
+        <w:rPr>
+          <w:rFonts w:ascii="Arial" w:hAnsi="Arial" w:cs="Arial"/>
+          <w:sz w:val="20"/>
+          <w:szCs w:val="20"/>
+          <w:lang w:val="en-AU"/>
+        </w:rPr>
+      </w:pPr>
+      <w:r>
+        <w:rPr>
+          <w:rFonts w:ascii="Arial" w:hAnsi="Arial" w:cs="Arial"/>
+          <w:sz w:val="20"/>
+          <w:szCs w:val="20"/>
+          <w:lang w:val="en-AU"/>
+        </w:rPr>
+        <w:t xml:space="preserve">You can </w:t>
+      </w:r>
+    </w:p>
+    <w:p>
+      <w:pPr>
+        <w:rPr>
+          <w:rFonts w:ascii="Arial" w:hAnsi="Arial" w:cs="Arial"/>
+          <w:sz w:val="20"/>
+          <w:szCs w:val="20"/>
+          <w:lang w:val="en-AU"/>
+        </w:rPr>
+      </w:pPr>
+    </w:p>
+    <w:p>
+      <w:pPr>
+        <w:rPr>
+          <w:rFonts w:ascii="Arial" w:hAnsi="Arial" w:cs="Arial"/>
+          <w:sz w:val="20"/>
+          <w:szCs w:val="20"/>
+          <w:lang w:val="en-AU"/>
+        </w:rPr>
+      </w:pPr>
+      <w:r>
+        <w:rPr>
+          <w:rFonts w:ascii="Arial" w:hAnsi="Arial" w:cs="Arial"/>
+          <w:sz w:val="20"/>
+          <w:szCs w:val="20"/>
+          <w:lang w:val="en-AU"/>
+        </w:rPr>
+        <w:t>Either: select you poem teacher:____(</w:t>
+      </w:r>
+    </w:p>
+    <w:p>
+      <w:pPr>
+        <w:rPr>
+          <w:rFonts w:ascii="Arial" w:hAnsi="Arial" w:cs="Arial"/>
+          <w:sz w:val="20"/>
+          <w:szCs w:val="20"/>
+          <w:lang w:val="en-AU"/>
+        </w:rPr>
+      </w:pPr>
+      <w:r>
+        <w:rPr>
+          <w:rFonts w:ascii="Arial" w:hAnsi="Arial" w:cs="Arial"/>
+          <w:sz w:val="20"/>
+          <w:szCs w:val="20"/>
+          <w:lang w:val="en-AU"/>
+        </w:rPr>
+        <w:t xml:space="preserve">options: </w:t>
+      </w:r>
+    </w:p>
+    <w:p>
+      <w:pPr>
+        <w:rPr>
+          <w:rFonts w:ascii="Arial" w:hAnsi="Arial" w:cs="Arial"/>
+          <w:color w:val="000000"/>
+          <w:sz w:val="20"/>
+          <w:szCs w:val="20"/>
+          <w:shd w:val="clear" w:color="auto" w:fill="FFFFFF"/>
+        </w:rPr>
+      </w:pPr>
+      <w:r>
+        <w:rPr>
+          <w:rFonts w:ascii="Arial" w:hAnsi="Arial" w:cs="Arial"/>
+          <w:color w:val="323232"/>
+          <w:sz w:val="20"/>
+          <w:szCs w:val="20"/>
+          <w:shd w:val="clear" w:color="auto" w:fill="FFFFFF"/>
+        </w:rPr>
+        <w:t>William Shakespeare,</w:t>
+      </w:r>
+      <w:r>
+        <w:rPr>
+          <w:rFonts w:ascii="Arial" w:hAnsi="Arial" w:cs="Arial"/>
+          <w:color w:val="000000"/>
+          <w:sz w:val="20"/>
+          <w:szCs w:val="20"/>
+          <w:shd w:val="clear" w:color="auto" w:fill="FFFFFF"/>
+        </w:rPr>
+        <w:t xml:space="preserve"> </w:t>
+      </w:r>
+    </w:p>
+    <w:p>
+      <w:r>
+        <w:rPr>
+          <w:rFonts w:ascii="Arial" w:hAnsi="Arial" w:cs="Arial"/>
+          <w:color w:val="000000"/>
+          <w:sz w:val="20"/>
+          <w:szCs w:val="20"/>
+          <w:shd w:val="clear" w:color="auto" w:fill="FFFFFF"/>
+        </w:rPr>
+        <w:t>Aleksandr Pushkin</w:t>
+      </w:r>
+    </w:p>
+    <w:p>
+      <w:pPr>
+        <w:rPr>
+          <w:rFonts w:ascii="Arial" w:hAnsi="Arial" w:cs="Arial"/>
+          <w:sz w:val="20"/>
+          <w:szCs w:val="20"/>
+          <w:lang w:val="en-AU"/>
+        </w:rPr>
+      </w:pPr>
+      <w:r>
+        <w:rPr>
+          <w:rFonts w:ascii="Arial" w:hAnsi="Arial" w:cs="Arial"/>
+          <w:color w:val="000000"/>
+          <w:sz w:val="20"/>
+          <w:szCs w:val="20"/>
+          <w:shd w:val="clear" w:color="auto" w:fill="FFFFFF"/>
+        </w:rPr>
+        <w:t>Rabindranath Tagore</w:t>
+      </w:r>
+    </w:p>
+    <w:p>
+      <w:r>
+        <w:rPr>
+          <w:rFonts w:ascii="Arial" w:hAnsi="Arial" w:cs="Arial"/>
+          <w:color w:val="333333"/>
+          <w:sz w:val="20"/>
+          <w:szCs w:val="20"/>
+          <w:shd w:val="clear" w:color="auto" w:fill="FFFFFF"/>
+        </w:rPr>
+        <w:t>Walt Whitman</w:t>
+      </w:r>
+    </w:p>
+    <w:p>
+      <w:pPr>
+        <w:rPr>
+          <w:rFonts w:ascii="Arial" w:hAnsi="Arial" w:cs="Arial"/>
+          <w:color w:val="333333"/>
+          <w:sz w:val="20"/>
+          <w:szCs w:val="20"/>
+          <w:shd w:val="clear" w:color="auto" w:fill="FFFFFF"/>
+        </w:rPr>
+      </w:pPr>
+    </w:p>
+    <w:p>
+      <w:pPr>
+        <w:rPr>
+          <w:rFonts w:ascii="Arial" w:hAnsi="Arial" w:cs="Arial"/>
+          <w:color w:val="333333"/>
+          <w:sz w:val="20"/>
+          <w:szCs w:val="20"/>
+          <w:shd w:val="clear" w:color="auto" w:fill="FFFFFF"/>
+        </w:rPr>
+      </w:pPr>
+      <w:r>
+        <w:rPr>
+          <w:rFonts w:ascii="Arial" w:hAnsi="Arial" w:cs="Arial"/>
+          <w:color w:val="333333"/>
+          <w:sz w:val="20"/>
+          <w:szCs w:val="20"/>
+          <w:shd w:val="clear" w:color="auto" w:fill="FFFFFF"/>
+        </w:rPr>
+        <w:t>Or: upload a txt file of your poem words set. (button, select a file and upload, not too big)</w:t>
+      </w:r>
+    </w:p>
+    <w:p>
+      <w:pPr>
+        <w:rPr>
+          <w:rFonts w:ascii="Arial" w:hAnsi="Arial" w:cs="Arial"/>
+          <w:sz w:val="20"/>
+          <w:szCs w:val="20"/>
+          <w:lang w:val="en-AU"/>
+        </w:rPr>
+      </w:pPr>
+      <w:r>
+        <w:rPr>
+          <w:rFonts w:ascii="Arial" w:hAnsi="Arial" w:cs="Arial"/>
+          <w:sz w:val="20"/>
+          <w:szCs w:val="20"/>
+          <w:lang w:val="en-AU"/>
+        </w:rPr>
+        <w:t>(system will return a id to use)</w:t>
+      </w:r>
+    </w:p>
+    <w:p>
+      <w:pPr>
+        <w:rPr>
+          <w:rFonts w:ascii="Arial" w:hAnsi="Arial" w:cs="Arial"/>
+          <w:sz w:val="20"/>
+          <w:szCs w:val="20"/>
+          <w:lang w:val="en-AU"/>
+        </w:rPr>
+      </w:pPr>
+    </w:p>
+    <w:p>
+      <w:pPr>
+        <w:rPr>
+          <w:rFonts w:ascii="Arial" w:hAnsi="Arial" w:cs="Arial"/>
+          <w:sz w:val="20"/>
+          <w:szCs w:val="20"/>
+          <w:lang w:val="en-AU"/>
+        </w:rPr>
+      </w:pPr>
+      <w:r>
+        <w:rPr>
+          <w:rFonts w:ascii="Arial" w:hAnsi="Arial" w:cs="Arial"/>
+          <w:sz w:val="20"/>
+          <w:szCs w:val="20"/>
+          <w:lang w:val="en-AU"/>
+        </w:rPr>
+        <w:t>OK, input the beginning ____and the end___ of your poem</w:t>
+      </w:r>
+    </w:p>
+    <w:p>
+      <w:pPr>
+        <w:rPr>
+          <w:rFonts w:ascii="Arial" w:hAnsi="Arial" w:cs="Arial"/>
+          <w:sz w:val="20"/>
+          <w:szCs w:val="20"/>
+          <w:lang w:val="en-AU"/>
+        </w:rPr>
+      </w:pPr>
+    </w:p>
+    <w:p>
+      <w:pPr>
+        <w:rPr>
+          <w:rFonts w:ascii="Arial" w:hAnsi="Arial" w:cs="Arial"/>
+          <w:sz w:val="20"/>
+          <w:szCs w:val="20"/>
+          <w:lang w:val="en-AU"/>
+        </w:rPr>
+      </w:pPr>
+      <w:r>
+        <w:rPr>
+          <w:rFonts w:ascii="Arial" w:hAnsi="Arial" w:cs="Arial"/>
+          <w:sz w:val="20"/>
+          <w:szCs w:val="20"/>
+          <w:lang w:val="en-AU"/>
+        </w:rPr>
+        <w:t>(button: write a new poem)</w:t>
+      </w:r>
+    </w:p>
+    <w:p>
+      <w:pPr>
+        <w:rPr>
+          <w:rFonts w:ascii="Arial" w:hAnsi="Arial" w:cs="Arial"/>
+          <w:sz w:val="20"/>
+          <w:szCs w:val="20"/>
+          <w:lang w:val="en-AU"/>
+        </w:rPr>
+      </w:pPr>
+    </w:p>
+    <w:p>
+      <w:pPr>
+        <w:rPr>
+          <w:rFonts w:ascii="Arial" w:hAnsi="Arial" w:cs="Arial"/>
+          <w:sz w:val="20"/>
+          <w:szCs w:val="20"/>
+          <w:lang w:val="en-AU"/>
+        </w:rPr>
+      </w:pPr>
+      <w:r>
+        <w:rPr>
+          <w:rFonts w:ascii="Arial" w:hAnsi="Arial" w:cs="Arial"/>
+          <w:sz w:val="20"/>
+          <w:szCs w:val="20"/>
+          <w:lang w:val="en-AU"/>
+        </w:rPr>
+        <w:t xml:space="preserve">Here is your masterpiece. Well done! You are a famous poet now! </w:t>
+      </w:r>
+    </w:p>
+    <w:p>
+      <w:pPr>
+        <w:rPr>
+          <w:rFonts w:ascii="Arial" w:hAnsi="Arial" w:cs="Arial"/>
+          <w:sz w:val="20"/>
+          <w:szCs w:val="20"/>
+          <w:lang w:val="en-AU"/>
+        </w:rPr>
+      </w:pPr>
+    </w:p>
+    <w:p/>
+    <w:p/>
+    <w:p>
+      <w:pPr>
+        <w:pStyle w:val="1"/>
+        <w:numPr>
+          <w:ilvl w:val="0"/>
+          <w:numId w:val="3"/>
+        </w:numPr>
+        <w:spacing w:line="576" w:lineRule="auto"/>
+        <w:rPr>
+          <w:lang w:val="en-AU"/>
+        </w:rPr>
+      </w:pPr>
+      <w:bookmarkStart w:id="11" w:name="_Toc404227971"/>
+      <w:r>
+        <w:rPr>
+          <w:lang w:val="en-AU"/>
+        </w:rPr>
+        <w:t>Reference</w:t>
+      </w:r>
+      <w:bookmarkEnd w:id="11"/>
+    </w:p>
+    <w:p>
+      <w:pPr>
+        <w:pStyle w:val="2"/>
+        <w:numPr>
+          <w:ilvl w:val="1"/>
+          <w:numId w:val="3"/>
+        </w:numPr>
+        <w:spacing w:line="412" w:lineRule="auto"/>
+        <w:rPr>
+          <w:lang w:val="en-AU"/>
+        </w:rPr>
+      </w:pPr>
+      <w:bookmarkStart w:id="12" w:name="_Toc404227972"/>
+      <w:r>
+        <w:rPr>
+          <w:lang w:val="en-AU"/>
+        </w:rPr>
+        <w:t>Markov Chain</w:t>
+      </w:r>
+      <w:bookmarkEnd w:id="12"/>
+    </w:p>
+    <w:p>
+      <w:pPr>
+        <w:rPr>
+          <w:lang w:val="en-AU"/>
+        </w:rPr>
+      </w:pPr>
+      <w:r>
+        <w:rPr>
+          <w:lang w:val="en-AU"/>
+        </w:rPr>
+        <w:t>http://books.google.com/books?id=to6M9_dbjosC&amp;pg=PA61&amp;source=gbs_toc_r&amp;cad=4#v=onepage&amp;q&amp;f=false</w:t>
+      </w:r>
+    </w:p>
+    <w:p>
+      <w:pPr>
+        <w:pStyle w:val="2"/>
+        <w:numPr>
+          <w:ilvl w:val="1"/>
+          <w:numId w:val="3"/>
+        </w:numPr>
+        <w:spacing w:line="412" w:lineRule="auto"/>
+        <w:rPr>
+          <w:lang w:val="en-AU"/>
+        </w:rPr>
+      </w:pPr>
+      <w:bookmarkStart w:id="13" w:name="_Toc404227973"/>
+      <w:r>
+        <w:rPr>
+          <w:lang w:val="en-AU"/>
+        </w:rPr>
+        <w:t>Poems</w:t>
+      </w:r>
+      <w:bookmarkEnd w:id="13"/>
+    </w:p>
+    <w:p>
+      <w:pPr>
+        <w:pStyle w:val="a4"/>
+        <w:ind w:left="840" w:firstLineChars="0" w:firstLine="0"/>
+        <w:rPr>
+          <w:lang w:val="en-AU"/>
+        </w:rPr>
+      </w:pPr>
+      <w:r>
+        <w:rPr>
+          <w:lang w:val="en-AU"/>
+        </w:rPr>
+        <w:t>List resources of all the sample txts</w:t>
+      </w:r>
+    </w:p>
+    <w:p>
+      <w:pPr>
+        <w:pStyle w:val="a4"/>
+        <w:ind w:left="840" w:firstLineChars="0" w:firstLine="0"/>
+        <w:rPr>
+          <w:lang w:val="en-AU"/>
+        </w:rPr>
+      </w:pPr>
     </w:p>
     <w:p>
       <w:pPr>
@@ -2007,487 +2525,92 @@
           <w:lang w:val="en-AU"/>
         </w:rPr>
       </w:pPr>
-    </w:p>
-    <w:p>
-      <w:pPr>
-        <w:rPr>
-          <w:lang w:val="en-AU"/>
-        </w:rPr>
-      </w:pPr>
-    </w:p>
-    <w:p>
-      <w:pPr>
-        <w:pStyle w:val="1"/>
+      <w:r>
+        <w:rPr>
+          <w:lang w:val="en-AU"/>
+        </w:rPr>
+        <w:t>William Shakespeare</w:t>
+      </w:r>
+    </w:p>
+    <w:p>
+      <w:pPr>
+        <w:rPr>
+          <w:lang w:val="en-AU"/>
+        </w:rPr>
+      </w:pPr>
+      <w:hyperlink r:id="rId9" w:history="1">
+        <w:r>
+          <w:rPr>
+            <w:rStyle w:val="a5"/>
+            <w:lang w:val="en-AU"/>
+          </w:rPr>
+          <w:t>http://shakespeare.mit.edu/</w:t>
+        </w:r>
+      </w:hyperlink>
+    </w:p>
+    <w:p>
+      <w:pPr>
+        <w:rPr>
+          <w:lang w:val="en-AU"/>
+        </w:rPr>
+      </w:pPr>
+      <w:hyperlink r:id="rId10" w:history="1">
+        <w:r>
+          <w:rPr>
+            <w:rStyle w:val="a5"/>
+            <w:lang w:val="en-AU"/>
+          </w:rPr>
+          <w:t>http://shakespeare.mit.edu/romeo_juliet/romeo_juliet.1.1.html</w:t>
+        </w:r>
+      </w:hyperlink>
+    </w:p>
+    <w:p>
+      <w:pPr>
+        <w:rPr>
+          <w:lang w:val="en-AU"/>
+        </w:rPr>
+      </w:pPr>
+    </w:p>
+    <w:p>
+      <w:pPr>
+        <w:pStyle w:val="a4"/>
         <w:numPr>
-          <w:ilvl w:val="0"/>
+          <w:ilvl w:val="2"/>
           <w:numId w:val="3"/>
         </w:numPr>
-        <w:spacing w:line="576" w:lineRule="auto"/>
-        <w:rPr>
-          <w:lang w:val="en-AU"/>
-        </w:rPr>
-      </w:pPr>
-      <w:bookmarkStart w:id="7" w:name="_Toc404157973"/>
-      <w:r>
-        <w:rPr>
-          <w:lang w:val="en-AU"/>
-        </w:rPr>
-        <w:t>Design</w:t>
-      </w:r>
-      <w:bookmarkEnd w:id="7"/>
-    </w:p>
-    <w:p>
-      <w:pPr>
-        <w:pStyle w:val="2"/>
-        <w:numPr>
-          <w:ilvl w:val="1"/>
-          <w:numId w:val="3"/>
-        </w:numPr>
-        <w:spacing w:line="408" w:lineRule="auto"/>
-        <w:rPr>
-          <w:lang w:val="en-AU"/>
-        </w:rPr>
-      </w:pPr>
-      <w:bookmarkStart w:id="8" w:name="_Toc404157974"/>
-      <w:r>
-        <w:rPr>
-          <w:lang w:val="en-AU"/>
-        </w:rPr>
-        <w:t>System Design</w:t>
-      </w:r>
-      <w:bookmarkEnd w:id="8"/>
-    </w:p>
-    <w:p>
-      <w:pPr>
-        <w:rPr>
-          <w:lang w:val="en-AU"/>
-        </w:rPr>
-      </w:pPr>
-      <w:r>
-        <w:rPr>
-          <w:lang w:val="en-AU"/>
-        </w:rPr>
-        <w:t>Simple html page + java servlet server</w:t>
-      </w:r>
-    </w:p>
-    <w:p>
-      <w:pPr>
-        <w:rPr>
-          <w:lang w:val="en-AU"/>
-        </w:rPr>
-      </w:pPr>
-      <w:r>
-        <w:rPr>
-          <w:lang w:val="en-AU"/>
-        </w:rPr>
-        <w:t>Markov Chain Algorithm</w:t>
-      </w:r>
-    </w:p>
-    <w:p>
-      <w:pPr>
-        <w:rPr>
-          <w:lang w:val="en-AU"/>
-        </w:rPr>
-      </w:pPr>
-      <w:hyperlink r:id="rId20" w:anchor="v=onepage&amp;q&amp;f=false" w:history="1">
-        <w:r>
-          <w:rPr>
-            <w:rStyle w:val="a5"/>
-            <w:lang w:val="en-AU"/>
-          </w:rPr>
-          <w:t>http://books.google.com/books?id=to6M9_dbjosC&amp;pg=PA61&amp;source=gbs_toc_r&amp;cad=4#v=onepage&amp;q&amp;f=false</w:t>
-        </w:r>
-      </w:hyperlink>
-    </w:p>
-    <w:p>
-      <w:pPr>
-        <w:rPr>
-          <w:lang w:val="en-AU"/>
-        </w:rPr>
-      </w:pPr>
-    </w:p>
-    <w:p>
-      <w:pPr>
-        <w:pStyle w:val="2"/>
-        <w:numPr>
-          <w:ilvl w:val="1"/>
-          <w:numId w:val="3"/>
-        </w:numPr>
-        <w:spacing w:line="408" w:lineRule="auto"/>
-        <w:rPr>
-          <w:lang w:val="en-AU"/>
-        </w:rPr>
-      </w:pPr>
-      <w:bookmarkStart w:id="9" w:name="_Toc404157975"/>
-      <w:r>
-        <w:rPr>
-          <w:lang w:val="en-AU"/>
-        </w:rPr>
-        <w:t>UI Design</w:t>
-      </w:r>
-      <w:bookmarkEnd w:id="9"/>
-    </w:p>
-    <w:p>
-      <w:pPr>
-        <w:rPr>
-          <w:rFonts w:ascii="Arial" w:hAnsi="Arial" w:cs="Arial"/>
-          <w:sz w:val="20"/>
-          <w:szCs w:val="20"/>
-          <w:lang w:val="en-AU"/>
-        </w:rPr>
-      </w:pPr>
-      <w:r>
-        <w:rPr>
-          <w:rFonts w:ascii="Arial" w:hAnsi="Arial" w:cs="Arial"/>
-          <w:sz w:val="20"/>
-          <w:szCs w:val="20"/>
-          <w:lang w:val="en-AU"/>
-        </w:rPr>
-        <w:t>You will become a famous POET!</w:t>
-      </w:r>
-    </w:p>
-    <w:p>
-      <w:pPr>
-        <w:rPr>
-          <w:rFonts w:ascii="Arial" w:hAnsi="Arial" w:cs="Arial"/>
-          <w:sz w:val="20"/>
-          <w:szCs w:val="20"/>
-          <w:lang w:val="en-AU"/>
-        </w:rPr>
-      </w:pPr>
-      <w:r>
-        <w:rPr>
-          <w:rFonts w:ascii="Arial" w:hAnsi="Arial" w:cs="Arial"/>
-          <w:sz w:val="20"/>
-          <w:szCs w:val="20"/>
-          <w:lang w:val="en-AU"/>
-        </w:rPr>
-        <w:t>How? Two ways:</w:t>
-      </w:r>
-    </w:p>
-    <w:p>
-      <w:pPr>
-        <w:rPr>
-          <w:rFonts w:ascii="Arial" w:hAnsi="Arial" w:cs="Arial"/>
-          <w:sz w:val="20"/>
-          <w:szCs w:val="20"/>
-          <w:lang w:val="en-AU"/>
-        </w:rPr>
-      </w:pPr>
-    </w:p>
-    <w:p>
-      <w:pPr>
-        <w:rPr>
-          <w:rFonts w:ascii="Arial" w:hAnsi="Arial" w:cs="Arial"/>
-          <w:sz w:val="20"/>
-          <w:szCs w:val="20"/>
-          <w:lang w:val="en-AU"/>
-        </w:rPr>
-      </w:pPr>
-      <w:r>
-        <w:rPr>
-          <w:rFonts w:ascii="Arial" w:hAnsi="Arial" w:cs="Arial"/>
-          <w:sz w:val="20"/>
-          <w:szCs w:val="20"/>
-          <w:lang w:val="en-AU"/>
-        </w:rPr>
-        <w:t xml:space="preserve">You can </w:t>
-      </w:r>
-    </w:p>
-    <w:p>
-      <w:pPr>
-        <w:rPr>
-          <w:rFonts w:ascii="Arial" w:hAnsi="Arial" w:cs="Arial"/>
-          <w:sz w:val="20"/>
-          <w:szCs w:val="20"/>
-          <w:lang w:val="en-AU"/>
-        </w:rPr>
-      </w:pPr>
-    </w:p>
-    <w:p>
-      <w:pPr>
-        <w:rPr>
-          <w:rFonts w:ascii="Arial" w:hAnsi="Arial" w:cs="Arial"/>
-          <w:sz w:val="20"/>
-          <w:szCs w:val="20"/>
-          <w:lang w:val="en-AU"/>
-        </w:rPr>
-      </w:pPr>
-      <w:r>
-        <w:rPr>
-          <w:rFonts w:ascii="Arial" w:hAnsi="Arial" w:cs="Arial"/>
-          <w:sz w:val="20"/>
-          <w:szCs w:val="20"/>
-          <w:lang w:val="en-AU"/>
-        </w:rPr>
-        <w:t>Either: select you poem teacher:____(</w:t>
-      </w:r>
-    </w:p>
-    <w:p>
-      <w:pPr>
-        <w:rPr>
-          <w:rFonts w:ascii="Arial" w:hAnsi="Arial" w:cs="Arial"/>
-          <w:sz w:val="20"/>
-          <w:szCs w:val="20"/>
-          <w:lang w:val="en-AU"/>
-        </w:rPr>
-      </w:pPr>
-      <w:r>
-        <w:rPr>
-          <w:rFonts w:ascii="Arial" w:hAnsi="Arial" w:cs="Arial"/>
-          <w:sz w:val="20"/>
-          <w:szCs w:val="20"/>
-          <w:lang w:val="en-AU"/>
-        </w:rPr>
-        <w:t xml:space="preserve">options: </w:t>
-      </w:r>
-    </w:p>
-    <w:p>
-      <w:pPr>
-        <w:rPr>
-          <w:rFonts w:ascii="Arial" w:hAnsi="Arial" w:cs="Arial"/>
-          <w:color w:val="000000"/>
-          <w:sz w:val="20"/>
-          <w:szCs w:val="20"/>
-          <w:shd w:val="clear" w:color="auto" w:fill="FFFFFF"/>
-        </w:rPr>
-      </w:pPr>
-      <w:r>
-        <w:rPr>
-          <w:rFonts w:ascii="Arial" w:hAnsi="Arial" w:cs="Arial"/>
-          <w:color w:val="323232"/>
-          <w:sz w:val="20"/>
-          <w:szCs w:val="20"/>
-          <w:shd w:val="clear" w:color="auto" w:fill="FFFFFF"/>
-        </w:rPr>
-        <w:t>William Shakespeare,</w:t>
-      </w:r>
-      <w:r>
-        <w:rPr>
-          <w:rFonts w:ascii="Arial" w:hAnsi="Arial" w:cs="Arial"/>
-          <w:color w:val="000000"/>
-          <w:sz w:val="20"/>
-          <w:szCs w:val="20"/>
-          <w:shd w:val="clear" w:color="auto" w:fill="FFFFFF"/>
-        </w:rPr>
-        <w:t xml:space="preserve"> </w:t>
-      </w:r>
-    </w:p>
-    <w:p>
-      <w:r>
-        <w:rPr>
-          <w:rFonts w:ascii="Arial" w:hAnsi="Arial" w:cs="Arial"/>
-          <w:color w:val="000000"/>
-          <w:sz w:val="20"/>
-          <w:szCs w:val="20"/>
-          <w:shd w:val="clear" w:color="auto" w:fill="FFFFFF"/>
-        </w:rPr>
-        <w:t>Aleksandr Pushkin</w:t>
-      </w:r>
-    </w:p>
-    <w:p>
-      <w:pPr>
-        <w:rPr>
-          <w:rFonts w:ascii="Arial" w:hAnsi="Arial" w:cs="Arial"/>
-          <w:sz w:val="20"/>
-          <w:szCs w:val="20"/>
-          <w:lang w:val="en-AU"/>
-        </w:rPr>
-      </w:pPr>
-      <w:r>
-        <w:rPr>
-          <w:rFonts w:ascii="Arial" w:hAnsi="Arial" w:cs="Arial"/>
-          <w:color w:val="000000"/>
-          <w:sz w:val="20"/>
-          <w:szCs w:val="20"/>
-          <w:shd w:val="clear" w:color="auto" w:fill="FFFFFF"/>
-        </w:rPr>
-        <w:t>Rabindranath Tagore</w:t>
-      </w:r>
-    </w:p>
-    <w:p>
-      <w:r>
-        <w:rPr>
-          <w:rFonts w:ascii="Arial" w:hAnsi="Arial" w:cs="Arial"/>
-          <w:color w:val="333333"/>
-          <w:sz w:val="20"/>
-          <w:szCs w:val="20"/>
-          <w:shd w:val="clear" w:color="auto" w:fill="FFFFFF"/>
-        </w:rPr>
-        <w:t>Walt Whitman</w:t>
-      </w:r>
-    </w:p>
-    <w:p>
-      <w:pPr>
-        <w:rPr>
-          <w:rFonts w:ascii="Arial" w:hAnsi="Arial" w:cs="Arial"/>
-          <w:color w:val="333333"/>
-          <w:sz w:val="20"/>
-          <w:szCs w:val="20"/>
-          <w:shd w:val="clear" w:color="auto" w:fill="FFFFFF"/>
-        </w:rPr>
-      </w:pPr>
-    </w:p>
-    <w:p>
-      <w:pPr>
-        <w:rPr>
-          <w:rFonts w:ascii="Arial" w:hAnsi="Arial" w:cs="Arial"/>
-          <w:color w:val="333333"/>
-          <w:sz w:val="20"/>
-          <w:szCs w:val="20"/>
-          <w:shd w:val="clear" w:color="auto" w:fill="FFFFFF"/>
-        </w:rPr>
-      </w:pPr>
-      <w:r>
-        <w:rPr>
-          <w:rFonts w:ascii="Arial" w:hAnsi="Arial" w:cs="Arial"/>
-          <w:color w:val="333333"/>
-          <w:sz w:val="20"/>
-          <w:szCs w:val="20"/>
-          <w:shd w:val="clear" w:color="auto" w:fill="FFFFFF"/>
-        </w:rPr>
-        <w:t>Or: upload a txt file of your poem words set. (button, select a file and upload, not too big)</w:t>
-      </w:r>
-    </w:p>
-    <w:p>
-      <w:pPr>
-        <w:rPr>
-          <w:rFonts w:ascii="Arial" w:hAnsi="Arial" w:cs="Arial"/>
-          <w:sz w:val="20"/>
-          <w:szCs w:val="20"/>
-          <w:lang w:val="en-AU"/>
-        </w:rPr>
-      </w:pPr>
-      <w:r>
-        <w:rPr>
-          <w:rFonts w:ascii="Arial" w:hAnsi="Arial" w:cs="Arial"/>
-          <w:sz w:val="20"/>
-          <w:szCs w:val="20"/>
-          <w:lang w:val="en-AU"/>
-        </w:rPr>
-        <w:t>(system will return a id to use)</w:t>
-      </w:r>
-    </w:p>
-    <w:p>
-      <w:pPr>
-        <w:rPr>
-          <w:rFonts w:ascii="Arial" w:hAnsi="Arial" w:cs="Arial"/>
-          <w:sz w:val="20"/>
-          <w:szCs w:val="20"/>
-          <w:lang w:val="en-AU"/>
-        </w:rPr>
-      </w:pPr>
-    </w:p>
-    <w:p>
-      <w:pPr>
-        <w:rPr>
-          <w:rFonts w:ascii="Arial" w:hAnsi="Arial" w:cs="Arial"/>
-          <w:sz w:val="20"/>
-          <w:szCs w:val="20"/>
-          <w:lang w:val="en-AU"/>
-        </w:rPr>
-      </w:pPr>
-      <w:r>
-        <w:rPr>
-          <w:rFonts w:ascii="Arial" w:hAnsi="Arial" w:cs="Arial"/>
-          <w:sz w:val="20"/>
-          <w:szCs w:val="20"/>
-          <w:lang w:val="en-AU"/>
-        </w:rPr>
-        <w:t>OK, input the beginning ____and the end___ of your poem</w:t>
-      </w:r>
-    </w:p>
-    <w:p>
-      <w:pPr>
-        <w:rPr>
-          <w:rFonts w:ascii="Arial" w:hAnsi="Arial" w:cs="Arial"/>
-          <w:sz w:val="20"/>
-          <w:szCs w:val="20"/>
-          <w:lang w:val="en-AU"/>
-        </w:rPr>
-      </w:pPr>
-    </w:p>
-    <w:p>
-      <w:pPr>
-        <w:rPr>
-          <w:rFonts w:ascii="Arial" w:hAnsi="Arial" w:cs="Arial"/>
-          <w:sz w:val="20"/>
-          <w:szCs w:val="20"/>
-          <w:lang w:val="en-AU"/>
-        </w:rPr>
-      </w:pPr>
-      <w:r>
-        <w:rPr>
-          <w:rFonts w:ascii="Arial" w:hAnsi="Arial" w:cs="Arial"/>
-          <w:sz w:val="20"/>
-          <w:szCs w:val="20"/>
-          <w:lang w:val="en-AU"/>
-        </w:rPr>
-        <w:t>(button: write a new poem)</w:t>
-      </w:r>
-    </w:p>
-    <w:p>
-      <w:pPr>
-        <w:rPr>
-          <w:rFonts w:ascii="Arial" w:hAnsi="Arial" w:cs="Arial"/>
-          <w:sz w:val="20"/>
-          <w:szCs w:val="20"/>
-          <w:lang w:val="en-AU"/>
-        </w:rPr>
-      </w:pPr>
-    </w:p>
-    <w:p>
-      <w:pPr>
-        <w:rPr>
-          <w:rFonts w:ascii="Arial" w:hAnsi="Arial" w:cs="Arial"/>
-          <w:sz w:val="20"/>
-          <w:szCs w:val="20"/>
-          <w:lang w:val="en-AU"/>
-        </w:rPr>
-      </w:pPr>
-      <w:r>
-        <w:rPr>
-          <w:rFonts w:ascii="Arial" w:hAnsi="Arial" w:cs="Arial"/>
-          <w:sz w:val="20"/>
-          <w:szCs w:val="20"/>
-          <w:lang w:val="en-AU"/>
-        </w:rPr>
-        <w:t xml:space="preserve">Here is your masterpiece. Well done! You are a famous poet now! </w:t>
-      </w:r>
-    </w:p>
-    <w:p>
-      <w:pPr>
-        <w:rPr>
-          <w:rFonts w:ascii="Arial" w:hAnsi="Arial" w:cs="Arial"/>
-          <w:sz w:val="20"/>
-          <w:szCs w:val="20"/>
-          <w:lang w:val="en-AU"/>
-        </w:rPr>
-      </w:pPr>
-    </w:p>
-    <w:p/>
-    <w:p/>
-    <w:p>
-      <w:pPr>
-        <w:pStyle w:val="1"/>
-        <w:numPr>
-          <w:ilvl w:val="0"/>
-          <w:numId w:val="3"/>
-        </w:numPr>
-        <w:spacing w:line="576" w:lineRule="auto"/>
-        <w:rPr>
-          <w:lang w:val="en-AU"/>
-        </w:rPr>
-      </w:pPr>
-      <w:bookmarkStart w:id="10" w:name="_Toc404157976"/>
-      <w:r>
-        <w:rPr>
-          <w:lang w:val="en-AU"/>
-        </w:rPr>
-        <w:lastRenderedPageBreak/>
-        <w:t>Reference</w:t>
-      </w:r>
-      <w:bookmarkEnd w:id="10"/>
+        <w:ind w:firstLineChars="0"/>
+        <w:rPr>
+          <w:lang w:val="en-AU"/>
+        </w:rPr>
+      </w:pPr>
+      <w:r>
+        <w:rPr>
+          <w:lang w:val="en-AU"/>
+        </w:rPr>
+        <w:t>O</w:t>
+      </w:r>
+      <w:r>
+        <w:rPr>
+          <w:rFonts w:hint="eastAsia"/>
+          <w:lang w:val="en-AU"/>
+        </w:rPr>
+        <w:t>thers</w:t>
+      </w:r>
+    </w:p>
+    <w:p>
+      <w:pPr>
+        <w:pStyle w:val="a4"/>
+        <w:ind w:left="840" w:firstLineChars="0" w:firstLine="0"/>
+        <w:rPr>
+          <w:lang w:val="en-AU"/>
+        </w:rPr>
+      </w:pPr>
+      <w:r>
+        <w:rPr>
+          <w:lang w:val="en-AU"/>
+        </w:rPr>
+        <w:t>Just use the result from google</w:t>
+      </w:r>
     </w:p>
     <w:p>
       <w:pPr>
@@ -2501,174 +2624,7 @@
           <w:lang w:val="en-AU"/>
         </w:rPr>
       </w:pPr>
-      <w:bookmarkStart w:id="11" w:name="_Toc404157977"/>
-      <w:r>
-        <w:rPr>
-          <w:lang w:val="en-AU"/>
-        </w:rPr>
-        <w:t>Markov Chain</w:t>
-      </w:r>
-      <w:bookmarkEnd w:id="11"/>
-    </w:p>
-    <w:p>
-      <w:pPr>
-        <w:rPr>
-          <w:lang w:val="en-AU"/>
-        </w:rPr>
-      </w:pPr>
-      <w:r>
-        <w:rPr>
-          <w:lang w:val="en-AU"/>
-        </w:rPr>
-        <w:t>http://books.google.com/books?id=to6M9_dbjosC&amp;pg=PA61&amp;source=gbs_toc_r&amp;cad=4#v=onepage&amp;q&amp;f=false</w:t>
-      </w:r>
-    </w:p>
-    <w:p>
-      <w:pPr>
-        <w:pStyle w:val="2"/>
-        <w:numPr>
-          <w:ilvl w:val="1"/>
-          <w:numId w:val="3"/>
-        </w:numPr>
-        <w:spacing w:line="412" w:lineRule="auto"/>
-        <w:rPr>
-          <w:lang w:val="en-AU"/>
-        </w:rPr>
-      </w:pPr>
-      <w:bookmarkStart w:id="12" w:name="_Toc404157978"/>
-      <w:r>
-        <w:rPr>
-          <w:lang w:val="en-AU"/>
-        </w:rPr>
-        <w:t>Poems</w:t>
-      </w:r>
-      <w:bookmarkEnd w:id="12"/>
-    </w:p>
-    <w:p>
-      <w:pPr>
-        <w:pStyle w:val="a4"/>
-        <w:ind w:left="840" w:firstLineChars="0" w:firstLine="0"/>
-        <w:rPr>
-          <w:lang w:val="en-AU"/>
-        </w:rPr>
-      </w:pPr>
-      <w:r>
-        <w:rPr>
-          <w:lang w:val="en-AU"/>
-        </w:rPr>
-        <w:t>List resources of all the sample txts</w:t>
-      </w:r>
-    </w:p>
-    <w:p>
-      <w:pPr>
-        <w:pStyle w:val="a4"/>
-        <w:ind w:left="840" w:firstLineChars="0" w:firstLine="0"/>
-        <w:rPr>
-          <w:lang w:val="en-AU"/>
-        </w:rPr>
-      </w:pPr>
-    </w:p>
-    <w:p>
-      <w:pPr>
-        <w:pStyle w:val="a4"/>
-        <w:numPr>
-          <w:ilvl w:val="2"/>
-          <w:numId w:val="3"/>
-        </w:numPr>
-        <w:ind w:firstLineChars="0"/>
-        <w:rPr>
-          <w:lang w:val="en-AU"/>
-        </w:rPr>
-      </w:pPr>
-      <w:bookmarkStart w:id="13" w:name="_Toc404157979"/>
-      <w:r>
-        <w:rPr>
-          <w:lang w:val="en-AU"/>
-        </w:rPr>
-        <w:t>William Shakespeare</w:t>
-      </w:r>
-      <w:bookmarkEnd w:id="13"/>
-    </w:p>
-    <w:p>
-      <w:pPr>
-        <w:rPr>
-          <w:lang w:val="en-AU"/>
-        </w:rPr>
-      </w:pPr>
-      <w:hyperlink r:id="rId21" w:history="1">
-        <w:r>
-          <w:rPr>
-            <w:rStyle w:val="a5"/>
-            <w:lang w:val="en-AU"/>
-          </w:rPr>
-          <w:t>http://shakespeare.mit.edu/</w:t>
-        </w:r>
-      </w:hyperlink>
-    </w:p>
-    <w:p>
-      <w:pPr>
-        <w:rPr>
-          <w:lang w:val="en-AU"/>
-        </w:rPr>
-      </w:pPr>
-      <w:hyperlink r:id="rId22" w:history="1">
-        <w:r>
-          <w:rPr>
-            <w:rStyle w:val="a5"/>
-            <w:lang w:val="en-AU"/>
-          </w:rPr>
-          <w:t>http://shakespeare.mit.edu/romeo_juliet/romeo_juliet.1.1.html</w:t>
-        </w:r>
-      </w:hyperlink>
-    </w:p>
-    <w:p>
-      <w:pPr>
-        <w:rPr>
-          <w:lang w:val="en-AU"/>
-        </w:rPr>
-      </w:pPr>
-    </w:p>
-    <w:p>
-      <w:pPr>
-        <w:pStyle w:val="a4"/>
-        <w:numPr>
-          <w:ilvl w:val="2"/>
-          <w:numId w:val="3"/>
-        </w:numPr>
-        <w:ind w:firstLineChars="0"/>
-        <w:rPr>
-          <w:lang w:val="en-AU"/>
-        </w:rPr>
-      </w:pPr>
-      <w:r>
-        <w:rPr>
-          <w:lang w:val="en-AU"/>
-        </w:rPr>
-        <w:t>Aleksandr Pushkin</w:t>
-      </w:r>
-    </w:p>
-    <w:p>
-      <w:pPr>
-        <w:pStyle w:val="a4"/>
-        <w:ind w:left="840" w:firstLineChars="0" w:firstLine="0"/>
-        <w:rPr>
-          <w:lang w:val="en-AU"/>
-        </w:rPr>
-      </w:pPr>
-    </w:p>
-    <w:p>
-      <w:pPr>
-        <w:pStyle w:val="2"/>
-        <w:numPr>
-          <w:ilvl w:val="1"/>
-          <w:numId w:val="3"/>
-        </w:numPr>
-        <w:spacing w:line="412" w:lineRule="auto"/>
-        <w:rPr>
-          <w:lang w:val="en-AU"/>
-        </w:rPr>
-      </w:pPr>
-      <w:bookmarkStart w:id="14" w:name="_Toc404157980"/>
+      <w:bookmarkStart w:id="14" w:name="_Toc404227974"/>
       <w:r>
         <w:rPr>
           <w:lang w:val="en-AU"/>
@@ -3661,4 +3617,16 @@
   <a:objectDefaults/>
   <a:extraClrSchemeLst/>
 </a:theme>
+</file>
+
+<file path=customXml/item1.xml><?xml version="1.0" encoding="utf-8"?>
+<b:Sources xmlns:b="http://schemas.openxmlformats.org/officeDocument/2006/bibliography" xmlns="http://schemas.openxmlformats.org/officeDocument/2006/bibliography" SelectedStyle="\APA.XSL" StyleName="APA Fifth Edition"/>
+</file>
+
+<file path=customXml/itemProps1.xml><?xml version="1.0" encoding="utf-8"?>
+<ds:datastoreItem xmlns:ds="http://schemas.openxmlformats.org/officeDocument/2006/customXml" ds:itemID="{32B0AD05-C6D9-4342-8DE1-785FB1FF4690}">
+  <ds:schemaRefs>
+    <ds:schemaRef ds:uri="http://schemas.openxmlformats.org/officeDocument/2006/bibliography"/>
+  </ds:schemaRefs>
+</ds:datastoreItem>
 </file>
</xml_diff>

<commit_message>
make it runnable in back end in linux
make it runnable in back end in linux
</commit_message>
<xml_diff>
--- a/AL/MarkovChain/doc/markov chain design spec.docx
+++ b/AL/MarkovChain/doc/markov chain design spec.docx
@@ -196,31 +196,115 @@
     </w:p>
     <w:p>
       <w:pPr>
+        <w:pStyle w:val="1"/>
         <w:jc w:val="center"/>
         <w:rPr>
-          <w:rFonts w:ascii="Arial" w:hAnsi="Arial" w:cs="Arial"/>
-          <w:sz w:val="44"/>
-          <w:szCs w:val="44"/>
-          <w:lang w:val="en-AU"/>
-        </w:rPr>
-      </w:pPr>
-      <w:r>
-        <w:rPr>
-          <w:rFonts w:ascii="Arial" w:hAnsi="Arial" w:cs="Arial"/>
-          <w:sz w:val="44"/>
-          <w:szCs w:val="44"/>
+          <w:lang w:val="en-AU"/>
+        </w:rPr>
+      </w:pPr>
+      <w:bookmarkStart w:id="0" w:name="_Toc404246826"/>
+      <w:r>
+        <w:rPr>
           <w:lang w:val="en-AU"/>
         </w:rPr>
         <w:lastRenderedPageBreak/>
         <w:t>Index</w:t>
       </w:r>
-    </w:p>
-    <w:p>
-      <w:pPr>
-        <w:rPr>
-          <w:lang w:val="en-AU"/>
-        </w:rPr>
-      </w:pPr>
+      <w:bookmarkEnd w:id="0"/>
+    </w:p>
+    <w:p>
+      <w:pPr>
+        <w:rPr>
+          <w:lang w:val="en-AU"/>
+        </w:rPr>
+      </w:pPr>
+    </w:p>
+    <w:p>
+      <w:pPr>
+        <w:pStyle w:val="10"/>
+        <w:tabs>
+          <w:tab w:val="right" w:leader="dot" w:pos="8296"/>
+        </w:tabs>
+        <w:rPr>
+          <w:noProof/>
+        </w:rPr>
+      </w:pPr>
+      <w:r>
+        <w:rPr>
+          <w:lang w:val="en-AU"/>
+        </w:rPr>
+        <w:fldChar w:fldCharType="begin"/>
+      </w:r>
+      <w:r>
+        <w:rPr>
+          <w:lang w:val="en-AU"/>
+        </w:rPr>
+        <w:instrText xml:space="preserve"> TOC \o "1-3" \h \z \u </w:instrText>
+      </w:r>
+      <w:r>
+        <w:rPr>
+          <w:lang w:val="en-AU"/>
+        </w:rPr>
+        <w:fldChar w:fldCharType="separate"/>
+      </w:r>
+      <w:hyperlink w:anchor="_Toc404246826" w:history="1">
+        <w:r>
+          <w:rPr>
+            <w:rStyle w:val="a5"/>
+            <w:noProof/>
+            <w:lang w:val="en-AU"/>
+          </w:rPr>
+          <w:t>Index</w:t>
+        </w:r>
+        <w:r>
+          <w:rPr>
+            <w:noProof/>
+            <w:webHidden/>
+          </w:rPr>
+          <w:tab/>
+        </w:r>
+        <w:r>
+          <w:rPr>
+            <w:noProof/>
+            <w:webHidden/>
+          </w:rPr>
+          <w:fldChar w:fldCharType="begin"/>
+        </w:r>
+        <w:r>
+          <w:rPr>
+            <w:noProof/>
+            <w:webHidden/>
+          </w:rPr>
+          <w:instrText xml:space="preserve"> PAGEREF _Toc404246826 \h </w:instrText>
+        </w:r>
+        <w:r>
+          <w:rPr>
+            <w:noProof/>
+            <w:webHidden/>
+          </w:rPr>
+        </w:r>
+        <w:r>
+          <w:rPr>
+            <w:noProof/>
+            <w:webHidden/>
+          </w:rPr>
+          <w:fldChar w:fldCharType="separate"/>
+        </w:r>
+        <w:r>
+          <w:rPr>
+            <w:noProof/>
+            <w:webHidden/>
+          </w:rPr>
+          <w:t>2</w:t>
+        </w:r>
+        <w:r>
+          <w:rPr>
+            <w:noProof/>
+            <w:webHidden/>
+          </w:rPr>
+          <w:fldChar w:fldCharType="end"/>
+        </w:r>
+      </w:hyperlink>
     </w:p>
     <w:p>
       <w:pPr>
@@ -233,25 +317,7 @@
           <w:noProof/>
         </w:rPr>
       </w:pPr>
-      <w:r>
-        <w:rPr>
-          <w:lang w:val="en-AU"/>
-        </w:rPr>
-        <w:fldChar w:fldCharType="begin"/>
-      </w:r>
-      <w:r>
-        <w:rPr>
-          <w:lang w:val="en-AU"/>
-        </w:rPr>
-        <w:instrText xml:space="preserve"> TOC \o "1-3" \h \z \u </w:instrText>
-      </w:r>
-      <w:r>
-        <w:rPr>
-          <w:lang w:val="en-AU"/>
-        </w:rPr>
-        <w:fldChar w:fldCharType="separate"/>
-      </w:r>
-      <w:hyperlink w:anchor="_Toc404227960" w:history="1">
+      <w:hyperlink w:anchor="_Toc404246827" w:history="1">
         <w:r>
           <w:rPr>
             <w:rStyle w:val="a5"/>
@@ -293,7 +359,7 @@
             <w:noProof/>
             <w:webHidden/>
           </w:rPr>
-          <w:instrText xml:space="preserve"> PAGEREF _Toc404227960 \h </w:instrText>
+          <w:instrText xml:space="preserve"> PAGEREF _Toc404246827 \h </w:instrText>
         </w:r>
         <w:r>
           <w:rPr>
@@ -335,7 +401,7 @@
           <w:noProof/>
         </w:rPr>
       </w:pPr>
-      <w:hyperlink w:anchor="_Toc404227961" w:history="1">
+      <w:hyperlink w:anchor="_Toc404246828" w:history="1">
         <w:r>
           <w:rPr>
             <w:rStyle w:val="a5"/>
@@ -377,7 +443,7 @@
             <w:noProof/>
             <w:webHidden/>
           </w:rPr>
-          <w:instrText xml:space="preserve"> PAGEREF _Toc404227961 \h </w:instrText>
+          <w:instrText xml:space="preserve"> PAGEREF _Toc404246828 \h </w:instrText>
         </w:r>
         <w:r>
           <w:rPr>
@@ -419,7 +485,7 @@
           <w:noProof/>
         </w:rPr>
       </w:pPr>
-      <w:hyperlink w:anchor="_Toc404227962" w:history="1">
+      <w:hyperlink w:anchor="_Toc404246829" w:history="1">
         <w:r>
           <w:rPr>
             <w:rStyle w:val="a5"/>
@@ -461,7 +527,7 @@
             <w:noProof/>
             <w:webHidden/>
           </w:rPr>
-          <w:instrText xml:space="preserve"> PAGEREF _Toc404227962 \h </w:instrText>
+          <w:instrText xml:space="preserve"> PAGEREF _Toc404246829 \h </w:instrText>
         </w:r>
         <w:r>
           <w:rPr>
@@ -503,7 +569,7 @@
           <w:noProof/>
         </w:rPr>
       </w:pPr>
-      <w:hyperlink w:anchor="_Toc404227963" w:history="1">
+      <w:hyperlink w:anchor="_Toc404246830" w:history="1">
         <w:r>
           <w:rPr>
             <w:rStyle w:val="a5"/>
@@ -545,7 +611,7 @@
             <w:noProof/>
             <w:webHidden/>
           </w:rPr>
-          <w:instrText xml:space="preserve"> PAGEREF _Toc404227963 \h </w:instrText>
+          <w:instrText xml:space="preserve"> PAGEREF _Toc404246830 \h </w:instrText>
         </w:r>
         <w:r>
           <w:rPr>
@@ -587,7 +653,7 @@
           <w:noProof/>
         </w:rPr>
       </w:pPr>
-      <w:hyperlink w:anchor="_Toc404227964" w:history="1">
+      <w:hyperlink w:anchor="_Toc404246831" w:history="1">
         <w:r>
           <w:rPr>
             <w:rStyle w:val="a5"/>
@@ -629,7 +695,7 @@
             <w:noProof/>
             <w:webHidden/>
           </w:rPr>
-          <w:instrText xml:space="preserve"> PAGEREF _Toc404227964 \h </w:instrText>
+          <w:instrText xml:space="preserve"> PAGEREF _Toc404246831 \h </w:instrText>
         </w:r>
         <w:r>
           <w:rPr>
@@ -671,7 +737,7 @@
           <w:noProof/>
         </w:rPr>
       </w:pPr>
-      <w:hyperlink w:anchor="_Toc404227965" w:history="1">
+      <w:hyperlink w:anchor="_Toc404246832" w:history="1">
         <w:r>
           <w:rPr>
             <w:rStyle w:val="a5"/>
@@ -713,7 +779,7 @@
             <w:noProof/>
             <w:webHidden/>
           </w:rPr>
-          <w:instrText xml:space="preserve"> PAGEREF _Toc404227965 \h </w:instrText>
+          <w:instrText xml:space="preserve"> PAGEREF _Toc404246832 \h </w:instrText>
         </w:r>
         <w:r>
           <w:rPr>
@@ -755,7 +821,7 @@
           <w:noProof/>
         </w:rPr>
       </w:pPr>
-      <w:hyperlink w:anchor="_Toc404227966" w:history="1">
+      <w:hyperlink w:anchor="_Toc404246833" w:history="1">
         <w:r>
           <w:rPr>
             <w:rStyle w:val="a5"/>
@@ -797,7 +863,7 @@
             <w:noProof/>
             <w:webHidden/>
           </w:rPr>
-          <w:instrText xml:space="preserve"> PAGEREF _Toc404227966 \h </w:instrText>
+          <w:instrText xml:space="preserve"> PAGEREF _Toc404246833 \h </w:instrText>
         </w:r>
         <w:r>
           <w:rPr>
@@ -839,7 +905,7 @@
           <w:noProof/>
         </w:rPr>
       </w:pPr>
-      <w:hyperlink w:anchor="_Toc404227967" w:history="1">
+      <w:hyperlink w:anchor="_Toc404246834" w:history="1">
         <w:r>
           <w:rPr>
             <w:rStyle w:val="a5"/>
@@ -860,7 +926,7 @@
             <w:noProof/>
             <w:lang w:val="en-AU"/>
           </w:rPr>
-          <w:t>Modify the simple html page(12:30 19 Nov 2014)</w:t>
+          <w:t>Modify the simple html page (12:30 19 Nov 2014)</w:t>
         </w:r>
         <w:r>
           <w:rPr>
@@ -881,7 +947,175 @@
             <w:noProof/>
             <w:webHidden/>
           </w:rPr>
-          <w:instrText xml:space="preserve"> PAGEREF _Toc404227967 \h </w:instrText>
+          <w:instrText xml:space="preserve"> PAGEREF _Toc404246834 \h </w:instrText>
+        </w:r>
+        <w:r>
+          <w:rPr>
+            <w:noProof/>
+            <w:webHidden/>
+          </w:rPr>
+        </w:r>
+        <w:r>
+          <w:rPr>
+            <w:noProof/>
+            <w:webHidden/>
+          </w:rPr>
+          <w:fldChar w:fldCharType="separate"/>
+        </w:r>
+        <w:r>
+          <w:rPr>
+            <w:noProof/>
+            <w:webHidden/>
+          </w:rPr>
+          <w:t>4</w:t>
+        </w:r>
+        <w:r>
+          <w:rPr>
+            <w:noProof/>
+            <w:webHidden/>
+          </w:rPr>
+          <w:fldChar w:fldCharType="end"/>
+        </w:r>
+      </w:hyperlink>
+    </w:p>
+    <w:p>
+      <w:pPr>
+        <w:pStyle w:val="30"/>
+        <w:tabs>
+          <w:tab w:val="left" w:pos="1680"/>
+          <w:tab w:val="right" w:leader="dot" w:pos="8296"/>
+        </w:tabs>
+        <w:rPr>
+          <w:noProof/>
+        </w:rPr>
+      </w:pPr>
+      <w:hyperlink w:anchor="_Toc404246835" w:history="1">
+        <w:r>
+          <w:rPr>
+            <w:rStyle w:val="a5"/>
+            <w:noProof/>
+            <w:lang w:val="en-AU"/>
+          </w:rPr>
+          <w:t>2.2.3</w:t>
+        </w:r>
+        <w:r>
+          <w:rPr>
+            <w:noProof/>
+          </w:rPr>
+          <w:tab/>
+        </w:r>
+        <w:r>
+          <w:rPr>
+            <w:rStyle w:val="a5"/>
+            <w:noProof/>
+            <w:lang w:val="en-AU"/>
+          </w:rPr>
+          <w:t>Integrate (11:10 20 Nov 2014)</w:t>
+        </w:r>
+        <w:r>
+          <w:rPr>
+            <w:noProof/>
+            <w:webHidden/>
+          </w:rPr>
+          <w:tab/>
+        </w:r>
+        <w:r>
+          <w:rPr>
+            <w:noProof/>
+            <w:webHidden/>
+          </w:rPr>
+          <w:fldChar w:fldCharType="begin"/>
+        </w:r>
+        <w:r>
+          <w:rPr>
+            <w:noProof/>
+            <w:webHidden/>
+          </w:rPr>
+          <w:instrText xml:space="preserve"> PAGEREF _Toc404246835 \h </w:instrText>
+        </w:r>
+        <w:r>
+          <w:rPr>
+            <w:noProof/>
+            <w:webHidden/>
+          </w:rPr>
+        </w:r>
+        <w:r>
+          <w:rPr>
+            <w:noProof/>
+            <w:webHidden/>
+          </w:rPr>
+          <w:fldChar w:fldCharType="separate"/>
+        </w:r>
+        <w:r>
+          <w:rPr>
+            <w:noProof/>
+            <w:webHidden/>
+          </w:rPr>
+          <w:t>4</w:t>
+        </w:r>
+        <w:r>
+          <w:rPr>
+            <w:noProof/>
+            <w:webHidden/>
+          </w:rPr>
+          <w:fldChar w:fldCharType="end"/>
+        </w:r>
+      </w:hyperlink>
+    </w:p>
+    <w:p>
+      <w:pPr>
+        <w:pStyle w:val="30"/>
+        <w:tabs>
+          <w:tab w:val="left" w:pos="1680"/>
+          <w:tab w:val="right" w:leader="dot" w:pos="8296"/>
+        </w:tabs>
+        <w:rPr>
+          <w:noProof/>
+        </w:rPr>
+      </w:pPr>
+      <w:hyperlink w:anchor="_Toc404246836" w:history="1">
+        <w:r>
+          <w:rPr>
+            <w:rStyle w:val="a5"/>
+            <w:noProof/>
+            <w:lang w:val="en-AU"/>
+          </w:rPr>
+          <w:t>2.2.4</w:t>
+        </w:r>
+        <w:r>
+          <w:rPr>
+            <w:noProof/>
+          </w:rPr>
+          <w:tab/>
+        </w:r>
+        <w:r>
+          <w:rPr>
+            <w:rStyle w:val="a5"/>
+            <w:noProof/>
+            <w:lang w:val="en-AU"/>
+          </w:rPr>
+          <w:t>Make the web page runnable (11:30 20 Nov 2014)</w:t>
+        </w:r>
+        <w:r>
+          <w:rPr>
+            <w:noProof/>
+            <w:webHidden/>
+          </w:rPr>
+          <w:tab/>
+        </w:r>
+        <w:r>
+          <w:rPr>
+            <w:noProof/>
+            <w:webHidden/>
+          </w:rPr>
+          <w:fldChar w:fldCharType="begin"/>
+        </w:r>
+        <w:r>
+          <w:rPr>
+            <w:noProof/>
+            <w:webHidden/>
+          </w:rPr>
+          <w:instrText xml:space="preserve"> PAGEREF _Toc404246836 \h </w:instrText>
         </w:r>
         <w:r>
           <w:rPr>
@@ -923,7 +1157,7 @@
           <w:noProof/>
         </w:rPr>
       </w:pPr>
-      <w:hyperlink w:anchor="_Toc404227968" w:history="1">
+      <w:hyperlink w:anchor="_Toc404246837" w:history="1">
         <w:r>
           <w:rPr>
             <w:rStyle w:val="a5"/>
@@ -965,7 +1199,7 @@
             <w:noProof/>
             <w:webHidden/>
           </w:rPr>
-          <w:instrText xml:space="preserve"> PAGEREF _Toc404227968 \h </w:instrText>
+          <w:instrText xml:space="preserve"> PAGEREF _Toc404246837 \h </w:instrText>
         </w:r>
         <w:r>
           <w:rPr>
@@ -1007,7 +1241,7 @@
           <w:noProof/>
         </w:rPr>
       </w:pPr>
-      <w:hyperlink w:anchor="_Toc404227969" w:history="1">
+      <w:hyperlink w:anchor="_Toc404246838" w:history="1">
         <w:r>
           <w:rPr>
             <w:rStyle w:val="a5"/>
@@ -1049,7 +1283,175 @@
             <w:noProof/>
             <w:webHidden/>
           </w:rPr>
-          <w:instrText xml:space="preserve"> PAGEREF _Toc404227969 \h </w:instrText>
+          <w:instrText xml:space="preserve"> PAGEREF _Toc404246838 \h </w:instrText>
+        </w:r>
+        <w:r>
+          <w:rPr>
+            <w:noProof/>
+            <w:webHidden/>
+          </w:rPr>
+        </w:r>
+        <w:r>
+          <w:rPr>
+            <w:noProof/>
+            <w:webHidden/>
+          </w:rPr>
+          <w:fldChar w:fldCharType="separate"/>
+        </w:r>
+        <w:r>
+          <w:rPr>
+            <w:noProof/>
+            <w:webHidden/>
+          </w:rPr>
+          <w:t>4</w:t>
+        </w:r>
+        <w:r>
+          <w:rPr>
+            <w:noProof/>
+            <w:webHidden/>
+          </w:rPr>
+          <w:fldChar w:fldCharType="end"/>
+        </w:r>
+      </w:hyperlink>
+    </w:p>
+    <w:p>
+      <w:pPr>
+        <w:pStyle w:val="30"/>
+        <w:tabs>
+          <w:tab w:val="left" w:pos="1680"/>
+          <w:tab w:val="right" w:leader="dot" w:pos="8296"/>
+        </w:tabs>
+        <w:rPr>
+          <w:noProof/>
+        </w:rPr>
+      </w:pPr>
+      <w:hyperlink w:anchor="_Toc404246839" w:history="1">
+        <w:r>
+          <w:rPr>
+            <w:rStyle w:val="a5"/>
+            <w:noProof/>
+            <w:lang w:val="en-AU"/>
+          </w:rPr>
+          <w:t>3.1.1</w:t>
+        </w:r>
+        <w:r>
+          <w:rPr>
+            <w:noProof/>
+          </w:rPr>
+          <w:tab/>
+        </w:r>
+        <w:r>
+          <w:rPr>
+            <w:rStyle w:val="a5"/>
+            <w:noProof/>
+            <w:lang w:val="en-AU"/>
+          </w:rPr>
+          <w:t>Backend</w:t>
+        </w:r>
+        <w:r>
+          <w:rPr>
+            <w:noProof/>
+            <w:webHidden/>
+          </w:rPr>
+          <w:tab/>
+        </w:r>
+        <w:r>
+          <w:rPr>
+            <w:noProof/>
+            <w:webHidden/>
+          </w:rPr>
+          <w:fldChar w:fldCharType="begin"/>
+        </w:r>
+        <w:r>
+          <w:rPr>
+            <w:noProof/>
+            <w:webHidden/>
+          </w:rPr>
+          <w:instrText xml:space="preserve"> PAGEREF _Toc404246839 \h </w:instrText>
+        </w:r>
+        <w:r>
+          <w:rPr>
+            <w:noProof/>
+            <w:webHidden/>
+          </w:rPr>
+        </w:r>
+        <w:r>
+          <w:rPr>
+            <w:noProof/>
+            <w:webHidden/>
+          </w:rPr>
+          <w:fldChar w:fldCharType="separate"/>
+        </w:r>
+        <w:r>
+          <w:rPr>
+            <w:noProof/>
+            <w:webHidden/>
+          </w:rPr>
+          <w:t>4</w:t>
+        </w:r>
+        <w:r>
+          <w:rPr>
+            <w:noProof/>
+            <w:webHidden/>
+          </w:rPr>
+          <w:fldChar w:fldCharType="end"/>
+        </w:r>
+      </w:hyperlink>
+    </w:p>
+    <w:p>
+      <w:pPr>
+        <w:pStyle w:val="30"/>
+        <w:tabs>
+          <w:tab w:val="left" w:pos="1680"/>
+          <w:tab w:val="right" w:leader="dot" w:pos="8296"/>
+        </w:tabs>
+        <w:rPr>
+          <w:noProof/>
+        </w:rPr>
+      </w:pPr>
+      <w:hyperlink w:anchor="_Toc404246840" w:history="1">
+        <w:r>
+          <w:rPr>
+            <w:rStyle w:val="a5"/>
+            <w:noProof/>
+            <w:lang w:val="en-AU"/>
+          </w:rPr>
+          <w:t>3.1.2</w:t>
+        </w:r>
+        <w:r>
+          <w:rPr>
+            <w:noProof/>
+          </w:rPr>
+          <w:tab/>
+        </w:r>
+        <w:r>
+          <w:rPr>
+            <w:rStyle w:val="a5"/>
+            <w:noProof/>
+            <w:lang w:val="en-AU"/>
+          </w:rPr>
+          <w:t>Frontend</w:t>
+        </w:r>
+        <w:r>
+          <w:rPr>
+            <w:noProof/>
+            <w:webHidden/>
+          </w:rPr>
+          <w:tab/>
+        </w:r>
+        <w:r>
+          <w:rPr>
+            <w:noProof/>
+            <w:webHidden/>
+          </w:rPr>
+          <w:fldChar w:fldCharType="begin"/>
+        </w:r>
+        <w:r>
+          <w:rPr>
+            <w:noProof/>
+            <w:webHidden/>
+          </w:rPr>
+          <w:instrText xml:space="preserve"> PAGEREF _Toc404246840 \h </w:instrText>
         </w:r>
         <w:r>
           <w:rPr>
@@ -1091,7 +1493,7 @@
           <w:noProof/>
         </w:rPr>
       </w:pPr>
-      <w:hyperlink w:anchor="_Toc404227970" w:history="1">
+      <w:hyperlink w:anchor="_Toc404246841" w:history="1">
         <w:r>
           <w:rPr>
             <w:rStyle w:val="a5"/>
@@ -1112,6 +1514,342 @@
             <w:noProof/>
             <w:lang w:val="en-AU"/>
           </w:rPr>
+          <w:t>Algorithm Design</w:t>
+        </w:r>
+        <w:r>
+          <w:rPr>
+            <w:noProof/>
+            <w:webHidden/>
+          </w:rPr>
+          <w:tab/>
+        </w:r>
+        <w:r>
+          <w:rPr>
+            <w:noProof/>
+            <w:webHidden/>
+          </w:rPr>
+          <w:fldChar w:fldCharType="begin"/>
+        </w:r>
+        <w:r>
+          <w:rPr>
+            <w:noProof/>
+            <w:webHidden/>
+          </w:rPr>
+          <w:instrText xml:space="preserve"> PAGEREF _Toc404246841 \h </w:instrText>
+        </w:r>
+        <w:r>
+          <w:rPr>
+            <w:noProof/>
+            <w:webHidden/>
+          </w:rPr>
+        </w:r>
+        <w:r>
+          <w:rPr>
+            <w:noProof/>
+            <w:webHidden/>
+          </w:rPr>
+          <w:fldChar w:fldCharType="separate"/>
+        </w:r>
+        <w:r>
+          <w:rPr>
+            <w:noProof/>
+            <w:webHidden/>
+          </w:rPr>
+          <w:t>5</w:t>
+        </w:r>
+        <w:r>
+          <w:rPr>
+            <w:noProof/>
+            <w:webHidden/>
+          </w:rPr>
+          <w:fldChar w:fldCharType="end"/>
+        </w:r>
+      </w:hyperlink>
+    </w:p>
+    <w:p>
+      <w:pPr>
+        <w:pStyle w:val="30"/>
+        <w:tabs>
+          <w:tab w:val="left" w:pos="1680"/>
+          <w:tab w:val="right" w:leader="dot" w:pos="8296"/>
+        </w:tabs>
+        <w:rPr>
+          <w:noProof/>
+        </w:rPr>
+      </w:pPr>
+      <w:hyperlink w:anchor="_Toc404246842" w:history="1">
+        <w:r>
+          <w:rPr>
+            <w:rStyle w:val="a5"/>
+            <w:noProof/>
+            <w:lang w:val="en-AU"/>
+          </w:rPr>
+          <w:t>3.2.1</w:t>
+        </w:r>
+        <w:r>
+          <w:rPr>
+            <w:noProof/>
+          </w:rPr>
+          <w:tab/>
+        </w:r>
+        <w:r>
+          <w:rPr>
+            <w:rStyle w:val="a5"/>
+            <w:noProof/>
+            <w:lang w:val="en-AU"/>
+          </w:rPr>
+          <w:t>Add words set</w:t>
+        </w:r>
+        <w:r>
+          <w:rPr>
+            <w:noProof/>
+            <w:webHidden/>
+          </w:rPr>
+          <w:tab/>
+        </w:r>
+        <w:r>
+          <w:rPr>
+            <w:noProof/>
+            <w:webHidden/>
+          </w:rPr>
+          <w:fldChar w:fldCharType="begin"/>
+        </w:r>
+        <w:r>
+          <w:rPr>
+            <w:noProof/>
+            <w:webHidden/>
+          </w:rPr>
+          <w:instrText xml:space="preserve"> PAGEREF _Toc404246842 \h </w:instrText>
+        </w:r>
+        <w:r>
+          <w:rPr>
+            <w:noProof/>
+            <w:webHidden/>
+          </w:rPr>
+        </w:r>
+        <w:r>
+          <w:rPr>
+            <w:noProof/>
+            <w:webHidden/>
+          </w:rPr>
+          <w:fldChar w:fldCharType="separate"/>
+        </w:r>
+        <w:r>
+          <w:rPr>
+            <w:noProof/>
+            <w:webHidden/>
+          </w:rPr>
+          <w:t>5</w:t>
+        </w:r>
+        <w:r>
+          <w:rPr>
+            <w:noProof/>
+            <w:webHidden/>
+          </w:rPr>
+          <w:fldChar w:fldCharType="end"/>
+        </w:r>
+      </w:hyperlink>
+    </w:p>
+    <w:p>
+      <w:pPr>
+        <w:pStyle w:val="30"/>
+        <w:tabs>
+          <w:tab w:val="left" w:pos="1680"/>
+          <w:tab w:val="right" w:leader="dot" w:pos="8296"/>
+        </w:tabs>
+        <w:rPr>
+          <w:noProof/>
+        </w:rPr>
+      </w:pPr>
+      <w:hyperlink w:anchor="_Toc404246843" w:history="1">
+        <w:r>
+          <w:rPr>
+            <w:rStyle w:val="a5"/>
+            <w:noProof/>
+            <w:lang w:val="en-AU"/>
+          </w:rPr>
+          <w:t>3.2.2</w:t>
+        </w:r>
+        <w:r>
+          <w:rPr>
+            <w:noProof/>
+          </w:rPr>
+          <w:tab/>
+        </w:r>
+        <w:r>
+          <w:rPr>
+            <w:rStyle w:val="a5"/>
+            <w:noProof/>
+            <w:lang w:val="en-AU"/>
+          </w:rPr>
+          <w:t>Select teacher</w:t>
+        </w:r>
+        <w:r>
+          <w:rPr>
+            <w:noProof/>
+            <w:webHidden/>
+          </w:rPr>
+          <w:tab/>
+        </w:r>
+        <w:r>
+          <w:rPr>
+            <w:noProof/>
+            <w:webHidden/>
+          </w:rPr>
+          <w:fldChar w:fldCharType="begin"/>
+        </w:r>
+        <w:r>
+          <w:rPr>
+            <w:noProof/>
+            <w:webHidden/>
+          </w:rPr>
+          <w:instrText xml:space="preserve"> PAGEREF _Toc404246843 \h </w:instrText>
+        </w:r>
+        <w:r>
+          <w:rPr>
+            <w:noProof/>
+            <w:webHidden/>
+          </w:rPr>
+        </w:r>
+        <w:r>
+          <w:rPr>
+            <w:noProof/>
+            <w:webHidden/>
+          </w:rPr>
+          <w:fldChar w:fldCharType="separate"/>
+        </w:r>
+        <w:r>
+          <w:rPr>
+            <w:noProof/>
+            <w:webHidden/>
+          </w:rPr>
+          <w:t>5</w:t>
+        </w:r>
+        <w:r>
+          <w:rPr>
+            <w:noProof/>
+            <w:webHidden/>
+          </w:rPr>
+          <w:fldChar w:fldCharType="end"/>
+        </w:r>
+      </w:hyperlink>
+    </w:p>
+    <w:p>
+      <w:pPr>
+        <w:pStyle w:val="30"/>
+        <w:tabs>
+          <w:tab w:val="left" w:pos="1680"/>
+          <w:tab w:val="right" w:leader="dot" w:pos="8296"/>
+        </w:tabs>
+        <w:rPr>
+          <w:noProof/>
+        </w:rPr>
+      </w:pPr>
+      <w:hyperlink w:anchor="_Toc404246844" w:history="1">
+        <w:r>
+          <w:rPr>
+            <w:rStyle w:val="a5"/>
+            <w:noProof/>
+            <w:lang w:val="en-AU"/>
+          </w:rPr>
+          <w:t>3.2.3</w:t>
+        </w:r>
+        <w:r>
+          <w:rPr>
+            <w:noProof/>
+          </w:rPr>
+          <w:tab/>
+        </w:r>
+        <w:r>
+          <w:rPr>
+            <w:rStyle w:val="a5"/>
+            <w:noProof/>
+            <w:lang w:val="en-AU"/>
+          </w:rPr>
+          <w:t>Write poem</w:t>
+        </w:r>
+        <w:r>
+          <w:rPr>
+            <w:noProof/>
+            <w:webHidden/>
+          </w:rPr>
+          <w:tab/>
+        </w:r>
+        <w:r>
+          <w:rPr>
+            <w:noProof/>
+            <w:webHidden/>
+          </w:rPr>
+          <w:fldChar w:fldCharType="begin"/>
+        </w:r>
+        <w:r>
+          <w:rPr>
+            <w:noProof/>
+            <w:webHidden/>
+          </w:rPr>
+          <w:instrText xml:space="preserve"> PAGEREF _Toc404246844 \h </w:instrText>
+        </w:r>
+        <w:r>
+          <w:rPr>
+            <w:noProof/>
+            <w:webHidden/>
+          </w:rPr>
+        </w:r>
+        <w:r>
+          <w:rPr>
+            <w:noProof/>
+            <w:webHidden/>
+          </w:rPr>
+          <w:fldChar w:fldCharType="separate"/>
+        </w:r>
+        <w:r>
+          <w:rPr>
+            <w:noProof/>
+            <w:webHidden/>
+          </w:rPr>
+          <w:t>5</w:t>
+        </w:r>
+        <w:r>
+          <w:rPr>
+            <w:noProof/>
+            <w:webHidden/>
+          </w:rPr>
+          <w:fldChar w:fldCharType="end"/>
+        </w:r>
+      </w:hyperlink>
+    </w:p>
+    <w:p>
+      <w:pPr>
+        <w:pStyle w:val="20"/>
+        <w:tabs>
+          <w:tab w:val="left" w:pos="1050"/>
+          <w:tab w:val="right" w:leader="dot" w:pos="8296"/>
+        </w:tabs>
+        <w:rPr>
+          <w:noProof/>
+        </w:rPr>
+      </w:pPr>
+      <w:hyperlink w:anchor="_Toc404246845" w:history="1">
+        <w:r>
+          <w:rPr>
+            <w:rStyle w:val="a5"/>
+            <w:noProof/>
+            <w:lang w:val="en-AU"/>
+          </w:rPr>
+          <w:t>3.3</w:t>
+        </w:r>
+        <w:r>
+          <w:rPr>
+            <w:noProof/>
+          </w:rPr>
+          <w:tab/>
+        </w:r>
+        <w:r>
+          <w:rPr>
+            <w:rStyle w:val="a5"/>
+            <w:noProof/>
+            <w:lang w:val="en-AU"/>
+          </w:rPr>
           <w:t>UI Design</w:t>
         </w:r>
         <w:r>
@@ -1133,7 +1871,7 @@
             <w:noProof/>
             <w:webHidden/>
           </w:rPr>
-          <w:instrText xml:space="preserve"> PAGEREF _Toc404227970 \h </w:instrText>
+          <w:instrText xml:space="preserve"> PAGEREF _Toc404246845 \h </w:instrText>
         </w:r>
         <w:r>
           <w:rPr>
@@ -1153,7 +1891,7 @@
             <w:noProof/>
             <w:webHidden/>
           </w:rPr>
-          <w:t>4</w:t>
+          <w:t>6</w:t>
         </w:r>
         <w:r>
           <w:rPr>
@@ -1175,7 +1913,7 @@
           <w:noProof/>
         </w:rPr>
       </w:pPr>
-      <w:hyperlink w:anchor="_Toc404227971" w:history="1">
+      <w:hyperlink w:anchor="_Toc404246846" w:history="1">
         <w:r>
           <w:rPr>
             <w:rStyle w:val="a5"/>
@@ -1217,7 +1955,7 @@
             <w:noProof/>
             <w:webHidden/>
           </w:rPr>
-          <w:instrText xml:space="preserve"> PAGEREF _Toc404227971 \h </w:instrText>
+          <w:instrText xml:space="preserve"> PAGEREF _Toc404246846 \h </w:instrText>
         </w:r>
         <w:r>
           <w:rPr>
@@ -1237,7 +1975,7 @@
             <w:noProof/>
             <w:webHidden/>
           </w:rPr>
-          <w:t>5</w:t>
+          <w:t>6</w:t>
         </w:r>
         <w:r>
           <w:rPr>
@@ -1259,7 +1997,7 @@
           <w:noProof/>
         </w:rPr>
       </w:pPr>
-      <w:hyperlink w:anchor="_Toc404227972" w:history="1">
+      <w:hyperlink w:anchor="_Toc404246847" w:history="1">
         <w:r>
           <w:rPr>
             <w:rStyle w:val="a5"/>
@@ -1301,7 +2039,7 @@
             <w:noProof/>
             <w:webHidden/>
           </w:rPr>
-          <w:instrText xml:space="preserve"> PAGEREF _Toc404227972 \h </w:instrText>
+          <w:instrText xml:space="preserve"> PAGEREF _Toc404246847 \h </w:instrText>
         </w:r>
         <w:r>
           <w:rPr>
@@ -1321,7 +2059,7 @@
             <w:noProof/>
             <w:webHidden/>
           </w:rPr>
-          <w:t>5</w:t>
+          <w:t>6</w:t>
         </w:r>
         <w:r>
           <w:rPr>
@@ -1343,7 +2081,7 @@
           <w:noProof/>
         </w:rPr>
       </w:pPr>
-      <w:hyperlink w:anchor="_Toc404227973" w:history="1">
+      <w:hyperlink w:anchor="_Toc404246848" w:history="1">
         <w:r>
           <w:rPr>
             <w:rStyle w:val="a5"/>
@@ -1385,7 +2123,7 @@
             <w:noProof/>
             <w:webHidden/>
           </w:rPr>
-          <w:instrText xml:space="preserve"> PAGEREF _Toc404227973 \h </w:instrText>
+          <w:instrText xml:space="preserve"> PAGEREF _Toc404246848 \h </w:instrText>
         </w:r>
         <w:r>
           <w:rPr>
@@ -1405,7 +2143,7 @@
             <w:noProof/>
             <w:webHidden/>
           </w:rPr>
-          <w:t>5</w:t>
+          <w:t>6</w:t>
         </w:r>
         <w:r>
           <w:rPr>
@@ -1427,7 +2165,7 @@
           <w:noProof/>
         </w:rPr>
       </w:pPr>
-      <w:hyperlink w:anchor="_Toc404227974" w:history="1">
+      <w:hyperlink w:anchor="_Toc404246849" w:history="1">
         <w:r>
           <w:rPr>
             <w:rStyle w:val="a5"/>
@@ -1469,7 +2207,7 @@
             <w:noProof/>
             <w:webHidden/>
           </w:rPr>
-          <w:instrText xml:space="preserve"> PAGEREF _Toc404227974 \h </w:instrText>
+          <w:instrText xml:space="preserve"> PAGEREF _Toc404246849 \h </w:instrText>
         </w:r>
         <w:r>
           <w:rPr>
@@ -1489,7 +2227,7 @@
             <w:noProof/>
             <w:webHidden/>
           </w:rPr>
-          <w:t>5</w:t>
+          <w:t>6</w:t>
         </w:r>
         <w:r>
           <w:rPr>
@@ -1541,7 +2279,7 @@
           <w:lang w:val="en-AU"/>
         </w:rPr>
       </w:pPr>
-      <w:bookmarkStart w:id="0" w:name="_Toc404227960"/>
+      <w:bookmarkStart w:id="1" w:name="_Toc404246827"/>
       <w:r>
         <w:rPr>
           <w:lang w:val="en-AU"/>
@@ -1549,7 +2287,7 @@
         <w:lastRenderedPageBreak/>
         <w:t>Requirement</w:t>
       </w:r>
-      <w:bookmarkEnd w:id="0"/>
+      <w:bookmarkEnd w:id="1"/>
     </w:p>
     <w:p>
       <w:pPr>
@@ -1563,14 +2301,14 @@
           <w:lang w:val="en-AU"/>
         </w:rPr>
       </w:pPr>
-      <w:bookmarkStart w:id="1" w:name="_Toc404227961"/>
+      <w:bookmarkStart w:id="2" w:name="_Toc404246828"/>
       <w:r>
         <w:rPr>
           <w:lang w:val="en-AU"/>
         </w:rPr>
         <w:t>Backend</w:t>
       </w:r>
-      <w:bookmarkEnd w:id="1"/>
+      <w:bookmarkEnd w:id="2"/>
     </w:p>
     <w:p>
       <w:pPr>
@@ -1606,14 +2344,14 @@
           <w:lang w:val="en-AU"/>
         </w:rPr>
       </w:pPr>
-      <w:bookmarkStart w:id="2" w:name="_Toc404227962"/>
+      <w:bookmarkStart w:id="3" w:name="_Toc404246829"/>
       <w:r>
         <w:rPr>
           <w:lang w:val="en-AU"/>
         </w:rPr>
         <w:t>Frontend</w:t>
       </w:r>
-      <w:bookmarkEnd w:id="2"/>
+      <w:bookmarkEnd w:id="3"/>
     </w:p>
     <w:p>
       <w:pPr>
@@ -1626,6 +2364,12 @@
           <w:lang w:val="en-AU"/>
         </w:rPr>
         <w:t>Also, please design a simple Web UI that could be used for this application. This doesn’t need to be integrated with the Java code and could be sent to us as HTML, or just an image, or Photoshop file.</w:t>
+      </w:r>
+      <w:r>
+        <w:rPr>
+          <w:lang w:val="en-AU"/>
+        </w:rPr>
+        <w:t xml:space="preserve"> (But if the frontend is a real one and can be integrated with the backend, it is a bonus, right?)</w:t>
       </w:r>
     </w:p>
     <w:p>
@@ -1654,14 +2398,14 @@
           <w:lang w:val="en-AU"/>
         </w:rPr>
       </w:pPr>
-      <w:bookmarkStart w:id="3" w:name="_Toc404227963"/>
+      <w:bookmarkStart w:id="4" w:name="_Toc404246830"/>
       <w:r>
         <w:rPr>
           <w:lang w:val="en-AU"/>
         </w:rPr>
         <w:t>Project management</w:t>
       </w:r>
-      <w:bookmarkEnd w:id="3"/>
+      <w:bookmarkEnd w:id="4"/>
     </w:p>
     <w:p>
       <w:pPr>
@@ -1675,21 +2419,185 @@
           <w:lang w:val="en-AU"/>
         </w:rPr>
       </w:pPr>
-      <w:bookmarkStart w:id="4" w:name="_Toc404227964"/>
+      <w:bookmarkStart w:id="5" w:name="_Toc404246831"/>
       <w:r>
         <w:rPr>
           <w:lang w:val="en-AU"/>
         </w:rPr>
         <w:t>Plan</w:t>
       </w:r>
-      <w:bookmarkEnd w:id="4"/>
-    </w:p>
-    <w:p>
-      <w:pPr>
-        <w:rPr>
-          <w:lang w:val="en-AU"/>
-        </w:rPr>
-      </w:pPr>
+      <w:bookmarkEnd w:id="5"/>
+    </w:p>
+    <w:p>
+      <w:pPr>
+        <w:rPr>
+          <w:lang w:val="en-AU"/>
+        </w:rPr>
+      </w:pPr>
+      <w:r>
+        <w:rPr>
+          <w:lang w:val="en-AU"/>
+        </w:rPr>
+        <w:t>18 Nov morning</w:t>
+      </w:r>
+      <w:r>
+        <w:rPr>
+          <w:lang w:val="en-AU"/>
+        </w:rPr>
+        <w:tab/>
+        <w:t>learn Algorithm carefully.</w:t>
+      </w:r>
+    </w:p>
+    <w:p>
+      <w:pPr>
+        <w:rPr>
+          <w:lang w:val="en-AU"/>
+        </w:rPr>
+      </w:pPr>
+      <w:r>
+        <w:rPr>
+          <w:lang w:val="en-AU"/>
+        </w:rPr>
+        <w:t>18 Nov afternoon</w:t>
+      </w:r>
+      <w:r>
+        <w:rPr>
+          <w:lang w:val="en-AU"/>
+        </w:rPr>
+        <w:tab/>
+        <w:t>implement backend</w:t>
+      </w:r>
+    </w:p>
+    <w:p>
+      <w:pPr>
+        <w:rPr>
+          <w:lang w:val="en-AU"/>
+        </w:rPr>
+      </w:pPr>
+      <w:r>
+        <w:rPr>
+          <w:lang w:val="en-AU"/>
+        </w:rPr>
+        <w:t>19 Nov morning</w:t>
+      </w:r>
+      <w:r>
+        <w:rPr>
+          <w:lang w:val="en-AU"/>
+        </w:rPr>
+        <w:tab/>
+        <w:t>implement frontend</w:t>
+      </w:r>
+    </w:p>
+    <w:p>
+      <w:pPr>
+        <w:rPr>
+          <w:lang w:val="en-AU"/>
+        </w:rPr>
+      </w:pPr>
+      <w:r>
+        <w:rPr>
+          <w:lang w:val="en-AU"/>
+        </w:rPr>
+        <w:t>19 Nov afternoon</w:t>
+      </w:r>
+      <w:r>
+        <w:rPr>
+          <w:lang w:val="en-AU"/>
+        </w:rPr>
+        <w:tab/>
+        <w:t>integrate.</w:t>
+      </w:r>
+    </w:p>
+    <w:p>
+      <w:pPr>
+        <w:rPr>
+          <w:lang w:val="en-AU"/>
+        </w:rPr>
+      </w:pPr>
+      <w:r>
+        <w:rPr>
+          <w:lang w:val="en-AU"/>
+        </w:rPr>
+        <w:t>20 Nov morning</w:t>
+      </w:r>
+      <w:r>
+        <w:rPr>
+          <w:lang w:val="en-AU"/>
+        </w:rPr>
+        <w:tab/>
+        <w:t xml:space="preserve">test, summarise, </w:t>
+      </w:r>
+      <w:proofErr w:type="spellStart"/>
+      <w:r>
+        <w:rPr>
+          <w:lang w:val="en-AU"/>
+        </w:rPr>
+        <w:t>refactor</w:t>
+      </w:r>
+      <w:proofErr w:type="spellEnd"/>
+      <w:r>
+        <w:rPr>
+          <w:lang w:val="en-AU"/>
+        </w:rPr>
+        <w:t xml:space="preserve"> code, write doc in detail</w:t>
+      </w:r>
+    </w:p>
+    <w:p>
+      <w:pPr>
+        <w:rPr>
+          <w:lang w:val="en-AU"/>
+        </w:rPr>
+      </w:pPr>
+      <w:proofErr w:type="gramStart"/>
+      <w:r>
+        <w:rPr>
+          <w:lang w:val="en-AU"/>
+        </w:rPr>
+        <w:t>20 Nov afternoon</w:t>
+      </w:r>
+      <w:r>
+        <w:rPr>
+          <w:lang w:val="en-AU"/>
+        </w:rPr>
+        <w:tab/>
+        <w:t xml:space="preserve">to make it more sense, buy </w:t>
+      </w:r>
+      <w:hyperlink r:id="rId6" w:history="1">
+        <w:r>
+          <w:rPr>
+            <w:rStyle w:val="a5"/>
+            <w:lang w:val="en-AU"/>
+          </w:rPr>
+          <w:t>www.fonyli.com</w:t>
+        </w:r>
+      </w:hyperlink>
+      <w:r>
+        <w:rPr>
+          <w:lang w:val="en-AU"/>
+        </w:rPr>
+        <w:t xml:space="preserve"> from </w:t>
+      </w:r>
+      <w:proofErr w:type="spellStart"/>
+      <w:r>
+        <w:rPr>
+          <w:lang w:val="en-AU"/>
+        </w:rPr>
+        <w:t>godaddy</w:t>
+      </w:r>
+      <w:proofErr w:type="spellEnd"/>
+      <w:r>
+        <w:rPr>
+          <w:lang w:val="en-AU"/>
+        </w:rPr>
+        <w:t>.</w:t>
+      </w:r>
+      <w:proofErr w:type="gramEnd"/>
+      <w:r>
+        <w:rPr>
+          <w:lang w:val="en-AU"/>
+        </w:rPr>
+        <w:t xml:space="preserve"> Start a new instance in AWS EC2, deploy system on.</w:t>
+      </w:r>
     </w:p>
     <w:p>
       <w:pPr>
@@ -1703,14 +2611,14 @@
           <w:lang w:val="en-AU"/>
         </w:rPr>
       </w:pPr>
-      <w:bookmarkStart w:id="5" w:name="_Toc404227965"/>
+      <w:bookmarkStart w:id="6" w:name="_Toc404246832"/>
       <w:r>
         <w:rPr>
           <w:lang w:val="en-AU"/>
         </w:rPr>
         <w:t>Milestone</w:t>
       </w:r>
-      <w:bookmarkEnd w:id="5"/>
+      <w:bookmarkEnd w:id="6"/>
     </w:p>
     <w:p>
       <w:pPr>
@@ -1737,14 +2645,42 @@
           <w:lang w:val="en-AU"/>
         </w:rPr>
       </w:pPr>
-      <w:bookmarkStart w:id="6" w:name="_Toc404227966"/>
-      <w:r>
-        <w:rPr>
-          <w:lang w:val="en-AU"/>
-        </w:rPr>
-        <w:t>Complete first runnable version(10:30 19 Nov 2014)</w:t>
-      </w:r>
-      <w:bookmarkEnd w:id="6"/>
+      <w:bookmarkStart w:id="7" w:name="_Toc404246833"/>
+      <w:r>
+        <w:rPr>
+          <w:lang w:val="en-AU"/>
+        </w:rPr>
+        <w:t xml:space="preserve">Complete first </w:t>
+      </w:r>
+      <w:proofErr w:type="spellStart"/>
+      <w:r>
+        <w:rPr>
+          <w:lang w:val="en-AU"/>
+        </w:rPr>
+        <w:t>runnable</w:t>
+      </w:r>
+      <w:proofErr w:type="spellEnd"/>
+      <w:r>
+        <w:rPr>
+          <w:lang w:val="en-AU"/>
+        </w:rPr>
+        <w:t xml:space="preserve"> </w:t>
+      </w:r>
+      <w:proofErr w:type="gramStart"/>
+      <w:r>
+        <w:rPr>
+          <w:lang w:val="en-AU"/>
+        </w:rPr>
+        <w:t>version(</w:t>
+      </w:r>
+      <w:proofErr w:type="gramEnd"/>
+      <w:r>
+        <w:rPr>
+          <w:lang w:val="en-AU"/>
+        </w:rPr>
+        <w:t>10:30 19 Nov 2014)</w:t>
+      </w:r>
+      <w:bookmarkEnd w:id="7"/>
     </w:p>
     <w:p>
       <w:pPr>
@@ -1753,7 +2689,7 @@
           <w:lang w:val="en-AU"/>
         </w:rPr>
       </w:pPr>
-      <w:hyperlink r:id="rId6" w:history="1">
+      <w:hyperlink r:id="rId7" w:history="1">
         <w:r>
           <w:rPr>
             <w:rStyle w:val="a5"/>
@@ -1795,6 +2731,7 @@
         <w:rPr>
           <w:lang w:val="en-AU"/>
         </w:rPr>
+        <w:lastRenderedPageBreak/>
         <w:t xml:space="preserve">Next step: </w:t>
       </w:r>
     </w:p>
@@ -1851,29 +2788,34 @@
           <w:lang w:val="en-AU"/>
         </w:rPr>
       </w:pPr>
-      <w:bookmarkStart w:id="7" w:name="_Toc404227967"/>
-      <w:r>
-        <w:rPr>
-          <w:lang w:val="en-AU"/>
-        </w:rPr>
-        <w:lastRenderedPageBreak/>
+      <w:bookmarkStart w:id="8" w:name="_Toc404246834"/>
+      <w:r>
+        <w:rPr>
+          <w:lang w:val="en-AU"/>
+        </w:rPr>
         <w:t>Modify the simple html page</w:t>
       </w:r>
       <w:r>
         <w:rPr>
           <w:lang w:val="en-AU"/>
         </w:rPr>
+        <w:t xml:space="preserve"> </w:t>
+      </w:r>
+      <w:r>
+        <w:rPr>
+          <w:lang w:val="en-AU"/>
+        </w:rPr>
         <w:t>(12:30 19 Nov 2014)</w:t>
       </w:r>
-      <w:bookmarkEnd w:id="7"/>
-    </w:p>
-    <w:p>
-      <w:pPr>
-        <w:rPr>
-          <w:lang w:val="en-AU"/>
-        </w:rPr>
-      </w:pPr>
-      <w:hyperlink r:id="rId7" w:history="1">
+      <w:bookmarkEnd w:id="8"/>
+    </w:p>
+    <w:p>
+      <w:pPr>
+        <w:rPr>
+          <w:lang w:val="en-AU"/>
+        </w:rPr>
+      </w:pPr>
+      <w:hyperlink r:id="rId8" w:history="1">
         <w:r>
           <w:rPr>
             <w:rStyle w:val="a5"/>
@@ -1889,11 +2831,19 @@
           <w:lang w:val="en-AU"/>
         </w:rPr>
       </w:pPr>
-      <w:r>
-        <w:rPr>
-          <w:lang w:val="en-AU"/>
-        </w:rPr>
-        <w:t>the web page is reasonable</w:t>
+      <w:proofErr w:type="gramStart"/>
+      <w:r>
+        <w:rPr>
+          <w:lang w:val="en-AU"/>
+        </w:rPr>
+        <w:t>the</w:t>
+      </w:r>
+      <w:proofErr w:type="gramEnd"/>
+      <w:r>
+        <w:rPr>
+          <w:lang w:val="en-AU"/>
+        </w:rPr>
+        <w:t xml:space="preserve"> web page is reasonable</w:t>
       </w:r>
     </w:p>
     <w:p>
@@ -1919,8 +2869,1444 @@
         <w:rPr>
           <w:lang w:val="en-AU"/>
         </w:rPr>
-        <w:t>Make the server run as a http server</w:t>
-      </w:r>
+        <w:t xml:space="preserve">Make the server run as </w:t>
+      </w:r>
+      <w:proofErr w:type="gramStart"/>
+      <w:r>
+        <w:rPr>
+          <w:lang w:val="en-AU"/>
+        </w:rPr>
+        <w:t>a</w:t>
+      </w:r>
+      <w:proofErr w:type="gramEnd"/>
+      <w:r>
+        <w:rPr>
+          <w:lang w:val="en-AU"/>
+        </w:rPr>
+        <w:t xml:space="preserve"> http server</w:t>
+      </w:r>
+    </w:p>
+    <w:p>
+      <w:pPr>
+        <w:pStyle w:val="3"/>
+        <w:numPr>
+          <w:ilvl w:val="2"/>
+          <w:numId w:val="3"/>
+        </w:numPr>
+        <w:spacing w:line="408" w:lineRule="auto"/>
+        <w:rPr>
+          <w:lang w:val="en-AU"/>
+        </w:rPr>
+      </w:pPr>
+      <w:bookmarkStart w:id="9" w:name="_Toc404246835"/>
+      <w:r>
+        <w:rPr>
+          <w:lang w:val="en-AU"/>
+        </w:rPr>
+        <w:t>I</w:t>
+      </w:r>
+      <w:r>
+        <w:rPr>
+          <w:lang w:val="en-AU"/>
+        </w:rPr>
+        <w:t>ntegrate</w:t>
+      </w:r>
+      <w:r>
+        <w:rPr>
+          <w:lang w:val="en-AU"/>
+        </w:rPr>
+        <w:t xml:space="preserve"> (11:10 20 Nov 2014)</w:t>
+      </w:r>
+      <w:bookmarkEnd w:id="9"/>
+    </w:p>
+    <w:p>
+      <w:pPr>
+        <w:pStyle w:val="3"/>
+        <w:numPr>
+          <w:ilvl w:val="2"/>
+          <w:numId w:val="3"/>
+        </w:numPr>
+        <w:spacing w:line="408" w:lineRule="auto"/>
+        <w:rPr>
+          <w:lang w:val="en-AU"/>
+        </w:rPr>
+      </w:pPr>
+      <w:bookmarkStart w:id="10" w:name="_Toc404246836"/>
+      <w:r>
+        <w:rPr>
+          <w:lang w:val="en-AU"/>
+        </w:rPr>
+        <w:t xml:space="preserve">Make the web page </w:t>
+      </w:r>
+      <w:proofErr w:type="spellStart"/>
+      <w:r>
+        <w:rPr>
+          <w:lang w:val="en-AU"/>
+        </w:rPr>
+        <w:t>runnable</w:t>
+      </w:r>
+      <w:proofErr w:type="spellEnd"/>
+      <w:r>
+        <w:rPr>
+          <w:lang w:val="en-AU"/>
+        </w:rPr>
+        <w:t xml:space="preserve"> </w:t>
+      </w:r>
+      <w:r>
+        <w:rPr>
+          <w:lang w:val="en-AU"/>
+        </w:rPr>
+        <w:t>(11:30 20 Nov 2014)</w:t>
+      </w:r>
+      <w:bookmarkEnd w:id="10"/>
+    </w:p>
+    <w:p>
+      <w:pPr>
+        <w:rPr>
+          <w:lang w:val="en-AU"/>
+        </w:rPr>
+      </w:pPr>
+      <w:r>
+        <w:rPr>
+          <w:lang w:val="en-AU"/>
+        </w:rPr>
+        <w:t xml:space="preserve"> </w:t>
+      </w:r>
+      <w:hyperlink r:id="rId9" w:history="1">
+        <w:r>
+          <w:rPr>
+            <w:rStyle w:val="a5"/>
+            <w:lang w:val="en-AU"/>
+          </w:rPr>
+          <w:t>http://www.fonyli.com/index.htm</w:t>
+        </w:r>
+      </w:hyperlink>
+      <w:r>
+        <w:rPr>
+          <w:lang w:val="en-AU"/>
+        </w:rPr>
+        <w:t xml:space="preserve"> can be visited now!</w:t>
+      </w:r>
+    </w:p>
+    <w:p>
+      <w:pPr>
+        <w:rPr>
+          <w:lang w:val="en-AU"/>
+        </w:rPr>
+      </w:pPr>
+    </w:p>
+    <w:p>
+      <w:pPr>
+        <w:rPr>
+          <w:lang w:val="en-AU"/>
+        </w:rPr>
+      </w:pPr>
+    </w:p>
+    <w:p>
+      <w:pPr>
+        <w:pStyle w:val="1"/>
+        <w:numPr>
+          <w:ilvl w:val="0"/>
+          <w:numId w:val="3"/>
+        </w:numPr>
+        <w:spacing w:line="576" w:lineRule="auto"/>
+        <w:rPr>
+          <w:lang w:val="en-AU"/>
+        </w:rPr>
+      </w:pPr>
+      <w:bookmarkStart w:id="11" w:name="_Toc404246837"/>
+      <w:r>
+        <w:rPr>
+          <w:lang w:val="en-AU"/>
+        </w:rPr>
+        <w:t>Design</w:t>
+      </w:r>
+      <w:bookmarkEnd w:id="11"/>
+    </w:p>
+    <w:p>
+      <w:pPr>
+        <w:pStyle w:val="2"/>
+        <w:numPr>
+          <w:ilvl w:val="1"/>
+          <w:numId w:val="3"/>
+        </w:numPr>
+        <w:spacing w:line="408" w:lineRule="auto"/>
+        <w:rPr>
+          <w:lang w:val="en-AU"/>
+        </w:rPr>
+      </w:pPr>
+      <w:bookmarkStart w:id="12" w:name="_Toc404246838"/>
+      <w:r>
+        <w:rPr>
+          <w:lang w:val="en-AU"/>
+        </w:rPr>
+        <w:t>System Design</w:t>
+      </w:r>
+      <w:bookmarkEnd w:id="12"/>
+    </w:p>
+    <w:p>
+      <w:pPr>
+        <w:rPr>
+          <w:lang w:val="en-AU"/>
+        </w:rPr>
+      </w:pPr>
+      <w:r>
+        <w:rPr>
+          <w:lang w:val="en-AU"/>
+        </w:rPr>
+        <w:t xml:space="preserve">Simple html page + java </w:t>
+      </w:r>
+      <w:proofErr w:type="spellStart"/>
+      <w:r>
+        <w:rPr>
+          <w:lang w:val="en-AU"/>
+        </w:rPr>
+        <w:t>servlet</w:t>
+      </w:r>
+      <w:proofErr w:type="spellEnd"/>
+      <w:r>
+        <w:rPr>
+          <w:lang w:val="en-AU"/>
+        </w:rPr>
+        <w:t xml:space="preserve"> server</w:t>
+      </w:r>
+    </w:p>
+    <w:p>
+      <w:pPr>
+        <w:rPr>
+          <w:lang w:val="en-AU"/>
+        </w:rPr>
+      </w:pPr>
+    </w:p>
+    <w:p>
+      <w:pPr>
+        <w:pStyle w:val="3"/>
+        <w:numPr>
+          <w:ilvl w:val="2"/>
+          <w:numId w:val="3"/>
+        </w:numPr>
+        <w:rPr>
+          <w:lang w:val="en-AU"/>
+        </w:rPr>
+      </w:pPr>
+      <w:bookmarkStart w:id="13" w:name="_Toc404246839"/>
+      <w:r>
+        <w:rPr>
+          <w:lang w:val="en-AU"/>
+        </w:rPr>
+        <w:t>Backend</w:t>
+      </w:r>
+      <w:bookmarkEnd w:id="13"/>
+    </w:p>
+    <w:p>
+      <w:pPr>
+        <w:rPr>
+          <w:lang w:val="en-AU"/>
+        </w:rPr>
+      </w:pPr>
+      <w:r>
+        <w:rPr>
+          <w:lang w:val="en-AU"/>
+        </w:rPr>
+        <w:t xml:space="preserve">Use glassfish grizzly to start </w:t>
+      </w:r>
+      <w:proofErr w:type="gramStart"/>
+      <w:r>
+        <w:rPr>
+          <w:lang w:val="en-AU"/>
+        </w:rPr>
+        <w:t>a</w:t>
+      </w:r>
+      <w:proofErr w:type="gramEnd"/>
+      <w:r>
+        <w:rPr>
+          <w:lang w:val="en-AU"/>
+        </w:rPr>
+        <w:t xml:space="preserve"> http server.</w:t>
+      </w:r>
+    </w:p>
+    <w:p>
+      <w:pPr>
+        <w:rPr>
+          <w:lang w:val="en-AU"/>
+        </w:rPr>
+      </w:pPr>
+      <w:r>
+        <w:rPr>
+          <w:lang w:val="en-AU"/>
+        </w:rPr>
+        <w:t xml:space="preserve">Handler: </w:t>
+      </w:r>
+    </w:p>
+    <w:p>
+      <w:pPr>
+        <w:rPr>
+          <w:lang w:val="en-AU"/>
+        </w:rPr>
+      </w:pPr>
+      <w:proofErr w:type="gramStart"/>
+      <w:r>
+        <w:rPr>
+          <w:lang w:val="en-AU"/>
+        </w:rPr>
+        <w:t>select</w:t>
+      </w:r>
+      <w:proofErr w:type="gramEnd"/>
+      <w:r>
+        <w:rPr>
+          <w:lang w:val="en-AU"/>
+        </w:rPr>
+        <w:t xml:space="preserve"> teacher handler(invoke upload file internally)</w:t>
+      </w:r>
+    </w:p>
+    <w:p>
+      <w:pPr>
+        <w:rPr>
+          <w:lang w:val="en-AU"/>
+        </w:rPr>
+      </w:pPr>
+      <w:proofErr w:type="gramStart"/>
+      <w:r>
+        <w:rPr>
+          <w:lang w:val="en-AU"/>
+        </w:rPr>
+        <w:t>write</w:t>
+      </w:r>
+      <w:proofErr w:type="gramEnd"/>
+      <w:r>
+        <w:rPr>
+          <w:lang w:val="en-AU"/>
+        </w:rPr>
+        <w:t xml:space="preserve"> poem handler ( user can input the begin and end of the poem)</w:t>
+      </w:r>
+    </w:p>
+    <w:p>
+      <w:pPr>
+        <w:rPr>
+          <w:lang w:val="en-AU"/>
+        </w:rPr>
+      </w:pPr>
+    </w:p>
+    <w:p>
+      <w:pPr>
+        <w:pStyle w:val="3"/>
+        <w:numPr>
+          <w:ilvl w:val="2"/>
+          <w:numId w:val="3"/>
+        </w:numPr>
+        <w:rPr>
+          <w:lang w:val="en-AU"/>
+        </w:rPr>
+      </w:pPr>
+      <w:bookmarkStart w:id="14" w:name="_Toc404246840"/>
+      <w:r>
+        <w:rPr>
+          <w:lang w:val="en-AU"/>
+        </w:rPr>
+        <w:t>Frontend</w:t>
+      </w:r>
+      <w:bookmarkEnd w:id="14"/>
+    </w:p>
+    <w:p>
+      <w:pPr>
+        <w:rPr>
+          <w:lang w:val="en-AU"/>
+        </w:rPr>
+      </w:pPr>
+      <w:r>
+        <w:rPr>
+          <w:lang w:val="en-AU"/>
+        </w:rPr>
+        <w:t>Only one page of Simple html</w:t>
+      </w:r>
+    </w:p>
+    <w:p>
+      <w:pPr>
+        <w:rPr>
+          <w:lang w:val="en-AU"/>
+        </w:rPr>
+      </w:pPr>
+      <w:r>
+        <w:rPr>
+          <w:lang w:val="en-AU"/>
+        </w:rPr>
+        <w:lastRenderedPageBreak/>
+        <w:t xml:space="preserve">Use </w:t>
+      </w:r>
+      <w:proofErr w:type="spellStart"/>
+      <w:r>
+        <w:rPr>
+          <w:lang w:val="en-AU"/>
+        </w:rPr>
+        <w:t>jquery</w:t>
+      </w:r>
+      <w:proofErr w:type="spellEnd"/>
+      <w:r>
+        <w:rPr>
+          <w:lang w:val="en-AU"/>
+        </w:rPr>
+        <w:t xml:space="preserve"> </w:t>
+      </w:r>
+      <w:proofErr w:type="spellStart"/>
+      <w:proofErr w:type="gramStart"/>
+      <w:r>
+        <w:rPr>
+          <w:lang w:val="en-AU"/>
+        </w:rPr>
+        <w:t>ajax</w:t>
+      </w:r>
+      <w:proofErr w:type="spellEnd"/>
+      <w:proofErr w:type="gramEnd"/>
+      <w:r>
+        <w:rPr>
+          <w:lang w:val="en-AU"/>
+        </w:rPr>
+        <w:t xml:space="preserve"> to </w:t>
+      </w:r>
+      <w:proofErr w:type="spellStart"/>
+      <w:r>
+        <w:rPr>
+          <w:lang w:val="en-AU"/>
+        </w:rPr>
+        <w:t>connectbackend</w:t>
+      </w:r>
+      <w:proofErr w:type="spellEnd"/>
+      <w:r>
+        <w:rPr>
+          <w:lang w:val="en-AU"/>
+        </w:rPr>
+        <w:t>.</w:t>
+      </w:r>
+    </w:p>
+    <w:p>
+      <w:pPr>
+        <w:rPr>
+          <w:lang w:val="en-AU"/>
+        </w:rPr>
+      </w:pPr>
+      <w:r>
+        <w:rPr>
+          <w:lang w:val="en-AU"/>
+        </w:rPr>
+        <w:t xml:space="preserve">Use select to select </w:t>
+      </w:r>
+      <w:proofErr w:type="gramStart"/>
+      <w:r>
+        <w:rPr>
+          <w:lang w:val="en-AU"/>
+        </w:rPr>
+        <w:t>teachers(</w:t>
+      </w:r>
+      <w:proofErr w:type="gramEnd"/>
+      <w:r>
+        <w:rPr>
+          <w:lang w:val="en-AU"/>
+        </w:rPr>
+        <w:t xml:space="preserve">famous </w:t>
+      </w:r>
+      <w:proofErr w:type="spellStart"/>
+      <w:r>
+        <w:rPr>
+          <w:lang w:val="en-AU"/>
+        </w:rPr>
+        <w:t>poemts</w:t>
+      </w:r>
+      <w:proofErr w:type="spellEnd"/>
+      <w:r>
+        <w:rPr>
+          <w:lang w:val="en-AU"/>
+        </w:rPr>
+        <w:t>)</w:t>
+      </w:r>
+    </w:p>
+    <w:p>
+      <w:pPr>
+        <w:pStyle w:val="2"/>
+        <w:numPr>
+          <w:ilvl w:val="1"/>
+          <w:numId w:val="3"/>
+        </w:numPr>
+        <w:spacing w:line="408" w:lineRule="auto"/>
+        <w:rPr>
+          <w:lang w:val="en-AU"/>
+        </w:rPr>
+      </w:pPr>
+      <w:bookmarkStart w:id="15" w:name="_Toc404246841"/>
+      <w:r>
+        <w:rPr>
+          <w:lang w:val="en-AU"/>
+        </w:rPr>
+        <w:t>Algorithm Design</w:t>
+      </w:r>
+      <w:bookmarkEnd w:id="15"/>
+    </w:p>
+    <w:p>
+      <w:pPr>
+        <w:rPr>
+          <w:lang w:val="en-AU"/>
+        </w:rPr>
+      </w:pPr>
+      <w:r>
+        <w:rPr>
+          <w:lang w:val="en-AU"/>
+        </w:rPr>
+        <w:t>Markov Chain Algorithm</w:t>
+      </w:r>
+    </w:p>
+    <w:p>
+      <w:pPr>
+        <w:rPr>
+          <w:lang w:val="en-AU"/>
+        </w:rPr>
+      </w:pPr>
+      <w:hyperlink r:id="rId10" w:anchor="v=onepage&amp;q&amp;f=false" w:history="1">
+        <w:r>
+          <w:rPr>
+            <w:rStyle w:val="a5"/>
+            <w:lang w:val="en-AU"/>
+          </w:rPr>
+          <w:t>http://books.google.com/books?id=to6M9_dbjosC&amp;pg=PA61&amp;source=gbs_toc_r&amp;cad=4#v=onepage&amp;q&amp;f=false</w:t>
+        </w:r>
+      </w:hyperlink>
+    </w:p>
+    <w:p>
+      <w:pPr>
+        <w:rPr>
+          <w:lang w:val="en-AU"/>
+        </w:rPr>
+      </w:pPr>
+    </w:p>
+    <w:p>
+      <w:pPr>
+        <w:pStyle w:val="3"/>
+        <w:numPr>
+          <w:ilvl w:val="2"/>
+          <w:numId w:val="3"/>
+        </w:numPr>
+        <w:rPr>
+          <w:lang w:val="en-AU"/>
+        </w:rPr>
+      </w:pPr>
+      <w:bookmarkStart w:id="16" w:name="_Toc404246842"/>
+      <w:r>
+        <w:rPr>
+          <w:lang w:val="en-AU"/>
+        </w:rPr>
+        <w:t>A</w:t>
+      </w:r>
+      <w:r>
+        <w:rPr>
+          <w:lang w:val="en-AU"/>
+        </w:rPr>
+        <w:t>dd words</w:t>
+      </w:r>
+      <w:r>
+        <w:rPr>
+          <w:lang w:val="en-AU"/>
+        </w:rPr>
+        <w:t xml:space="preserve"> set</w:t>
+      </w:r>
+      <w:bookmarkEnd w:id="16"/>
+    </w:p>
+    <w:p>
+      <w:pPr>
+        <w:rPr>
+          <w:lang w:val="en-AU"/>
+        </w:rPr>
+      </w:pPr>
+      <w:proofErr w:type="gramStart"/>
+      <w:r>
+        <w:rPr>
+          <w:lang w:val="en-AU"/>
+        </w:rPr>
+        <w:t>for</w:t>
+      </w:r>
+      <w:proofErr w:type="gramEnd"/>
+      <w:r>
+        <w:rPr>
+          <w:lang w:val="en-AU"/>
+        </w:rPr>
+        <w:t xml:space="preserve"> each word</w:t>
+      </w:r>
+    </w:p>
+    <w:p>
+      <w:pPr>
+        <w:rPr>
+          <w:lang w:val="en-AU"/>
+        </w:rPr>
+      </w:pPr>
+      <w:r>
+        <w:rPr>
+          <w:lang w:val="en-AU"/>
+        </w:rPr>
+        <w:t>{</w:t>
+      </w:r>
+    </w:p>
+    <w:p>
+      <w:pPr>
+        <w:rPr>
+          <w:lang w:val="en-AU"/>
+        </w:rPr>
+      </w:pPr>
+      <w:r>
+        <w:rPr>
+          <w:lang w:val="en-AU"/>
+        </w:rPr>
+        <w:tab/>
+        <w:t>Add the next into the current’s next set;</w:t>
+      </w:r>
+    </w:p>
+    <w:p>
+      <w:pPr>
+        <w:rPr>
+          <w:lang w:val="en-AU"/>
+        </w:rPr>
+      </w:pPr>
+      <w:r>
+        <w:rPr>
+          <w:lang w:val="en-AU"/>
+        </w:rPr>
+        <w:t xml:space="preserve">Add the next into the “previous </w:t>
+      </w:r>
+      <w:proofErr w:type="spellStart"/>
+      <w:r>
+        <w:rPr>
+          <w:lang w:val="en-AU"/>
+        </w:rPr>
+        <w:t>current”’s</w:t>
+      </w:r>
+      <w:proofErr w:type="spellEnd"/>
+      <w:r>
+        <w:rPr>
+          <w:lang w:val="en-AU"/>
+        </w:rPr>
+        <w:t xml:space="preserve"> next set if previous is not null</w:t>
+      </w:r>
+    </w:p>
+    <w:p>
+      <w:pPr>
+        <w:rPr>
+          <w:lang w:val="en-AU"/>
+        </w:rPr>
+      </w:pPr>
+      <w:r>
+        <w:rPr>
+          <w:lang w:val="en-AU"/>
+        </w:rPr>
+        <w:t>}</w:t>
+      </w:r>
+    </w:p>
+    <w:p>
+      <w:pPr>
+        <w:rPr>
+          <w:lang w:val="en-AU"/>
+        </w:rPr>
+      </w:pPr>
+    </w:p>
+    <w:p>
+      <w:pPr>
+        <w:pStyle w:val="3"/>
+        <w:numPr>
+          <w:ilvl w:val="2"/>
+          <w:numId w:val="3"/>
+        </w:numPr>
+        <w:rPr>
+          <w:lang w:val="en-AU"/>
+        </w:rPr>
+      </w:pPr>
+      <w:bookmarkStart w:id="17" w:name="_Toc404246843"/>
+      <w:r>
+        <w:rPr>
+          <w:lang w:val="en-AU"/>
+        </w:rPr>
+        <w:t>S</w:t>
+      </w:r>
+      <w:r>
+        <w:rPr>
+          <w:lang w:val="en-AU"/>
+        </w:rPr>
+        <w:t>elect teacher</w:t>
+      </w:r>
+      <w:bookmarkEnd w:id="17"/>
+    </w:p>
+    <w:p>
+      <w:pPr>
+        <w:rPr>
+          <w:lang w:val="en-AU"/>
+        </w:rPr>
+      </w:pPr>
+      <w:proofErr w:type="gramStart"/>
+      <w:r>
+        <w:rPr>
+          <w:lang w:val="en-AU"/>
+        </w:rPr>
+        <w:t>switch</w:t>
+      </w:r>
+      <w:proofErr w:type="gramEnd"/>
+      <w:r>
+        <w:rPr>
+          <w:lang w:val="en-AU"/>
+        </w:rPr>
+        <w:t xml:space="preserve"> (teacher’s name</w:t>
+      </w:r>
+      <w:r>
+        <w:rPr>
+          <w:lang w:val="en-AU"/>
+        </w:rPr>
+        <w:t>, basically a famous poet</w:t>
+      </w:r>
+      <w:r>
+        <w:rPr>
+          <w:lang w:val="en-AU"/>
+        </w:rPr>
+        <w:t>)</w:t>
+      </w:r>
+    </w:p>
+    <w:p>
+      <w:pPr>
+        <w:rPr>
+          <w:lang w:val="en-AU"/>
+        </w:rPr>
+      </w:pPr>
+      <w:r>
+        <w:rPr>
+          <w:lang w:val="en-AU"/>
+        </w:rPr>
+        <w:t>{</w:t>
+      </w:r>
+    </w:p>
+    <w:p>
+      <w:pPr>
+        <w:rPr>
+          <w:lang w:val="en-AU"/>
+        </w:rPr>
+      </w:pPr>
+      <w:r>
+        <w:rPr>
+          <w:lang w:val="en-AU"/>
+        </w:rPr>
+        <w:tab/>
+      </w:r>
+      <w:r>
+        <w:rPr>
+          <w:lang w:val="en-AU"/>
+        </w:rPr>
+        <w:t>Case some teacher:</w:t>
+      </w:r>
+    </w:p>
+    <w:p>
+      <w:pPr>
+        <w:rPr>
+          <w:lang w:val="en-AU"/>
+        </w:rPr>
+      </w:pPr>
+      <w:r>
+        <w:rPr>
+          <w:lang w:val="en-AU"/>
+        </w:rPr>
+        <w:tab/>
+        <w:t xml:space="preserve">Upload a local file of word set of that </w:t>
+      </w:r>
+      <w:r>
+        <w:rPr>
+          <w:lang w:val="en-AU"/>
+        </w:rPr>
+        <w:t>poet</w:t>
+      </w:r>
+    </w:p>
+    <w:p>
+      <w:pPr>
+        <w:rPr>
+          <w:lang w:val="en-AU"/>
+        </w:rPr>
+      </w:pPr>
+      <w:r>
+        <w:rPr>
+          <w:lang w:val="en-AU"/>
+        </w:rPr>
+        <w:t>}</w:t>
+      </w:r>
+    </w:p>
+    <w:p>
+      <w:pPr>
+        <w:rPr>
+          <w:lang w:val="en-AU"/>
+        </w:rPr>
+      </w:pPr>
+      <w:r>
+        <w:rPr>
+          <w:lang w:val="en-AU"/>
+        </w:rPr>
+        <w:t xml:space="preserve">Alternatively, user can upload file by invoking </w:t>
+      </w:r>
+      <w:proofErr w:type="spellStart"/>
+      <w:proofErr w:type="gramStart"/>
+      <w:r>
+        <w:rPr>
+          <w:lang w:val="en-AU"/>
+        </w:rPr>
+        <w:t>uploadFile</w:t>
+      </w:r>
+      <w:proofErr w:type="spellEnd"/>
+      <w:r>
+        <w:rPr>
+          <w:lang w:val="en-AU"/>
+        </w:rPr>
+        <w:t>(</w:t>
+      </w:r>
+      <w:proofErr w:type="gramEnd"/>
+      <w:r>
+        <w:rPr>
+          <w:lang w:val="en-AU"/>
+        </w:rPr>
+        <w:t>File), but this function doesn’t need to be supported by web page.</w:t>
+      </w:r>
+    </w:p>
+    <w:p>
+      <w:pPr>
+        <w:rPr>
+          <w:lang w:val="en-AU"/>
+        </w:rPr>
+      </w:pPr>
+    </w:p>
+    <w:p>
+      <w:pPr>
+        <w:pStyle w:val="3"/>
+        <w:numPr>
+          <w:ilvl w:val="2"/>
+          <w:numId w:val="3"/>
+        </w:numPr>
+        <w:rPr>
+          <w:lang w:val="en-AU"/>
+        </w:rPr>
+      </w:pPr>
+      <w:bookmarkStart w:id="18" w:name="_Toc404246844"/>
+      <w:r>
+        <w:rPr>
+          <w:lang w:val="en-AU"/>
+        </w:rPr>
+        <w:t>W</w:t>
+      </w:r>
+      <w:r>
+        <w:rPr>
+          <w:lang w:val="en-AU"/>
+        </w:rPr>
+        <w:t>rite poem</w:t>
+      </w:r>
+      <w:bookmarkEnd w:id="18"/>
+    </w:p>
+    <w:p>
+      <w:pPr>
+        <w:rPr>
+          <w:lang w:val="en-AU"/>
+        </w:rPr>
+      </w:pPr>
+      <w:proofErr w:type="gramStart"/>
+      <w:r>
+        <w:rPr>
+          <w:lang w:val="en-AU"/>
+        </w:rPr>
+        <w:t>set</w:t>
+      </w:r>
+      <w:proofErr w:type="gramEnd"/>
+      <w:r>
+        <w:rPr>
+          <w:lang w:val="en-AU"/>
+        </w:rPr>
+        <w:t xml:space="preserve"> max length as1000 (will be defined in </w:t>
+      </w:r>
+      <w:proofErr w:type="spellStart"/>
+      <w:r>
+        <w:rPr>
+          <w:lang w:val="en-AU"/>
+        </w:rPr>
+        <w:t>config</w:t>
+      </w:r>
+      <w:proofErr w:type="spellEnd"/>
+      <w:r>
+        <w:rPr>
+          <w:lang w:val="en-AU"/>
+        </w:rPr>
+        <w:t xml:space="preserve"> in later version)</w:t>
+      </w:r>
+    </w:p>
+    <w:p>
+      <w:pPr>
+        <w:rPr>
+          <w:lang w:val="en-AU"/>
+        </w:rPr>
+      </w:pPr>
+    </w:p>
+    <w:p>
+      <w:pPr>
+        <w:rPr>
+          <w:lang w:val="en-AU"/>
+        </w:rPr>
+      </w:pPr>
+      <w:proofErr w:type="gramStart"/>
+      <w:r>
+        <w:rPr>
+          <w:lang w:val="en-AU"/>
+        </w:rPr>
+        <w:t>start</w:t>
+      </w:r>
+      <w:proofErr w:type="gramEnd"/>
+      <w:r>
+        <w:rPr>
+          <w:lang w:val="en-AU"/>
+        </w:rPr>
+        <w:t xml:space="preserve"> from begin, </w:t>
+      </w:r>
+    </w:p>
+    <w:p>
+      <w:pPr>
+        <w:rPr>
+          <w:lang w:val="en-AU"/>
+        </w:rPr>
+      </w:pPr>
+      <w:proofErr w:type="gramStart"/>
+      <w:r>
+        <w:rPr>
+          <w:lang w:val="en-AU"/>
+        </w:rPr>
+        <w:t>while(</w:t>
+      </w:r>
+      <w:proofErr w:type="gramEnd"/>
+      <w:r>
+        <w:rPr>
+          <w:lang w:val="en-AU"/>
+        </w:rPr>
+        <w:t>not match end &amp; total length &lt; max length)</w:t>
+      </w:r>
+    </w:p>
+    <w:p>
+      <w:pPr>
+        <w:rPr>
+          <w:lang w:val="en-AU"/>
+        </w:rPr>
+      </w:pPr>
+      <w:r>
+        <w:rPr>
+          <w:lang w:val="en-AU"/>
+        </w:rPr>
+        <w:t>{</w:t>
+      </w:r>
+    </w:p>
+    <w:p>
+      <w:pPr>
+        <w:ind w:firstLine="420"/>
+        <w:rPr>
+          <w:lang w:val="en-AU"/>
+        </w:rPr>
+      </w:pPr>
+      <w:proofErr w:type="gramStart"/>
+      <w:r>
+        <w:rPr>
+          <w:lang w:val="en-AU"/>
+        </w:rPr>
+        <w:t>get</w:t>
+      </w:r>
+      <w:proofErr w:type="gramEnd"/>
+      <w:r>
+        <w:rPr>
+          <w:lang w:val="en-AU"/>
+        </w:rPr>
+        <w:t xml:space="preserve"> next;</w:t>
+      </w:r>
+    </w:p>
+    <w:p>
+      <w:pPr>
+        <w:ind w:firstLine="420"/>
+        <w:rPr>
+          <w:lang w:val="en-AU"/>
+        </w:rPr>
+      </w:pPr>
+      <w:proofErr w:type="gramStart"/>
+      <w:r>
+        <w:rPr>
+          <w:lang w:val="en-AU"/>
+        </w:rPr>
+        <w:t>add</w:t>
+      </w:r>
+      <w:proofErr w:type="gramEnd"/>
+      <w:r>
+        <w:rPr>
+          <w:lang w:val="en-AU"/>
+        </w:rPr>
+        <w:t xml:space="preserve"> it in the end of poem;</w:t>
+      </w:r>
+    </w:p>
+    <w:p>
+      <w:pPr>
+        <w:rPr>
+          <w:lang w:val="en-AU"/>
+        </w:rPr>
+      </w:pPr>
+      <w:r>
+        <w:rPr>
+          <w:lang w:val="en-AU"/>
+        </w:rPr>
+        <w:t>}</w:t>
+      </w:r>
+    </w:p>
+    <w:p>
+      <w:pPr>
+        <w:rPr>
+          <w:lang w:val="en-AU"/>
+        </w:rPr>
+      </w:pPr>
+      <w:r>
+        <w:rPr>
+          <w:lang w:val="en-AU"/>
+        </w:rPr>
+        <w:t>Return poem;</w:t>
+      </w:r>
+    </w:p>
+    <w:p>
+      <w:pPr>
+        <w:pStyle w:val="2"/>
+        <w:numPr>
+          <w:ilvl w:val="1"/>
+          <w:numId w:val="3"/>
+        </w:numPr>
+        <w:spacing w:line="408" w:lineRule="auto"/>
+        <w:rPr>
+          <w:lang w:val="en-AU"/>
+        </w:rPr>
+      </w:pPr>
+      <w:bookmarkStart w:id="19" w:name="_Toc404246845"/>
+      <w:r>
+        <w:rPr>
+          <w:lang w:val="en-AU"/>
+        </w:rPr>
+        <w:lastRenderedPageBreak/>
+        <w:t>UI Design</w:t>
+      </w:r>
+      <w:bookmarkEnd w:id="19"/>
+    </w:p>
+    <w:p>
+      <w:pPr>
+        <w:rPr>
+          <w:rFonts w:ascii="Arial" w:hAnsi="Arial" w:cs="Arial"/>
+          <w:sz w:val="20"/>
+          <w:szCs w:val="20"/>
+          <w:lang w:val="en-AU"/>
+        </w:rPr>
+      </w:pPr>
+      <w:r>
+        <w:rPr>
+          <w:rFonts w:ascii="Arial" w:hAnsi="Arial" w:cs="Arial"/>
+          <w:sz w:val="20"/>
+          <w:szCs w:val="20"/>
+          <w:lang w:val="en-AU"/>
+        </w:rPr>
+        <w:t>You will become a famous POET!</w:t>
+      </w:r>
+    </w:p>
+    <w:p>
+      <w:pPr>
+        <w:rPr>
+          <w:rFonts w:ascii="Arial" w:hAnsi="Arial" w:cs="Arial"/>
+          <w:sz w:val="20"/>
+          <w:szCs w:val="20"/>
+          <w:lang w:val="en-AU"/>
+        </w:rPr>
+      </w:pPr>
+      <w:r>
+        <w:rPr>
+          <w:rFonts w:ascii="Arial" w:hAnsi="Arial" w:cs="Arial"/>
+          <w:sz w:val="20"/>
+          <w:szCs w:val="20"/>
+          <w:lang w:val="en-AU"/>
+        </w:rPr>
+        <w:t>How?</w:t>
+      </w:r>
+    </w:p>
+    <w:p>
+      <w:pPr>
+        <w:rPr>
+          <w:rFonts w:ascii="Arial" w:hAnsi="Arial" w:cs="Arial"/>
+          <w:sz w:val="20"/>
+          <w:szCs w:val="20"/>
+          <w:lang w:val="en-AU"/>
+        </w:rPr>
+      </w:pPr>
+      <w:r>
+        <w:rPr>
+          <w:rFonts w:ascii="Arial" w:hAnsi="Arial" w:cs="Arial"/>
+          <w:sz w:val="20"/>
+          <w:szCs w:val="20"/>
+          <w:lang w:val="en-AU"/>
+        </w:rPr>
+        <w:t xml:space="preserve"> </w:t>
+      </w:r>
+      <w:proofErr w:type="gramStart"/>
+      <w:r>
+        <w:rPr>
+          <w:rFonts w:ascii="Arial" w:hAnsi="Arial" w:cs="Arial"/>
+          <w:sz w:val="20"/>
+          <w:szCs w:val="20"/>
+          <w:lang w:val="en-AU"/>
+        </w:rPr>
+        <w:t>select</w:t>
+      </w:r>
+      <w:proofErr w:type="gramEnd"/>
+      <w:r>
+        <w:rPr>
+          <w:rFonts w:ascii="Arial" w:hAnsi="Arial" w:cs="Arial"/>
+          <w:sz w:val="20"/>
+          <w:szCs w:val="20"/>
+          <w:lang w:val="en-AU"/>
+        </w:rPr>
+        <w:t xml:space="preserve"> you poem teacher:____(</w:t>
+      </w:r>
+    </w:p>
+    <w:p>
+      <w:pPr>
+        <w:rPr>
+          <w:rFonts w:ascii="Arial" w:hAnsi="Arial" w:cs="Arial"/>
+          <w:sz w:val="20"/>
+          <w:szCs w:val="20"/>
+          <w:lang w:val="en-AU"/>
+        </w:rPr>
+      </w:pPr>
+      <w:proofErr w:type="gramStart"/>
+      <w:r>
+        <w:rPr>
+          <w:rFonts w:ascii="Arial" w:hAnsi="Arial" w:cs="Arial"/>
+          <w:sz w:val="20"/>
+          <w:szCs w:val="20"/>
+          <w:lang w:val="en-AU"/>
+        </w:rPr>
+        <w:t>options</w:t>
+      </w:r>
+      <w:proofErr w:type="gramEnd"/>
+      <w:r>
+        <w:rPr>
+          <w:rFonts w:ascii="Arial" w:hAnsi="Arial" w:cs="Arial"/>
+          <w:sz w:val="20"/>
+          <w:szCs w:val="20"/>
+          <w:lang w:val="en-AU"/>
+        </w:rPr>
+        <w:t xml:space="preserve">: </w:t>
+      </w:r>
+    </w:p>
+    <w:p>
+      <w:pPr>
+        <w:rPr>
+          <w:rFonts w:ascii="Arial" w:hAnsi="Arial" w:cs="Arial"/>
+          <w:color w:val="000000"/>
+          <w:sz w:val="20"/>
+          <w:szCs w:val="20"/>
+          <w:shd w:val="clear" w:color="auto" w:fill="FFFFFF"/>
+        </w:rPr>
+      </w:pPr>
+      <w:r>
+        <w:rPr>
+          <w:rFonts w:ascii="Arial" w:hAnsi="Arial" w:cs="Arial"/>
+          <w:color w:val="323232"/>
+          <w:sz w:val="20"/>
+          <w:szCs w:val="20"/>
+          <w:shd w:val="clear" w:color="auto" w:fill="FFFFFF"/>
+        </w:rPr>
+        <w:t>William Shakespeare,</w:t>
+      </w:r>
+      <w:r>
+        <w:rPr>
+          <w:rFonts w:ascii="Arial" w:hAnsi="Arial" w:cs="Arial"/>
+          <w:color w:val="000000"/>
+          <w:sz w:val="20"/>
+          <w:szCs w:val="20"/>
+          <w:shd w:val="clear" w:color="auto" w:fill="FFFFFF"/>
+        </w:rPr>
+        <w:t xml:space="preserve"> </w:t>
+      </w:r>
+    </w:p>
+    <w:p>
+      <w:proofErr w:type="spellStart"/>
+      <w:r>
+        <w:rPr>
+          <w:rFonts w:ascii="Arial" w:hAnsi="Arial" w:cs="Arial"/>
+          <w:color w:val="000000"/>
+          <w:sz w:val="20"/>
+          <w:szCs w:val="20"/>
+          <w:shd w:val="clear" w:color="auto" w:fill="FFFFFF"/>
+        </w:rPr>
+        <w:t>Aleksandr</w:t>
+      </w:r>
+      <w:proofErr w:type="spellEnd"/>
+      <w:r>
+        <w:rPr>
+          <w:rFonts w:ascii="Arial" w:hAnsi="Arial" w:cs="Arial"/>
+          <w:color w:val="000000"/>
+          <w:sz w:val="20"/>
+          <w:szCs w:val="20"/>
+          <w:shd w:val="clear" w:color="auto" w:fill="FFFFFF"/>
+        </w:rPr>
+        <w:t xml:space="preserve"> Pushkin</w:t>
+      </w:r>
+    </w:p>
+    <w:p>
+      <w:pPr>
+        <w:rPr>
+          <w:rFonts w:ascii="Arial" w:hAnsi="Arial" w:cs="Arial"/>
+          <w:sz w:val="20"/>
+          <w:szCs w:val="20"/>
+          <w:lang w:val="en-AU"/>
+        </w:rPr>
+      </w:pPr>
+      <w:proofErr w:type="spellStart"/>
+      <w:r>
+        <w:rPr>
+          <w:rFonts w:ascii="Arial" w:hAnsi="Arial" w:cs="Arial"/>
+          <w:color w:val="000000"/>
+          <w:sz w:val="20"/>
+          <w:szCs w:val="20"/>
+          <w:shd w:val="clear" w:color="auto" w:fill="FFFFFF"/>
+        </w:rPr>
+        <w:t>Rabindranath</w:t>
+      </w:r>
+      <w:proofErr w:type="spellEnd"/>
+      <w:r>
+        <w:rPr>
+          <w:rFonts w:ascii="Arial" w:hAnsi="Arial" w:cs="Arial"/>
+          <w:color w:val="000000"/>
+          <w:sz w:val="20"/>
+          <w:szCs w:val="20"/>
+          <w:shd w:val="clear" w:color="auto" w:fill="FFFFFF"/>
+        </w:rPr>
+        <w:t xml:space="preserve"> Tagore</w:t>
+      </w:r>
+    </w:p>
+    <w:p>
+      <w:r>
+        <w:rPr>
+          <w:rFonts w:ascii="Arial" w:hAnsi="Arial" w:cs="Arial"/>
+          <w:color w:val="333333"/>
+          <w:sz w:val="20"/>
+          <w:szCs w:val="20"/>
+          <w:shd w:val="clear" w:color="auto" w:fill="FFFFFF"/>
+        </w:rPr>
+        <w:t>Walt Whitman</w:t>
+      </w:r>
+    </w:p>
+    <w:p>
+      <w:pPr>
+        <w:rPr>
+          <w:rFonts w:ascii="Arial" w:hAnsi="Arial" w:cs="Arial"/>
+          <w:sz w:val="20"/>
+          <w:szCs w:val="20"/>
+          <w:lang w:val="en-AU"/>
+        </w:rPr>
+      </w:pPr>
+    </w:p>
+    <w:p>
+      <w:pPr>
+        <w:rPr>
+          <w:rFonts w:ascii="Arial" w:hAnsi="Arial" w:cs="Arial"/>
+          <w:sz w:val="20"/>
+          <w:szCs w:val="20"/>
+          <w:lang w:val="en-AU"/>
+        </w:rPr>
+      </w:pPr>
+      <w:r>
+        <w:rPr>
+          <w:rFonts w:ascii="Arial" w:hAnsi="Arial" w:cs="Arial"/>
+          <w:sz w:val="20"/>
+          <w:szCs w:val="20"/>
+          <w:lang w:val="en-AU"/>
+        </w:rPr>
+        <w:t>OK, input the beginning ____and the end___ of your poem</w:t>
+      </w:r>
+    </w:p>
+    <w:p>
+      <w:pPr>
+        <w:rPr>
+          <w:rFonts w:ascii="Arial" w:hAnsi="Arial" w:cs="Arial"/>
+          <w:sz w:val="20"/>
+          <w:szCs w:val="20"/>
+          <w:lang w:val="en-AU"/>
+        </w:rPr>
+      </w:pPr>
+    </w:p>
+    <w:p>
+      <w:pPr>
+        <w:rPr>
+          <w:rFonts w:ascii="Arial" w:hAnsi="Arial" w:cs="Arial"/>
+          <w:sz w:val="20"/>
+          <w:szCs w:val="20"/>
+          <w:lang w:val="en-AU"/>
+        </w:rPr>
+      </w:pPr>
+      <w:r>
+        <w:rPr>
+          <w:rFonts w:ascii="Arial" w:hAnsi="Arial" w:cs="Arial"/>
+          <w:sz w:val="20"/>
+          <w:szCs w:val="20"/>
+          <w:lang w:val="en-AU"/>
+        </w:rPr>
+        <w:t>(</w:t>
+      </w:r>
+      <w:proofErr w:type="gramStart"/>
+      <w:r>
+        <w:rPr>
+          <w:rFonts w:ascii="Arial" w:hAnsi="Arial" w:cs="Arial"/>
+          <w:sz w:val="20"/>
+          <w:szCs w:val="20"/>
+          <w:lang w:val="en-AU"/>
+        </w:rPr>
+        <w:t>button</w:t>
+      </w:r>
+      <w:proofErr w:type="gramEnd"/>
+      <w:r>
+        <w:rPr>
+          <w:rFonts w:ascii="Arial" w:hAnsi="Arial" w:cs="Arial"/>
+          <w:sz w:val="20"/>
+          <w:szCs w:val="20"/>
+          <w:lang w:val="en-AU"/>
+        </w:rPr>
+        <w:t>: write a new poem)</w:t>
+      </w:r>
+    </w:p>
+    <w:p>
+      <w:pPr>
+        <w:rPr>
+          <w:rFonts w:ascii="Arial" w:hAnsi="Arial" w:cs="Arial"/>
+          <w:sz w:val="20"/>
+          <w:szCs w:val="20"/>
+          <w:lang w:val="en-AU"/>
+        </w:rPr>
+      </w:pPr>
+    </w:p>
+    <w:p>
+      <w:pPr>
+        <w:rPr>
+          <w:rFonts w:ascii="Arial" w:hAnsi="Arial" w:cs="Arial"/>
+          <w:sz w:val="20"/>
+          <w:szCs w:val="20"/>
+          <w:lang w:val="en-AU"/>
+        </w:rPr>
+      </w:pPr>
+      <w:r>
+        <w:rPr>
+          <w:rFonts w:ascii="Arial" w:hAnsi="Arial" w:cs="Arial"/>
+          <w:sz w:val="20"/>
+          <w:szCs w:val="20"/>
+          <w:lang w:val="en-AU"/>
+        </w:rPr>
+        <w:t xml:space="preserve">Here is your masterpiece. Well done! You are a famous poet now! </w:t>
+      </w:r>
+    </w:p>
+    <w:p>
+      <w:pPr>
+        <w:pStyle w:val="1"/>
+        <w:numPr>
+          <w:ilvl w:val="0"/>
+          <w:numId w:val="3"/>
+        </w:numPr>
+        <w:spacing w:line="576" w:lineRule="auto"/>
+        <w:rPr>
+          <w:lang w:val="en-AU"/>
+        </w:rPr>
+      </w:pPr>
+      <w:bookmarkStart w:id="20" w:name="_Toc404246846"/>
+      <w:r>
+        <w:rPr>
+          <w:lang w:val="en-AU"/>
+        </w:rPr>
+        <w:t>Reference</w:t>
+      </w:r>
+      <w:bookmarkEnd w:id="20"/>
+    </w:p>
+    <w:p>
+      <w:pPr>
+        <w:pStyle w:val="2"/>
+        <w:numPr>
+          <w:ilvl w:val="1"/>
+          <w:numId w:val="3"/>
+        </w:numPr>
+        <w:spacing w:line="412" w:lineRule="auto"/>
+        <w:rPr>
+          <w:lang w:val="en-AU"/>
+        </w:rPr>
+      </w:pPr>
+      <w:bookmarkStart w:id="21" w:name="_Toc404246847"/>
+      <w:r>
+        <w:rPr>
+          <w:lang w:val="en-AU"/>
+        </w:rPr>
+        <w:t>Markov Chain</w:t>
+      </w:r>
+      <w:bookmarkEnd w:id="21"/>
+    </w:p>
+    <w:p>
+      <w:pPr>
+        <w:rPr>
+          <w:lang w:val="en-AU"/>
+        </w:rPr>
+      </w:pPr>
+      <w:hyperlink r:id="rId11" w:history="1">
+        <w:r>
+          <w:rPr>
+            <w:rStyle w:val="a5"/>
+            <w:lang w:val="en-AU"/>
+          </w:rPr>
+          <w:t>http://books.google.com/books?id=to6M9_dbjosC&amp;pg=PA61&amp;source=gbs_toc_r&amp;cad=4#v=onepage&amp;q&amp;f=false</w:t>
+        </w:r>
+      </w:hyperlink>
+    </w:p>
+    <w:p>
+      <w:pPr>
+        <w:pStyle w:val="2"/>
+        <w:numPr>
+          <w:ilvl w:val="1"/>
+          <w:numId w:val="3"/>
+        </w:numPr>
+        <w:spacing w:line="412" w:lineRule="auto"/>
+        <w:rPr>
+          <w:lang w:val="en-AU"/>
+        </w:rPr>
+      </w:pPr>
+      <w:bookmarkStart w:id="22" w:name="_Toc404246848"/>
+      <w:r>
+        <w:rPr>
+          <w:lang w:val="en-AU"/>
+        </w:rPr>
+        <w:t>Poems</w:t>
+      </w:r>
+      <w:bookmarkEnd w:id="22"/>
+    </w:p>
+    <w:p>
+      <w:pPr>
+        <w:pStyle w:val="a4"/>
+        <w:ind w:left="840" w:firstLineChars="0" w:firstLine="0"/>
+        <w:rPr>
+          <w:lang w:val="en-AU"/>
+        </w:rPr>
+      </w:pPr>
+      <w:r>
+        <w:rPr>
+          <w:lang w:val="en-AU"/>
+        </w:rPr>
+        <w:t xml:space="preserve">List resources of all the sample </w:t>
+      </w:r>
+      <w:proofErr w:type="spellStart"/>
+      <w:r>
+        <w:rPr>
+          <w:lang w:val="en-AU"/>
+        </w:rPr>
+        <w:t>txts</w:t>
+      </w:r>
+      <w:proofErr w:type="spellEnd"/>
+    </w:p>
+    <w:p>
+      <w:pPr>
+        <w:pStyle w:val="a4"/>
+        <w:ind w:left="840" w:firstLineChars="0" w:firstLine="0"/>
+        <w:rPr>
+          <w:lang w:val="en-AU"/>
+        </w:rPr>
+      </w:pPr>
     </w:p>
     <w:p>
       <w:pPr>
@@ -1938,8 +4324,47 @@
         <w:rPr>
           <w:lang w:val="en-AU"/>
         </w:rPr>
-        <w:t>integrate</w:t>
-      </w:r>
+        <w:t>William Shakespeare</w:t>
+      </w:r>
+    </w:p>
+    <w:p>
+      <w:pPr>
+        <w:rPr>
+          <w:lang w:val="en-AU"/>
+        </w:rPr>
+      </w:pPr>
+      <w:hyperlink r:id="rId12" w:history="1">
+        <w:r>
+          <w:rPr>
+            <w:rStyle w:val="a5"/>
+            <w:lang w:val="en-AU"/>
+          </w:rPr>
+          <w:t>http://shakespeare.mit.edu/</w:t>
+        </w:r>
+      </w:hyperlink>
+    </w:p>
+    <w:p>
+      <w:pPr>
+        <w:rPr>
+          <w:lang w:val="en-AU"/>
+        </w:rPr>
+      </w:pPr>
+      <w:hyperlink r:id="rId13" w:history="1">
+        <w:r>
+          <w:rPr>
+            <w:rStyle w:val="a5"/>
+            <w:lang w:val="en-AU"/>
+          </w:rPr>
+          <w:t>http://shakespeare.mit.edu/romeo_juliet/romeo_juliet.1.1.html</w:t>
+        </w:r>
+      </w:hyperlink>
+    </w:p>
+    <w:p>
+      <w:pPr>
+        <w:rPr>
+          <w:lang w:val="en-AU"/>
+        </w:rPr>
+      </w:pPr>
     </w:p>
     <w:p>
       <w:pPr>
@@ -1953,486 +4378,42 @@
           <w:lang w:val="en-AU"/>
         </w:rPr>
       </w:pPr>
-    </w:p>
-    <w:p>
-      <w:pPr>
-        <w:rPr>
-          <w:lang w:val="en-AU"/>
-        </w:rPr>
-      </w:pPr>
-    </w:p>
-    <w:p>
-      <w:pPr>
-        <w:pStyle w:val="1"/>
-        <w:numPr>
-          <w:ilvl w:val="0"/>
-          <w:numId w:val="3"/>
-        </w:numPr>
-        <w:spacing w:line="576" w:lineRule="auto"/>
-        <w:rPr>
-          <w:lang w:val="en-AU"/>
-        </w:rPr>
-      </w:pPr>
-      <w:bookmarkStart w:id="8" w:name="_Toc404227968"/>
-      <w:r>
-        <w:rPr>
-          <w:lang w:val="en-AU"/>
-        </w:rPr>
-        <w:t>Design</w:t>
-      </w:r>
-      <w:bookmarkEnd w:id="8"/>
-    </w:p>
-    <w:p>
-      <w:pPr>
-        <w:pStyle w:val="2"/>
-        <w:numPr>
-          <w:ilvl w:val="1"/>
-          <w:numId w:val="3"/>
-        </w:numPr>
-        <w:spacing w:line="408" w:lineRule="auto"/>
-        <w:rPr>
-          <w:lang w:val="en-AU"/>
-        </w:rPr>
-      </w:pPr>
-      <w:bookmarkStart w:id="9" w:name="_Toc404227969"/>
-      <w:r>
-        <w:rPr>
-          <w:lang w:val="en-AU"/>
-        </w:rPr>
-        <w:t>System Design</w:t>
-      </w:r>
-      <w:bookmarkEnd w:id="9"/>
-    </w:p>
-    <w:p>
-      <w:pPr>
-        <w:rPr>
-          <w:lang w:val="en-AU"/>
-        </w:rPr>
-      </w:pPr>
-      <w:r>
-        <w:rPr>
-          <w:lang w:val="en-AU"/>
-        </w:rPr>
-        <w:t>Simple html page + java servlet server</w:t>
-      </w:r>
-    </w:p>
-    <w:p>
-      <w:pPr>
-        <w:rPr>
-          <w:lang w:val="en-AU"/>
-        </w:rPr>
-      </w:pPr>
-      <w:r>
-        <w:rPr>
-          <w:lang w:val="en-AU"/>
-        </w:rPr>
-        <w:t>Markov Chain Algorithm</w:t>
-      </w:r>
-    </w:p>
-    <w:p>
-      <w:pPr>
-        <w:rPr>
-          <w:lang w:val="en-AU"/>
-        </w:rPr>
-      </w:pPr>
-      <w:hyperlink r:id="rId8" w:anchor="v=onepage&amp;q&amp;f=false" w:history="1">
-        <w:r>
-          <w:rPr>
-            <w:rStyle w:val="a5"/>
-            <w:lang w:val="en-AU"/>
-          </w:rPr>
-          <w:t>http://books.google.com/books?id=to6M9_dbjosC&amp;pg=PA61&amp;source=gbs_toc_r&amp;cad=4#v=onepage&amp;q&amp;f=false</w:t>
-        </w:r>
-      </w:hyperlink>
-    </w:p>
-    <w:p>
-      <w:pPr>
-        <w:rPr>
-          <w:lang w:val="en-AU"/>
-        </w:rPr>
-      </w:pPr>
-    </w:p>
-    <w:p>
-      <w:pPr>
-        <w:pStyle w:val="2"/>
-        <w:numPr>
-          <w:ilvl w:val="1"/>
-          <w:numId w:val="3"/>
-        </w:numPr>
-        <w:spacing w:line="408" w:lineRule="auto"/>
-        <w:rPr>
-          <w:lang w:val="en-AU"/>
-        </w:rPr>
-      </w:pPr>
-      <w:bookmarkStart w:id="10" w:name="_Toc404227970"/>
-      <w:r>
-        <w:rPr>
-          <w:lang w:val="en-AU"/>
-        </w:rPr>
-        <w:t>UI Design</w:t>
-      </w:r>
-      <w:bookmarkEnd w:id="10"/>
-    </w:p>
-    <w:p>
-      <w:pPr>
-        <w:rPr>
-          <w:rFonts w:ascii="Arial" w:hAnsi="Arial" w:cs="Arial"/>
-          <w:sz w:val="20"/>
-          <w:szCs w:val="20"/>
-          <w:lang w:val="en-AU"/>
-        </w:rPr>
-      </w:pPr>
-      <w:r>
-        <w:rPr>
-          <w:rFonts w:ascii="Arial" w:hAnsi="Arial" w:cs="Arial"/>
-          <w:sz w:val="20"/>
-          <w:szCs w:val="20"/>
-          <w:lang w:val="en-AU"/>
-        </w:rPr>
-        <w:t>You will become a famous POET!</w:t>
-      </w:r>
-    </w:p>
-    <w:p>
-      <w:pPr>
-        <w:rPr>
-          <w:rFonts w:ascii="Arial" w:hAnsi="Arial" w:cs="Arial"/>
-          <w:sz w:val="20"/>
-          <w:szCs w:val="20"/>
-          <w:lang w:val="en-AU"/>
-        </w:rPr>
-      </w:pPr>
-      <w:r>
-        <w:rPr>
-          <w:rFonts w:ascii="Arial" w:hAnsi="Arial" w:cs="Arial"/>
-          <w:sz w:val="20"/>
-          <w:szCs w:val="20"/>
-          <w:lang w:val="en-AU"/>
-        </w:rPr>
-        <w:t>How? Two ways:</w:t>
-      </w:r>
-    </w:p>
-    <w:p>
-      <w:pPr>
-        <w:rPr>
-          <w:rFonts w:ascii="Arial" w:hAnsi="Arial" w:cs="Arial"/>
-          <w:sz w:val="20"/>
-          <w:szCs w:val="20"/>
-          <w:lang w:val="en-AU"/>
-        </w:rPr>
-      </w:pPr>
-    </w:p>
-    <w:p>
-      <w:pPr>
-        <w:rPr>
-          <w:rFonts w:ascii="Arial" w:hAnsi="Arial" w:cs="Arial"/>
-          <w:sz w:val="20"/>
-          <w:szCs w:val="20"/>
-          <w:lang w:val="en-AU"/>
-        </w:rPr>
-      </w:pPr>
-      <w:r>
-        <w:rPr>
-          <w:rFonts w:ascii="Arial" w:hAnsi="Arial" w:cs="Arial"/>
-          <w:sz w:val="20"/>
-          <w:szCs w:val="20"/>
-          <w:lang w:val="en-AU"/>
-        </w:rPr>
-        <w:t xml:space="preserve">You can </w:t>
-      </w:r>
-    </w:p>
-    <w:p>
-      <w:pPr>
-        <w:rPr>
-          <w:rFonts w:ascii="Arial" w:hAnsi="Arial" w:cs="Arial"/>
-          <w:sz w:val="20"/>
-          <w:szCs w:val="20"/>
-          <w:lang w:val="en-AU"/>
-        </w:rPr>
-      </w:pPr>
-    </w:p>
-    <w:p>
-      <w:pPr>
-        <w:rPr>
-          <w:rFonts w:ascii="Arial" w:hAnsi="Arial" w:cs="Arial"/>
-          <w:sz w:val="20"/>
-          <w:szCs w:val="20"/>
-          <w:lang w:val="en-AU"/>
-        </w:rPr>
-      </w:pPr>
-      <w:r>
-        <w:rPr>
-          <w:rFonts w:ascii="Arial" w:hAnsi="Arial" w:cs="Arial"/>
-          <w:sz w:val="20"/>
-          <w:szCs w:val="20"/>
-          <w:lang w:val="en-AU"/>
-        </w:rPr>
-        <w:t>Either: select you poem teacher:____(</w:t>
-      </w:r>
-    </w:p>
-    <w:p>
-      <w:pPr>
-        <w:rPr>
-          <w:rFonts w:ascii="Arial" w:hAnsi="Arial" w:cs="Arial"/>
-          <w:sz w:val="20"/>
-          <w:szCs w:val="20"/>
-          <w:lang w:val="en-AU"/>
-        </w:rPr>
-      </w:pPr>
-      <w:r>
-        <w:rPr>
-          <w:rFonts w:ascii="Arial" w:hAnsi="Arial" w:cs="Arial"/>
-          <w:sz w:val="20"/>
-          <w:szCs w:val="20"/>
-          <w:lang w:val="en-AU"/>
-        </w:rPr>
-        <w:t xml:space="preserve">options: </w:t>
-      </w:r>
-    </w:p>
-    <w:p>
-      <w:pPr>
-        <w:rPr>
-          <w:rFonts w:ascii="Arial" w:hAnsi="Arial" w:cs="Arial"/>
-          <w:color w:val="000000"/>
-          <w:sz w:val="20"/>
-          <w:szCs w:val="20"/>
-          <w:shd w:val="clear" w:color="auto" w:fill="FFFFFF"/>
-        </w:rPr>
-      </w:pPr>
-      <w:r>
-        <w:rPr>
-          <w:rFonts w:ascii="Arial" w:hAnsi="Arial" w:cs="Arial"/>
-          <w:color w:val="323232"/>
-          <w:sz w:val="20"/>
-          <w:szCs w:val="20"/>
-          <w:shd w:val="clear" w:color="auto" w:fill="FFFFFF"/>
-        </w:rPr>
-        <w:t>William Shakespeare,</w:t>
-      </w:r>
-      <w:r>
-        <w:rPr>
-          <w:rFonts w:ascii="Arial" w:hAnsi="Arial" w:cs="Arial"/>
-          <w:color w:val="000000"/>
-          <w:sz w:val="20"/>
-          <w:szCs w:val="20"/>
-          <w:shd w:val="clear" w:color="auto" w:fill="FFFFFF"/>
-        </w:rPr>
-        <w:t xml:space="preserve"> </w:t>
-      </w:r>
-    </w:p>
-    <w:p>
-      <w:r>
-        <w:rPr>
-          <w:rFonts w:ascii="Arial" w:hAnsi="Arial" w:cs="Arial"/>
-          <w:color w:val="000000"/>
-          <w:sz w:val="20"/>
-          <w:szCs w:val="20"/>
-          <w:shd w:val="clear" w:color="auto" w:fill="FFFFFF"/>
-        </w:rPr>
-        <w:t>Aleksandr Pushkin</w:t>
-      </w:r>
-    </w:p>
-    <w:p>
-      <w:pPr>
-        <w:rPr>
-          <w:rFonts w:ascii="Arial" w:hAnsi="Arial" w:cs="Arial"/>
-          <w:sz w:val="20"/>
-          <w:szCs w:val="20"/>
-          <w:lang w:val="en-AU"/>
-        </w:rPr>
-      </w:pPr>
-      <w:r>
-        <w:rPr>
-          <w:rFonts w:ascii="Arial" w:hAnsi="Arial" w:cs="Arial"/>
-          <w:color w:val="000000"/>
-          <w:sz w:val="20"/>
-          <w:szCs w:val="20"/>
-          <w:shd w:val="clear" w:color="auto" w:fill="FFFFFF"/>
-        </w:rPr>
-        <w:t>Rabindranath Tagore</w:t>
-      </w:r>
-    </w:p>
-    <w:p>
-      <w:r>
-        <w:rPr>
-          <w:rFonts w:ascii="Arial" w:hAnsi="Arial" w:cs="Arial"/>
-          <w:color w:val="333333"/>
-          <w:sz w:val="20"/>
-          <w:szCs w:val="20"/>
-          <w:shd w:val="clear" w:color="auto" w:fill="FFFFFF"/>
-        </w:rPr>
-        <w:t>Walt Whitman</w:t>
-      </w:r>
-    </w:p>
-    <w:p>
-      <w:pPr>
-        <w:rPr>
-          <w:rFonts w:ascii="Arial" w:hAnsi="Arial" w:cs="Arial"/>
-          <w:color w:val="333333"/>
-          <w:sz w:val="20"/>
-          <w:szCs w:val="20"/>
-          <w:shd w:val="clear" w:color="auto" w:fill="FFFFFF"/>
-        </w:rPr>
-      </w:pPr>
-    </w:p>
-    <w:p>
-      <w:pPr>
-        <w:rPr>
-          <w:rFonts w:ascii="Arial" w:hAnsi="Arial" w:cs="Arial"/>
-          <w:color w:val="333333"/>
-          <w:sz w:val="20"/>
-          <w:szCs w:val="20"/>
-          <w:shd w:val="clear" w:color="auto" w:fill="FFFFFF"/>
-        </w:rPr>
-      </w:pPr>
-      <w:r>
-        <w:rPr>
-          <w:rFonts w:ascii="Arial" w:hAnsi="Arial" w:cs="Arial"/>
-          <w:color w:val="333333"/>
-          <w:sz w:val="20"/>
-          <w:szCs w:val="20"/>
-          <w:shd w:val="clear" w:color="auto" w:fill="FFFFFF"/>
-        </w:rPr>
-        <w:t>Or: upload a txt file of your poem words set. (button, select a file and upload, not too big)</w:t>
-      </w:r>
-    </w:p>
-    <w:p>
-      <w:pPr>
-        <w:rPr>
-          <w:rFonts w:ascii="Arial" w:hAnsi="Arial" w:cs="Arial"/>
-          <w:sz w:val="20"/>
-          <w:szCs w:val="20"/>
-          <w:lang w:val="en-AU"/>
-        </w:rPr>
-      </w:pPr>
-      <w:r>
-        <w:rPr>
-          <w:rFonts w:ascii="Arial" w:hAnsi="Arial" w:cs="Arial"/>
-          <w:sz w:val="20"/>
-          <w:szCs w:val="20"/>
-          <w:lang w:val="en-AU"/>
-        </w:rPr>
-        <w:t>(system will return a id to use)</w:t>
-      </w:r>
-    </w:p>
-    <w:p>
-      <w:pPr>
-        <w:rPr>
-          <w:rFonts w:ascii="Arial" w:hAnsi="Arial" w:cs="Arial"/>
-          <w:sz w:val="20"/>
-          <w:szCs w:val="20"/>
-          <w:lang w:val="en-AU"/>
-        </w:rPr>
-      </w:pPr>
-    </w:p>
-    <w:p>
-      <w:pPr>
-        <w:rPr>
-          <w:rFonts w:ascii="Arial" w:hAnsi="Arial" w:cs="Arial"/>
-          <w:sz w:val="20"/>
-          <w:szCs w:val="20"/>
-          <w:lang w:val="en-AU"/>
-        </w:rPr>
-      </w:pPr>
-      <w:r>
-        <w:rPr>
-          <w:rFonts w:ascii="Arial" w:hAnsi="Arial" w:cs="Arial"/>
-          <w:sz w:val="20"/>
-          <w:szCs w:val="20"/>
-          <w:lang w:val="en-AU"/>
-        </w:rPr>
-        <w:t>OK, input the beginning ____and the end___ of your poem</w:t>
-      </w:r>
-    </w:p>
-    <w:p>
-      <w:pPr>
-        <w:rPr>
-          <w:rFonts w:ascii="Arial" w:hAnsi="Arial" w:cs="Arial"/>
-          <w:sz w:val="20"/>
-          <w:szCs w:val="20"/>
-          <w:lang w:val="en-AU"/>
-        </w:rPr>
-      </w:pPr>
-    </w:p>
-    <w:p>
-      <w:pPr>
-        <w:rPr>
-          <w:rFonts w:ascii="Arial" w:hAnsi="Arial" w:cs="Arial"/>
-          <w:sz w:val="20"/>
-          <w:szCs w:val="20"/>
-          <w:lang w:val="en-AU"/>
-        </w:rPr>
-      </w:pPr>
-      <w:r>
-        <w:rPr>
-          <w:rFonts w:ascii="Arial" w:hAnsi="Arial" w:cs="Arial"/>
-          <w:sz w:val="20"/>
-          <w:szCs w:val="20"/>
-          <w:lang w:val="en-AU"/>
-        </w:rPr>
-        <w:t>(button: write a new poem)</w:t>
-      </w:r>
-    </w:p>
-    <w:p>
-      <w:pPr>
-        <w:rPr>
-          <w:rFonts w:ascii="Arial" w:hAnsi="Arial" w:cs="Arial"/>
-          <w:sz w:val="20"/>
-          <w:szCs w:val="20"/>
-          <w:lang w:val="en-AU"/>
-        </w:rPr>
-      </w:pPr>
-    </w:p>
-    <w:p>
-      <w:pPr>
-        <w:rPr>
-          <w:rFonts w:ascii="Arial" w:hAnsi="Arial" w:cs="Arial"/>
-          <w:sz w:val="20"/>
-          <w:szCs w:val="20"/>
-          <w:lang w:val="en-AU"/>
-        </w:rPr>
-      </w:pPr>
-      <w:r>
-        <w:rPr>
-          <w:rFonts w:ascii="Arial" w:hAnsi="Arial" w:cs="Arial"/>
-          <w:sz w:val="20"/>
-          <w:szCs w:val="20"/>
-          <w:lang w:val="en-AU"/>
-        </w:rPr>
-        <w:t xml:space="preserve">Here is your masterpiece. Well done! You are a famous poet now! </w:t>
-      </w:r>
-    </w:p>
-    <w:p>
-      <w:pPr>
-        <w:rPr>
-          <w:rFonts w:ascii="Arial" w:hAnsi="Arial" w:cs="Arial"/>
-          <w:sz w:val="20"/>
-          <w:szCs w:val="20"/>
-          <w:lang w:val="en-AU"/>
-        </w:rPr>
-      </w:pPr>
-    </w:p>
-    <w:p/>
-    <w:p/>
-    <w:p>
-      <w:pPr>
-        <w:pStyle w:val="1"/>
-        <w:numPr>
-          <w:ilvl w:val="0"/>
-          <w:numId w:val="3"/>
-        </w:numPr>
-        <w:spacing w:line="576" w:lineRule="auto"/>
-        <w:rPr>
-          <w:lang w:val="en-AU"/>
-        </w:rPr>
-      </w:pPr>
-      <w:bookmarkStart w:id="11" w:name="_Toc404227971"/>
-      <w:r>
-        <w:rPr>
-          <w:lang w:val="en-AU"/>
-        </w:rPr>
-        <w:t>Reference</w:t>
-      </w:r>
-      <w:bookmarkEnd w:id="11"/>
+      <w:r>
+        <w:rPr>
+          <w:lang w:val="en-AU"/>
+        </w:rPr>
+        <w:t>O</w:t>
+      </w:r>
+      <w:r>
+        <w:rPr>
+          <w:rFonts w:hint="eastAsia"/>
+          <w:lang w:val="en-AU"/>
+        </w:rPr>
+        <w:t>thers</w:t>
+      </w:r>
+    </w:p>
+    <w:p>
+      <w:pPr>
+        <w:pStyle w:val="a4"/>
+        <w:ind w:left="840" w:firstLineChars="0" w:firstLine="0"/>
+        <w:rPr>
+          <w:lang w:val="en-AU"/>
+        </w:rPr>
+      </w:pPr>
+      <w:r>
+        <w:rPr>
+          <w:lang w:val="en-AU"/>
+        </w:rPr>
+        <w:t xml:space="preserve">Just use the result from </w:t>
+      </w:r>
+      <w:proofErr w:type="spellStart"/>
+      <w:r>
+        <w:rPr>
+          <w:lang w:val="en-AU"/>
+        </w:rPr>
+        <w:t>google</w:t>
+      </w:r>
+      <w:proofErr w:type="spellEnd"/>
     </w:p>
     <w:p>
       <w:pPr>
@@ -2446,194 +4427,28 @@
           <w:lang w:val="en-AU"/>
         </w:rPr>
       </w:pPr>
-      <w:bookmarkStart w:id="12" w:name="_Toc404227972"/>
-      <w:r>
-        <w:rPr>
-          <w:lang w:val="en-AU"/>
-        </w:rPr>
-        <w:t>Markov Chain</w:t>
-      </w:r>
-      <w:bookmarkEnd w:id="12"/>
-    </w:p>
-    <w:p>
-      <w:pPr>
-        <w:rPr>
-          <w:lang w:val="en-AU"/>
-        </w:rPr>
-      </w:pPr>
-      <w:r>
-        <w:rPr>
-          <w:lang w:val="en-AU"/>
-        </w:rPr>
-        <w:t>http://books.google.com/books?id=to6M9_dbjosC&amp;pg=PA61&amp;source=gbs_toc_r&amp;cad=4#v=onepage&amp;q&amp;f=false</w:t>
-      </w:r>
-    </w:p>
-    <w:p>
-      <w:pPr>
-        <w:pStyle w:val="2"/>
-        <w:numPr>
-          <w:ilvl w:val="1"/>
-          <w:numId w:val="3"/>
-        </w:numPr>
-        <w:spacing w:line="412" w:lineRule="auto"/>
-        <w:rPr>
-          <w:lang w:val="en-AU"/>
-        </w:rPr>
-      </w:pPr>
-      <w:bookmarkStart w:id="13" w:name="_Toc404227973"/>
-      <w:r>
-        <w:rPr>
-          <w:lang w:val="en-AU"/>
-        </w:rPr>
-        <w:t>Poems</w:t>
-      </w:r>
-      <w:bookmarkEnd w:id="13"/>
-    </w:p>
-    <w:p>
-      <w:pPr>
-        <w:pStyle w:val="a4"/>
-        <w:ind w:left="840" w:firstLineChars="0" w:firstLine="0"/>
-        <w:rPr>
-          <w:lang w:val="en-AU"/>
-        </w:rPr>
-      </w:pPr>
-      <w:r>
-        <w:rPr>
-          <w:lang w:val="en-AU"/>
-        </w:rPr>
-        <w:t>List resources of all the sample txts</w:t>
-      </w:r>
-    </w:p>
-    <w:p>
-      <w:pPr>
-        <w:pStyle w:val="a4"/>
-        <w:ind w:left="840" w:firstLineChars="0" w:firstLine="0"/>
-        <w:rPr>
-          <w:lang w:val="en-AU"/>
-        </w:rPr>
-      </w:pPr>
-    </w:p>
-    <w:p>
-      <w:pPr>
-        <w:pStyle w:val="a4"/>
-        <w:numPr>
-          <w:ilvl w:val="2"/>
-          <w:numId w:val="3"/>
-        </w:numPr>
-        <w:ind w:firstLineChars="0"/>
-        <w:rPr>
-          <w:lang w:val="en-AU"/>
-        </w:rPr>
-      </w:pPr>
-      <w:r>
-        <w:rPr>
-          <w:lang w:val="en-AU"/>
-        </w:rPr>
-        <w:t>William Shakespeare</w:t>
-      </w:r>
-    </w:p>
-    <w:p>
-      <w:pPr>
-        <w:rPr>
-          <w:lang w:val="en-AU"/>
-        </w:rPr>
-      </w:pPr>
-      <w:hyperlink r:id="rId9" w:history="1">
-        <w:r>
-          <w:rPr>
-            <w:rStyle w:val="a5"/>
-            <w:lang w:val="en-AU"/>
-          </w:rPr>
-          <w:t>http://shakespeare.mit.edu/</w:t>
-        </w:r>
-      </w:hyperlink>
-    </w:p>
-    <w:p>
-      <w:pPr>
-        <w:rPr>
-          <w:lang w:val="en-AU"/>
-        </w:rPr>
-      </w:pPr>
-      <w:hyperlink r:id="rId10" w:history="1">
-        <w:r>
-          <w:rPr>
-            <w:rStyle w:val="a5"/>
-            <w:lang w:val="en-AU"/>
-          </w:rPr>
-          <w:t>http://shakespeare.mit.edu/romeo_juliet/romeo_juliet.1.1.html</w:t>
-        </w:r>
-      </w:hyperlink>
-    </w:p>
-    <w:p>
-      <w:pPr>
-        <w:rPr>
-          <w:lang w:val="en-AU"/>
-        </w:rPr>
-      </w:pPr>
-    </w:p>
-    <w:p>
-      <w:pPr>
-        <w:pStyle w:val="a4"/>
-        <w:numPr>
-          <w:ilvl w:val="2"/>
-          <w:numId w:val="3"/>
-        </w:numPr>
-        <w:ind w:firstLineChars="0"/>
-        <w:rPr>
-          <w:lang w:val="en-AU"/>
-        </w:rPr>
-      </w:pPr>
-      <w:r>
-        <w:rPr>
-          <w:lang w:val="en-AU"/>
-        </w:rPr>
-        <w:t>O</w:t>
-      </w:r>
-      <w:r>
-        <w:rPr>
-          <w:rFonts w:hint="eastAsia"/>
-          <w:lang w:val="en-AU"/>
-        </w:rPr>
-        <w:t>thers</w:t>
-      </w:r>
-    </w:p>
-    <w:p>
-      <w:pPr>
-        <w:pStyle w:val="a4"/>
-        <w:ind w:left="840" w:firstLineChars="0" w:firstLine="0"/>
-        <w:rPr>
-          <w:lang w:val="en-AU"/>
-        </w:rPr>
-      </w:pPr>
-      <w:r>
-        <w:rPr>
-          <w:lang w:val="en-AU"/>
-        </w:rPr>
-        <w:t>Just use the result from google</w:t>
-      </w:r>
-    </w:p>
-    <w:p>
-      <w:pPr>
-        <w:pStyle w:val="2"/>
-        <w:numPr>
-          <w:ilvl w:val="1"/>
-          <w:numId w:val="3"/>
-        </w:numPr>
-        <w:spacing w:line="412" w:lineRule="auto"/>
-        <w:rPr>
-          <w:lang w:val="en-AU"/>
-        </w:rPr>
-      </w:pPr>
-      <w:bookmarkStart w:id="14" w:name="_Toc404227974"/>
+      <w:bookmarkStart w:id="23" w:name="_Toc404246849"/>
       <w:r>
         <w:rPr>
           <w:lang w:val="en-AU"/>
         </w:rPr>
         <w:t>UI design</w:t>
       </w:r>
-      <w:bookmarkEnd w:id="14"/>
-    </w:p>
-    <w:p/>
+      <w:bookmarkEnd w:id="23"/>
+    </w:p>
+    <w:p>
+      <w:pPr>
+        <w:rPr>
+          <w:lang w:val="en-AU"/>
+        </w:rPr>
+      </w:pPr>
+      <w:r>
+        <w:rPr>
+          <w:lang w:val="en-AU"/>
+        </w:rPr>
+        <w:t>Ajax doc</w:t>
+      </w:r>
+    </w:p>
     <w:p/>
     <w:sectPr>
       <w:pgSz w:w="11906" w:h="16838"/>
@@ -3163,7 +4978,6 @@
     <w:next w:val="a"/>
     <w:link w:val="3Char"/>
     <w:uiPriority w:val="9"/>
-    <w:semiHidden/>
     <w:unhideWhenUsed/>
     <w:qFormat/>
     <w:rsid w:val="00FB49D5"/>
@@ -3279,7 +5093,6 @@
     <w:basedOn w:val="a0"/>
     <w:link w:val="3"/>
     <w:uiPriority w:val="9"/>
-    <w:semiHidden/>
     <w:rsid w:val="00FB49D5"/>
     <w:rPr>
       <w:rFonts w:eastAsia="宋体" w:cs="宋体"/>
@@ -3624,7 +5437,7 @@
 </file>
 
 <file path=customXml/itemProps1.xml><?xml version="1.0" encoding="utf-8"?>
-<ds:datastoreItem xmlns:ds="http://schemas.openxmlformats.org/officeDocument/2006/customXml" ds:itemID="{32B0AD05-C6D9-4342-8DE1-785FB1FF4690}">
+<ds:datastoreItem xmlns:ds="http://schemas.openxmlformats.org/officeDocument/2006/customXml" ds:itemID="{915B7137-68C8-486B-B078-D6915C94BC98}">
   <ds:schemaRefs>
     <ds:schemaRef ds:uri="http://schemas.openxmlformats.org/officeDocument/2006/bibliography"/>
   </ds:schemaRefs>

</xml_diff>